<commit_message>
Actualización de la Memoria para entrega parcial de Marzo.
</commit_message>
<xml_diff>
--- a/docs_and_media/Memoria_PFC_2023.docx
+++ b/docs_and_media/Memoria_PFC_2023.docx
@@ -218,7 +218,25 @@
           <w:sz w:val="20"/>
           <w:szCs w:val="20"/>
         </w:rPr>
-        <w:t>Versión: Parcial Marzo 2024</w:t>
+        <w:t xml:space="preserve">Versión: Parcial </w:t>
+      </w:r>
+      <w:proofErr w:type="gramStart"/>
+      <w:r>
+        <w:rPr>
+          <w:rFonts w:ascii="Arial" w:hAnsi="Arial" w:cs="Arial"/>
+          <w:sz w:val="20"/>
+          <w:szCs w:val="20"/>
+        </w:rPr>
+        <w:t>Marzo</w:t>
+      </w:r>
+      <w:proofErr w:type="gramEnd"/>
+      <w:r>
+        <w:rPr>
+          <w:rFonts w:ascii="Arial" w:hAnsi="Arial" w:cs="Arial"/>
+          <w:sz w:val="20"/>
+          <w:szCs w:val="20"/>
+        </w:rPr>
+        <w:t xml:space="preserve"> 2024</w:t>
       </w:r>
     </w:p>
     <w:p>
@@ -1713,7 +1731,7 @@
           <w:szCs w:val="20"/>
         </w:rPr>
         <w:pict w14:anchorId="7972D25D">
-          <v:shape id="_x0000_i1066" type="#_x0000_t75" style="width:441pt;height:354.75pt">
+          <v:shape id="_x0000_i1026" type="#_x0000_t75" style="width:441pt;height:354.75pt">
             <v:imagedata r:id="rId7" o:title=""/>
           </v:shape>
         </w:pict>
@@ -1736,7 +1754,7 @@
         </w:rPr>
         <w:lastRenderedPageBreak/>
         <w:pict w14:anchorId="044738BA">
-          <v:shape id="_x0000_i1059" type="#_x0000_t75" style="width:441pt;height:238.5pt">
+          <v:shape id="_x0000_i1027" type="#_x0000_t75" style="width:441pt;height:238.5pt">
             <v:imagedata r:id="rId8" o:title=""/>
           </v:shape>
         </w:pict>
@@ -1776,7 +1794,7 @@
           <w:szCs w:val="20"/>
         </w:rPr>
         <w:pict w14:anchorId="27A1A30E">
-          <v:shape id="_x0000_i1064" type="#_x0000_t75" style="width:441pt;height:354.75pt">
+          <v:shape id="_x0000_i1028" type="#_x0000_t75" style="width:441pt;height:354.75pt">
             <v:imagedata r:id="rId7" o:title=""/>
           </v:shape>
         </w:pict>
@@ -2183,6 +2201,7 @@
         <w:t>anonymous</w:t>
       </w:r>
       <w:proofErr w:type="spellEnd"/>
+      <w:proofErr w:type="gramStart"/>
       <w:r>
         <w:rPr>
           <w:b/>
@@ -2192,6 +2211,7 @@
         </w:rPr>
         <w:t>&gt;:1:196</w:t>
       </w:r>
+      <w:proofErr w:type="gramEnd"/>
     </w:p>
     <w:p>
       <w:pPr>
@@ -2223,6 +2243,7 @@
         <w:t>anonymous</w:t>
       </w:r>
       <w:proofErr w:type="spellEnd"/>
+      <w:proofErr w:type="gramStart"/>
       <w:r>
         <w:rPr>
           <w:b/>
@@ -2232,20 +2253,17 @@
         </w:rPr>
         <w:t>&gt;:1:524</w:t>
       </w:r>
-    </w:p>
-    <w:p>
-      <w:pPr>
-        <w:rPr>
-          <w:b/>
-          <w:bCs/>
+      <w:proofErr w:type="gramEnd"/>
+    </w:p>
+    <w:p>
+      <w:pPr>
+        <w:rPr>
           <w:sz w:val="24"/>
           <w:szCs w:val="24"/>
         </w:rPr>
       </w:pPr>
       <w:r>
         <w:rPr>
-          <w:b/>
-          <w:bCs/>
           <w:sz w:val="24"/>
           <w:szCs w:val="24"/>
         </w:rPr>
@@ -2254,8 +2272,6 @@
       <w:proofErr w:type="spellStart"/>
       <w:r>
         <w:rPr>
-          <w:b/>
-          <w:bCs/>
           <w:sz w:val="24"/>
           <w:szCs w:val="24"/>
         </w:rPr>
@@ -2264,8 +2280,6 @@
       <w:proofErr w:type="spellEnd"/>
       <w:r>
         <w:rPr>
-          <w:b/>
-          <w:bCs/>
           <w:sz w:val="24"/>
           <w:szCs w:val="24"/>
         </w:rPr>
@@ -2274,8 +2288,6 @@
       <w:proofErr w:type="spellStart"/>
       <w:r>
         <w:rPr>
-          <w:b/>
-          <w:bCs/>
           <w:sz w:val="24"/>
           <w:szCs w:val="24"/>
         </w:rPr>
@@ -2284,12 +2296,26 @@
       <w:proofErr w:type="spellEnd"/>
       <w:r>
         <w:rPr>
-          <w:b/>
-          <w:bCs/>
           <w:sz w:val="24"/>
           <w:szCs w:val="24"/>
         </w:rPr>
-        <w:t xml:space="preserve"> Stands. Por lo visto, es un error conocido desde Marzo de 2024.</w:t>
+        <w:t xml:space="preserve"> Stands. Por lo visto, es un error conocido desde </w:t>
+      </w:r>
+      <w:proofErr w:type="gramStart"/>
+      <w:r>
+        <w:rPr>
+          <w:sz w:val="24"/>
+          <w:szCs w:val="24"/>
+        </w:rPr>
+        <w:t>Marzo</w:t>
+      </w:r>
+      <w:proofErr w:type="gramEnd"/>
+      <w:r>
+        <w:rPr>
+          <w:sz w:val="24"/>
+          <w:szCs w:val="24"/>
+        </w:rPr>
+        <w:t xml:space="preserve"> de 2024.</w:t>
       </w:r>
     </w:p>
     <w:p>
@@ -2929,7 +2955,7 @@
           <w:szCs w:val="20"/>
         </w:rPr>
         <w:pict w14:anchorId="2E22A407">
-          <v:shape id="_x0000_i1075" type="#_x0000_t75" style="width:441.75pt;height:313.5pt">
+          <v:shape id="_x0000_i1029" type="#_x0000_t75" style="width:441.75pt;height:313.5pt">
             <v:imagedata r:id="rId9" o:title=""/>
           </v:shape>
         </w:pict>
@@ -2945,6 +2971,7 @@
         <w:t xml:space="preserve">En este diagrama se puede ver cómo se envía </w:t>
       </w:r>
       <w:proofErr w:type="spellStart"/>
+      <w:proofErr w:type="gramStart"/>
       <w:r>
         <w:rPr>
           <w:rFonts w:ascii="Arial" w:hAnsi="Arial" w:cs="Arial"/>
@@ -2960,7 +2987,16 @@
           <w:sz w:val="20"/>
           <w:szCs w:val="20"/>
         </w:rPr>
-        <w:t xml:space="preserve">(), a su vez </w:t>
+        <w:t>(</w:t>
+      </w:r>
+      <w:proofErr w:type="gramEnd"/>
+      <w:r>
+        <w:rPr>
+          <w:rFonts w:ascii="Arial" w:hAnsi="Arial" w:cs="Arial"/>
+          <w:sz w:val="20"/>
+          <w:szCs w:val="20"/>
+        </w:rPr>
+        <w:t xml:space="preserve">), a su vez </w:t>
       </w:r>
       <w:proofErr w:type="spellStart"/>
       <w:r>
@@ -3014,7 +3050,25 @@
           <w:sz w:val="20"/>
           <w:szCs w:val="20"/>
         </w:rPr>
-        <w:t xml:space="preserve"> devolverá el renderizado de la páginas de información.</w:t>
+        <w:t xml:space="preserve"> devolverá el renderizado de </w:t>
+      </w:r>
+      <w:proofErr w:type="gramStart"/>
+      <w:r>
+        <w:rPr>
+          <w:rFonts w:ascii="Arial" w:hAnsi="Arial" w:cs="Arial"/>
+          <w:sz w:val="20"/>
+          <w:szCs w:val="20"/>
+        </w:rPr>
+        <w:t>la páginas</w:t>
+      </w:r>
+      <w:proofErr w:type="gramEnd"/>
+      <w:r>
+        <w:rPr>
+          <w:rFonts w:ascii="Arial" w:hAnsi="Arial" w:cs="Arial"/>
+          <w:sz w:val="20"/>
+          <w:szCs w:val="20"/>
+        </w:rPr>
+        <w:t xml:space="preserve"> de información.</w:t>
       </w:r>
       <w:r>
         <w:rPr>
@@ -3106,7 +3160,7 @@
       </w:pPr>
       <w:r>
         <w:pict w14:anchorId="74239025">
-          <v:shape id="_x0000_i1057" type="#_x0000_t75" style="width:440.25pt;height:297pt">
+          <v:shape id="_x0000_i1030" type="#_x0000_t75" style="width:440.25pt;height:297pt">
             <v:imagedata r:id="rId10" o:title=""/>
           </v:shape>
         </w:pict>
@@ -3211,7 +3265,7 @@
           <w:szCs w:val="20"/>
         </w:rPr>
         <w:pict w14:anchorId="3502141E">
-          <v:shape id="_x0000_i1028" type="#_x0000_t75" style="width:441.75pt;height:83.25pt">
+          <v:shape id="_x0000_i1031" type="#_x0000_t75" style="width:441.75pt;height:83.25pt">
             <v:imagedata r:id="rId11" o:title=""/>
           </v:shape>
         </w:pict>
@@ -3407,7 +3461,7 @@
           <w:szCs w:val="20"/>
         </w:rPr>
         <w:pict w14:anchorId="13C524B4">
-          <v:shape id="_x0000_i1029" type="#_x0000_t75" style="width:108pt;height:107.25pt">
+          <v:shape id="_x0000_i1032" type="#_x0000_t75" style="width:108pt;height:107.25pt">
             <v:imagedata r:id="rId12" o:title=""/>
           </v:shape>
         </w:pict>
@@ -3501,7 +3555,7 @@
           <w:szCs w:val="20"/>
         </w:rPr>
         <w:pict w14:anchorId="7DEA28EF">
-          <v:shape id="_x0000_i1034" type="#_x0000_t75" style="width:108.75pt;height:109.5pt">
+          <v:shape id="_x0000_i1033" type="#_x0000_t75" style="width:108.75pt;height:109.5pt">
             <v:imagedata r:id="rId13" o:title=""/>
           </v:shape>
         </w:pict>
@@ -3611,7 +3665,7 @@
           <w:szCs w:val="20"/>
         </w:rPr>
         <w:pict w14:anchorId="1F45561A">
-          <v:shape id="_x0000_i1051" type="#_x0000_t75" style="width:111pt;height:112.5pt">
+          <v:shape id="_x0000_i1034" type="#_x0000_t75" style="width:111pt;height:112.5pt">
             <v:imagedata r:id="rId14" o:title=""/>
           </v:shape>
         </w:pict>
@@ -3788,7 +3842,7 @@
           <w:szCs w:val="20"/>
         </w:rPr>
         <w:pict w14:anchorId="6AC59681">
-          <v:shape id="_x0000_i1047" type="#_x0000_t75" style="width:111pt;height:112.5pt">
+          <v:shape id="_x0000_i1035" type="#_x0000_t75" style="width:111pt;height:112.5pt">
             <v:imagedata r:id="rId14" o:title=""/>
           </v:shape>
         </w:pict>
@@ -3871,7 +3925,7 @@
           <w:szCs w:val="20"/>
         </w:rPr>
         <w:pict w14:anchorId="41E4AA60">
-          <v:shape id="_x0000_i1052" type="#_x0000_t75" style="width:112.5pt;height:111.75pt">
+          <v:shape id="_x0000_i1036" type="#_x0000_t75" style="width:112.5pt;height:111.75pt">
             <v:imagedata r:id="rId15" o:title=""/>
           </v:shape>
         </w:pict>
@@ -4192,7 +4246,7 @@
           <w:szCs w:val="20"/>
         </w:rPr>
         <w:pict w14:anchorId="2C5D3924">
-          <v:shape id="_x0000_i1026" type="#_x0000_t75" style="width:436.5pt;height:188.25pt">
+          <v:shape id="_x0000_i1037" type="#_x0000_t75" style="width:436.5pt;height:188.25pt">
             <v:imagedata r:id="rId16" o:title=""/>
           </v:shape>
         </w:pict>
@@ -4232,7 +4286,7 @@
           <w:szCs w:val="20"/>
         </w:rPr>
         <w:pict w14:anchorId="0F65E23D">
-          <v:shape id="_x0000_i1027" type="#_x0000_t75" style="width:440.25pt;height:27pt">
+          <v:shape id="_x0000_i1038" type="#_x0000_t75" style="width:440.25pt;height:27pt">
             <v:imagedata r:id="rId17" o:title=""/>
           </v:shape>
         </w:pict>
@@ -4429,28 +4483,42 @@
         <w:jc w:val="both"/>
         <w:rPr>
           <w:rFonts w:ascii="Arial" w:hAnsi="Arial" w:cs="Arial"/>
-          <w:sz w:val="20"/>
-          <w:szCs w:val="20"/>
-        </w:rPr>
-      </w:pPr>
-      <w:r>
-        <w:rPr>
-          <w:rFonts w:ascii="Arial" w:hAnsi="Arial" w:cs="Arial"/>
           <w:b/>
           <w:bCs/>
           <w:sz w:val="20"/>
           <w:szCs w:val="20"/>
           <w:u w:val="single"/>
         </w:rPr>
+      </w:pPr>
+      <w:r>
+        <w:rPr>
+          <w:rFonts w:ascii="Arial" w:hAnsi="Arial" w:cs="Arial"/>
+          <w:b/>
+          <w:bCs/>
+          <w:sz w:val="20"/>
+          <w:szCs w:val="20"/>
+          <w:u w:val="single"/>
+        </w:rPr>
         <w:t>TRAILER:</w:t>
       </w:r>
       <w:r>
         <w:rPr>
           <w:rFonts w:ascii="Arial" w:hAnsi="Arial" w:cs="Arial"/>
-          <w:sz w:val="20"/>
-          <w:szCs w:val="20"/>
-        </w:rPr>
-        <w:t>(Requiere que os de acceso. Que alguien me contacte y le doy acceso.)</w:t>
+          <w:b/>
+          <w:bCs/>
+          <w:sz w:val="20"/>
+          <w:szCs w:val="20"/>
+          <w:u w:val="single"/>
+        </w:rPr>
+        <w:br/>
+      </w:r>
+      <w:r>
+        <w:rPr>
+          <w:rFonts w:ascii="Arial" w:hAnsi="Arial" w:cs="Arial"/>
+          <w:sz w:val="20"/>
+          <w:szCs w:val="20"/>
+        </w:rPr>
+        <w:t>En el siguiente enlace está disponible en alta calidad.</w:t>
       </w:r>
     </w:p>
     <w:p>
@@ -4463,14 +4531,57 @@
           <w:szCs w:val="21"/>
         </w:rPr>
       </w:pPr>
-      <w:r>
+      <w:hyperlink r:id="rId19" w:history="1">
+        <w:r>
+          <w:rPr>
+            <w:rStyle w:val="Hipervnculo"/>
+            <w:rFonts w:cs="Calibri"/>
+            <w:kern w:val="0"/>
+            <w:sz w:val="21"/>
+            <w:szCs w:val="21"/>
+          </w:rPr>
+          <w:t>https://drive.google.com/file/d/1vjVgibddjwg5xZZsF7gHrEj4gn_Wn5ks/view?usp=drive_link</w:t>
+        </w:r>
+      </w:hyperlink>
+    </w:p>
+    <w:p>
+      <w:pPr>
+        <w:jc w:val="both"/>
         <w:rPr>
           <w:rFonts w:cs="Calibri"/>
           <w:kern w:val="0"/>
           <w:sz w:val="21"/>
           <w:szCs w:val="21"/>
         </w:rPr>
-        <w:t>https://drive.google.com/file/d/1vjVgibddjwg5xZZsF7gHrEj4gn_Wn5ks/view?usp=drive_link</w:t>
+      </w:pPr>
+      <w:r>
+        <w:rPr>
+          <w:rFonts w:cs="Calibri"/>
+          <w:kern w:val="0"/>
+          <w:sz w:val="21"/>
+          <w:szCs w:val="21"/>
+        </w:rPr>
+        <w:t xml:space="preserve">No obstante, también está subido al repositorio de </w:t>
+      </w:r>
+      <w:proofErr w:type="spellStart"/>
+      <w:r>
+        <w:rPr>
+          <w:rFonts w:cs="Calibri"/>
+          <w:kern w:val="0"/>
+          <w:sz w:val="21"/>
+          <w:szCs w:val="21"/>
+        </w:rPr>
+        <w:t>Github</w:t>
+      </w:r>
+      <w:proofErr w:type="spellEnd"/>
+      <w:r>
+        <w:rPr>
+          <w:rFonts w:cs="Calibri"/>
+          <w:kern w:val="0"/>
+          <w:sz w:val="21"/>
+          <w:szCs w:val="21"/>
+        </w:rPr>
+        <w:t xml:space="preserve"> una versión comprimida.</w:t>
       </w:r>
     </w:p>
     <w:p>

</xml_diff>

<commit_message>
He actualizado la memoria para la entrega final.
</commit_message>
<xml_diff>
--- a/docs_and_media/Memoria_PFC_2023.docx
+++ b/docs_and_media/Memoria_PFC_2023.docx
@@ -82,7 +82,7 @@
             <v:path o:extrusionok="f" gradientshapeok="t" o:connecttype="rect"/>
             <o:lock v:ext="edit" aspectratio="t"/>
           </v:shapetype>
-          <v:shape id="_x0000_i1025" type="#_x0000_t75" style="width:437.25pt;height:52.5pt">
+          <v:shape id="_x0000_i1025" type="#_x0000_t75" style="width:437.5pt;height:52.5pt">
             <v:imagedata r:id="rId6" o:title=""/>
           </v:shape>
         </w:pict>
@@ -227,15 +227,13 @@
         </w:rPr>
         <w:t xml:space="preserve"> </w:t>
       </w:r>
-      <w:proofErr w:type="gramStart"/>
-      <w:r>
-        <w:rPr>
-          <w:rFonts w:cs="Arial"/>
-          <w:szCs w:val="20"/>
-        </w:rPr>
-        <w:t>Marzo</w:t>
-      </w:r>
-      <w:proofErr w:type="gramEnd"/>
+      <w:r>
+        <w:rPr>
+          <w:rFonts w:cs="Arial"/>
+          <w:szCs w:val="20"/>
+        </w:rPr>
+        <w:t>marzo</w:t>
+      </w:r>
       <w:r>
         <w:rPr>
           <w:rFonts w:cs="Arial"/>
@@ -304,7 +302,6 @@
           <w:bCs/>
           <w:sz w:val="40"/>
           <w:szCs w:val="40"/>
-          <w:lang w:val="es-ES"/>
         </w:rPr>
         <w:lastRenderedPageBreak/>
         <w:t>Índice</w:t>
@@ -324,15 +321,21 @@
         </w:rPr>
       </w:pPr>
       <w:r>
+        <w:rPr>
+          <w:lang w:val="es-ES_tradnl"/>
+        </w:rPr>
         <w:fldChar w:fldCharType="begin"/>
       </w:r>
       <w:r>
         <w:instrText xml:space="preserve"> TOC \o "1-3" \h \z \u </w:instrText>
       </w:r>
       <w:r>
+        <w:rPr>
+          <w:lang w:val="es-ES_tradnl"/>
+        </w:rPr>
         <w:fldChar w:fldCharType="separate"/>
       </w:r>
-      <w:hyperlink w:anchor="_Toc161876578" w:history="1">
+      <w:hyperlink w:anchor="_Toc162128989" w:history="1">
         <w:r>
           <w:rPr>
             <w:rStyle w:val="Hipervnculo"/>
@@ -360,7 +363,7 @@
             <w:noProof/>
             <w:webHidden/>
           </w:rPr>
-          <w:instrText xml:space="preserve"> PAGEREF _Toc161876578 \h </w:instrText>
+          <w:instrText xml:space="preserve"> PAGEREF _Toc162128989 \h </w:instrText>
         </w:r>
         <w:r>
           <w:rPr>
@@ -401,7 +404,7 @@
           <w:sz w:val="22"/>
         </w:rPr>
       </w:pPr>
-      <w:hyperlink w:anchor="_Toc161876579" w:history="1">
+      <w:hyperlink w:anchor="_Toc162128990" w:history="1">
         <w:r>
           <w:rPr>
             <w:rStyle w:val="Hipervnculo"/>
@@ -429,7 +432,7 @@
             <w:noProof/>
             <w:webHidden/>
           </w:rPr>
-          <w:instrText xml:space="preserve"> PAGEREF _Toc161876579 \h </w:instrText>
+          <w:instrText xml:space="preserve"> PAGEREF _Toc162128990 \h </w:instrText>
         </w:r>
         <w:r>
           <w:rPr>
@@ -470,7 +473,7 @@
           <w:sz w:val="22"/>
         </w:rPr>
       </w:pPr>
-      <w:hyperlink w:anchor="_Toc161876580" w:history="1">
+      <w:hyperlink w:anchor="_Toc162128991" w:history="1">
         <w:r>
           <w:rPr>
             <w:rStyle w:val="Hipervnculo"/>
@@ -498,7 +501,7 @@
             <w:noProof/>
             <w:webHidden/>
           </w:rPr>
-          <w:instrText xml:space="preserve"> PAGEREF _Toc161876580 \h </w:instrText>
+          <w:instrText xml:space="preserve"> PAGEREF _Toc162128991 \h </w:instrText>
         </w:r>
         <w:r>
           <w:rPr>
@@ -539,7 +542,7 @@
           <w:sz w:val="22"/>
         </w:rPr>
       </w:pPr>
-      <w:hyperlink w:anchor="_Toc161876581" w:history="1">
+      <w:hyperlink w:anchor="_Toc162128992" w:history="1">
         <w:r>
           <w:rPr>
             <w:rStyle w:val="Hipervnculo"/>
@@ -567,7 +570,7 @@
             <w:noProof/>
             <w:webHidden/>
           </w:rPr>
-          <w:instrText xml:space="preserve"> PAGEREF _Toc161876581 \h </w:instrText>
+          <w:instrText xml:space="preserve"> PAGEREF _Toc162128992 \h </w:instrText>
         </w:r>
         <w:r>
           <w:rPr>
@@ -608,7 +611,7 @@
           <w:sz w:val="22"/>
         </w:rPr>
       </w:pPr>
-      <w:hyperlink w:anchor="_Toc161876582" w:history="1">
+      <w:hyperlink w:anchor="_Toc162128993" w:history="1">
         <w:r>
           <w:rPr>
             <w:rStyle w:val="Hipervnculo"/>
@@ -636,7 +639,7 @@
             <w:noProof/>
             <w:webHidden/>
           </w:rPr>
-          <w:instrText xml:space="preserve"> PAGEREF _Toc161876582 \h </w:instrText>
+          <w:instrText xml:space="preserve"> PAGEREF _Toc162128993 \h </w:instrText>
         </w:r>
         <w:r>
           <w:rPr>
@@ -656,7 +659,7 @@
             <w:noProof/>
             <w:webHidden/>
           </w:rPr>
-          <w:t>3</w:t>
+          <w:t>4</w:t>
         </w:r>
         <w:r>
           <w:rPr>
@@ -680,7 +683,7 @@
           <w:sz w:val="22"/>
         </w:rPr>
       </w:pPr>
-      <w:hyperlink w:anchor="_Toc161876583" w:history="1">
+      <w:hyperlink w:anchor="_Toc162128994" w:history="1">
         <w:r>
           <w:rPr>
             <w:rStyle w:val="Hipervnculo"/>
@@ -707,7 +710,7 @@
             <w:noProof/>
             <w:webHidden/>
           </w:rPr>
-          <w:instrText xml:space="preserve"> PAGEREF _Toc161876583 \h </w:instrText>
+          <w:instrText xml:space="preserve"> PAGEREF _Toc162128994 \h </w:instrText>
         </w:r>
         <w:r>
           <w:rPr>
@@ -727,7 +730,7 @@
             <w:noProof/>
             <w:webHidden/>
           </w:rPr>
-          <w:t>4</w:t>
+          <w:t>5</w:t>
         </w:r>
         <w:r>
           <w:rPr>
@@ -748,7 +751,7 @@
           <w:sz w:val="22"/>
         </w:rPr>
       </w:pPr>
-      <w:hyperlink w:anchor="_Toc161876584" w:history="1">
+      <w:hyperlink w:anchor="_Toc162128995" w:history="1">
         <w:r>
           <w:rPr>
             <w:rStyle w:val="Hipervnculo"/>
@@ -776,7 +779,7 @@
             <w:noProof/>
             <w:webHidden/>
           </w:rPr>
-          <w:instrText xml:space="preserve"> PAGEREF _Toc161876584 \h </w:instrText>
+          <w:instrText xml:space="preserve"> PAGEREF _Toc162128995 \h </w:instrText>
         </w:r>
         <w:r>
           <w:rPr>
@@ -796,7 +799,7 @@
             <w:noProof/>
             <w:webHidden/>
           </w:rPr>
-          <w:t>4</w:t>
+          <w:t>5</w:t>
         </w:r>
         <w:r>
           <w:rPr>
@@ -820,7 +823,7 @@
           <w:sz w:val="22"/>
         </w:rPr>
       </w:pPr>
-      <w:hyperlink w:anchor="_Toc161876585" w:history="1">
+      <w:hyperlink w:anchor="_Toc162128996" w:history="1">
         <w:r>
           <w:rPr>
             <w:rStyle w:val="Hipervnculo"/>
@@ -848,7 +851,7 @@
             <w:noProof/>
             <w:webHidden/>
           </w:rPr>
-          <w:instrText xml:space="preserve"> PAGEREF _Toc161876585 \h </w:instrText>
+          <w:instrText xml:space="preserve"> PAGEREF _Toc162128996 \h </w:instrText>
         </w:r>
         <w:r>
           <w:rPr>
@@ -868,7 +871,7 @@
             <w:noProof/>
             <w:webHidden/>
           </w:rPr>
-          <w:t>4</w:t>
+          <w:t>5</w:t>
         </w:r>
         <w:r>
           <w:rPr>
@@ -892,7 +895,7 @@
           <w:sz w:val="22"/>
         </w:rPr>
       </w:pPr>
-      <w:hyperlink w:anchor="_Toc161876586" w:history="1">
+      <w:hyperlink w:anchor="_Toc162128997" w:history="1">
         <w:r>
           <w:rPr>
             <w:rStyle w:val="Hipervnculo"/>
@@ -920,7 +923,7 @@
             <w:noProof/>
             <w:webHidden/>
           </w:rPr>
-          <w:instrText xml:space="preserve"> PAGEREF _Toc161876586 \h </w:instrText>
+          <w:instrText xml:space="preserve"> PAGEREF _Toc162128997 \h </w:instrText>
         </w:r>
         <w:r>
           <w:rPr>
@@ -940,7 +943,7 @@
             <w:noProof/>
             <w:webHidden/>
           </w:rPr>
-          <w:t>5</w:t>
+          <w:t>8</w:t>
         </w:r>
         <w:r>
           <w:rPr>
@@ -961,7 +964,7 @@
           <w:sz w:val="22"/>
         </w:rPr>
       </w:pPr>
-      <w:hyperlink w:anchor="_Toc161876587" w:history="1">
+      <w:hyperlink w:anchor="_Toc162128998" w:history="1">
         <w:r>
           <w:rPr>
             <w:rStyle w:val="Hipervnculo"/>
@@ -989,7 +992,7 @@
             <w:noProof/>
             <w:webHidden/>
           </w:rPr>
-          <w:instrText xml:space="preserve"> PAGEREF _Toc161876587 \h </w:instrText>
+          <w:instrText xml:space="preserve"> PAGEREF _Toc162128998 \h </w:instrText>
         </w:r>
         <w:r>
           <w:rPr>
@@ -1009,7 +1012,7 @@
             <w:noProof/>
             <w:webHidden/>
           </w:rPr>
-          <w:t>6</w:t>
+          <w:t>9</w:t>
         </w:r>
         <w:r>
           <w:rPr>
@@ -1033,7 +1036,7 @@
           <w:sz w:val="22"/>
         </w:rPr>
       </w:pPr>
-      <w:hyperlink w:anchor="_Toc161876588" w:history="1">
+      <w:hyperlink w:anchor="_Toc162128999" w:history="1">
         <w:r>
           <w:rPr>
             <w:rStyle w:val="Hipervnculo"/>
@@ -1061,7 +1064,7 @@
             <w:noProof/>
             <w:webHidden/>
           </w:rPr>
-          <w:instrText xml:space="preserve"> PAGEREF _Toc161876588 \h </w:instrText>
+          <w:instrText xml:space="preserve"> PAGEREF _Toc162128999 \h </w:instrText>
         </w:r>
         <w:r>
           <w:rPr>
@@ -1081,7 +1084,7 @@
             <w:noProof/>
             <w:webHidden/>
           </w:rPr>
-          <w:t>7</w:t>
+          <w:t>10</w:t>
         </w:r>
         <w:r>
           <w:rPr>
@@ -1102,7 +1105,7 @@
           <w:sz w:val="22"/>
         </w:rPr>
       </w:pPr>
-      <w:hyperlink w:anchor="_Toc161876589" w:history="1">
+      <w:hyperlink w:anchor="_Toc162129000" w:history="1">
         <w:r>
           <w:rPr>
             <w:rStyle w:val="Hipervnculo"/>
@@ -1130,7 +1133,7 @@
             <w:noProof/>
             <w:webHidden/>
           </w:rPr>
-          <w:instrText xml:space="preserve"> PAGEREF _Toc161876589 \h </w:instrText>
+          <w:instrText xml:space="preserve"> PAGEREF _Toc162129000 \h </w:instrText>
         </w:r>
         <w:r>
           <w:rPr>
@@ -1150,7 +1153,7 @@
             <w:noProof/>
             <w:webHidden/>
           </w:rPr>
-          <w:t>7</w:t>
+          <w:t>10</w:t>
         </w:r>
         <w:r>
           <w:rPr>
@@ -1174,7 +1177,7 @@
           <w:sz w:val="22"/>
         </w:rPr>
       </w:pPr>
-      <w:hyperlink w:anchor="_Toc161876590" w:history="1">
+      <w:hyperlink w:anchor="_Toc162129001" w:history="1">
         <w:r>
           <w:rPr>
             <w:rStyle w:val="Hipervnculo"/>
@@ -1202,7 +1205,7 @@
             <w:noProof/>
             <w:webHidden/>
           </w:rPr>
-          <w:instrText xml:space="preserve"> PAGEREF _Toc161876590 \h </w:instrText>
+          <w:instrText xml:space="preserve"> PAGEREF _Toc162129001 \h </w:instrText>
         </w:r>
         <w:r>
           <w:rPr>
@@ -1222,7 +1225,7 @@
             <w:noProof/>
             <w:webHidden/>
           </w:rPr>
-          <w:t>7</w:t>
+          <w:t>10</w:t>
         </w:r>
         <w:r>
           <w:rPr>
@@ -1246,7 +1249,7 @@
           <w:sz w:val="22"/>
         </w:rPr>
       </w:pPr>
-      <w:hyperlink w:anchor="_Toc161876591" w:history="1">
+      <w:hyperlink w:anchor="_Toc162129002" w:history="1">
         <w:r>
           <w:rPr>
             <w:rStyle w:val="Hipervnculo"/>
@@ -1274,7 +1277,7 @@
             <w:noProof/>
             <w:webHidden/>
           </w:rPr>
-          <w:instrText xml:space="preserve"> PAGEREF _Toc161876591 \h </w:instrText>
+          <w:instrText xml:space="preserve"> PAGEREF _Toc162129002 \h </w:instrText>
         </w:r>
         <w:r>
           <w:rPr>
@@ -1294,7 +1297,7 @@
             <w:noProof/>
             <w:webHidden/>
           </w:rPr>
-          <w:t>7</w:t>
+          <w:t>10</w:t>
         </w:r>
         <w:r>
           <w:rPr>
@@ -1315,7 +1318,7 @@
           <w:sz w:val="22"/>
         </w:rPr>
       </w:pPr>
-      <w:hyperlink w:anchor="_Toc161876592" w:history="1">
+      <w:hyperlink w:anchor="_Toc162129003" w:history="1">
         <w:r>
           <w:rPr>
             <w:rStyle w:val="Hipervnculo"/>
@@ -1343,7 +1346,7 @@
             <w:noProof/>
             <w:webHidden/>
           </w:rPr>
-          <w:instrText xml:space="preserve"> PAGEREF _Toc161876592 \h </w:instrText>
+          <w:instrText xml:space="preserve"> PAGEREF _Toc162129003 \h </w:instrText>
         </w:r>
         <w:r>
           <w:rPr>
@@ -1363,7 +1366,7 @@
             <w:noProof/>
             <w:webHidden/>
           </w:rPr>
-          <w:t>8</w:t>
+          <w:t>11</w:t>
         </w:r>
         <w:r>
           <w:rPr>
@@ -1387,7 +1390,7 @@
           <w:sz w:val="22"/>
         </w:rPr>
       </w:pPr>
-      <w:hyperlink w:anchor="_Toc161876593" w:history="1">
+      <w:hyperlink w:anchor="_Toc162129004" w:history="1">
         <w:r>
           <w:rPr>
             <w:rStyle w:val="Hipervnculo"/>
@@ -1415,7 +1418,7 @@
             <w:noProof/>
             <w:webHidden/>
           </w:rPr>
-          <w:instrText xml:space="preserve"> PAGEREF _Toc161876593 \h </w:instrText>
+          <w:instrText xml:space="preserve"> PAGEREF _Toc162129004 \h </w:instrText>
         </w:r>
         <w:r>
           <w:rPr>
@@ -1435,7 +1438,7 @@
             <w:noProof/>
             <w:webHidden/>
           </w:rPr>
-          <w:t>8</w:t>
+          <w:t>11</w:t>
         </w:r>
         <w:r>
           <w:rPr>
@@ -1459,7 +1462,7 @@
           <w:sz w:val="22"/>
         </w:rPr>
       </w:pPr>
-      <w:hyperlink w:anchor="_Toc161876594" w:history="1">
+      <w:hyperlink w:anchor="_Toc162129005" w:history="1">
         <w:r>
           <w:rPr>
             <w:rStyle w:val="Hipervnculo"/>
@@ -1487,7 +1490,7 @@
             <w:noProof/>
             <w:webHidden/>
           </w:rPr>
-          <w:instrText xml:space="preserve"> PAGEREF _Toc161876594 \h </w:instrText>
+          <w:instrText xml:space="preserve"> PAGEREF _Toc162129005 \h </w:instrText>
         </w:r>
         <w:r>
           <w:rPr>
@@ -1507,7 +1510,7 @@
             <w:noProof/>
             <w:webHidden/>
           </w:rPr>
-          <w:t>8</w:t>
+          <w:t>11</w:t>
         </w:r>
         <w:r>
           <w:rPr>
@@ -1531,7 +1534,7 @@
           <w:sz w:val="22"/>
         </w:rPr>
       </w:pPr>
-      <w:hyperlink w:anchor="_Toc161876595" w:history="1">
+      <w:hyperlink w:anchor="_Toc162129006" w:history="1">
         <w:r>
           <w:rPr>
             <w:rStyle w:val="Hipervnculo"/>
@@ -1559,7 +1562,7 @@
             <w:noProof/>
             <w:webHidden/>
           </w:rPr>
-          <w:instrText xml:space="preserve"> PAGEREF _Toc161876595 \h </w:instrText>
+          <w:instrText xml:space="preserve"> PAGEREF _Toc162129006 \h </w:instrText>
         </w:r>
         <w:r>
           <w:rPr>
@@ -1579,7 +1582,7 @@
             <w:noProof/>
             <w:webHidden/>
           </w:rPr>
-          <w:t>10</w:t>
+          <w:t>13</w:t>
         </w:r>
         <w:r>
           <w:rPr>
@@ -1600,7 +1603,7 @@
           <w:sz w:val="22"/>
         </w:rPr>
       </w:pPr>
-      <w:hyperlink w:anchor="_Toc161876596" w:history="1">
+      <w:hyperlink w:anchor="_Toc162129007" w:history="1">
         <w:r>
           <w:rPr>
             <w:rStyle w:val="Hipervnculo"/>
@@ -1628,7 +1631,7 @@
             <w:noProof/>
             <w:webHidden/>
           </w:rPr>
-          <w:instrText xml:space="preserve"> PAGEREF _Toc161876596 \h </w:instrText>
+          <w:instrText xml:space="preserve"> PAGEREF _Toc162129007 \h </w:instrText>
         </w:r>
         <w:r>
           <w:rPr>
@@ -1648,7 +1651,7 @@
             <w:noProof/>
             <w:webHidden/>
           </w:rPr>
-          <w:t>10</w:t>
+          <w:t>13</w:t>
         </w:r>
         <w:r>
           <w:rPr>
@@ -1669,7 +1672,7 @@
           <w:sz w:val="22"/>
         </w:rPr>
       </w:pPr>
-      <w:hyperlink w:anchor="_Toc161876597" w:history="1">
+      <w:hyperlink w:anchor="_Toc162129008" w:history="1">
         <w:r>
           <w:rPr>
             <w:rStyle w:val="Hipervnculo"/>
@@ -1697,7 +1700,7 @@
             <w:noProof/>
             <w:webHidden/>
           </w:rPr>
-          <w:instrText xml:space="preserve"> PAGEREF _Toc161876597 \h </w:instrText>
+          <w:instrText xml:space="preserve"> PAGEREF _Toc162129008 \h </w:instrText>
         </w:r>
         <w:r>
           <w:rPr>
@@ -1717,7 +1720,7 @@
             <w:noProof/>
             <w:webHidden/>
           </w:rPr>
-          <w:t>11</w:t>
+          <w:t>14</w:t>
         </w:r>
         <w:r>
           <w:rPr>
@@ -1738,7 +1741,7 @@
           <w:sz w:val="22"/>
         </w:rPr>
       </w:pPr>
-      <w:hyperlink w:anchor="_Toc161876598" w:history="1">
+      <w:hyperlink w:anchor="_Toc162129009" w:history="1">
         <w:r>
           <w:rPr>
             <w:rStyle w:val="Hipervnculo"/>
@@ -1766,7 +1769,7 @@
             <w:noProof/>
             <w:webHidden/>
           </w:rPr>
-          <w:instrText xml:space="preserve"> PAGEREF _Toc161876598 \h </w:instrText>
+          <w:instrText xml:space="preserve"> PAGEREF _Toc162129009 \h </w:instrText>
         </w:r>
         <w:r>
           <w:rPr>
@@ -1786,7 +1789,7 @@
             <w:noProof/>
             <w:webHidden/>
           </w:rPr>
-          <w:t>11</w:t>
+          <w:t>14</w:t>
         </w:r>
         <w:r>
           <w:rPr>
@@ -1810,7 +1813,7 @@
           <w:sz w:val="22"/>
         </w:rPr>
       </w:pPr>
-      <w:hyperlink w:anchor="_Toc161876599" w:history="1">
+      <w:hyperlink w:anchor="_Toc162129010" w:history="1">
         <w:r>
           <w:rPr>
             <w:rStyle w:val="Hipervnculo"/>
@@ -1838,7 +1841,7 @@
             <w:noProof/>
             <w:webHidden/>
           </w:rPr>
-          <w:instrText xml:space="preserve"> PAGEREF _Toc161876599 \h </w:instrText>
+          <w:instrText xml:space="preserve"> PAGEREF _Toc162129010 \h </w:instrText>
         </w:r>
         <w:r>
           <w:rPr>
@@ -1858,7 +1861,7 @@
             <w:noProof/>
             <w:webHidden/>
           </w:rPr>
-          <w:t>14</w:t>
+          <w:t>17</w:t>
         </w:r>
         <w:r>
           <w:rPr>
@@ -1882,7 +1885,7 @@
           <w:sz w:val="22"/>
         </w:rPr>
       </w:pPr>
-      <w:hyperlink w:anchor="_Toc161876600" w:history="1">
+      <w:hyperlink w:anchor="_Toc162129011" w:history="1">
         <w:r>
           <w:rPr>
             <w:rStyle w:val="Hipervnculo"/>
@@ -1910,7 +1913,7 @@
             <w:noProof/>
             <w:webHidden/>
           </w:rPr>
-          <w:instrText xml:space="preserve"> PAGEREF _Toc161876600 \h </w:instrText>
+          <w:instrText xml:space="preserve"> PAGEREF _Toc162129011 \h </w:instrText>
         </w:r>
         <w:r>
           <w:rPr>
@@ -1930,7 +1933,7 @@
             <w:noProof/>
             <w:webHidden/>
           </w:rPr>
-          <w:t>15</w:t>
+          <w:t>18</w:t>
         </w:r>
         <w:r>
           <w:rPr>
@@ -1951,7 +1954,7 @@
           <w:sz w:val="22"/>
         </w:rPr>
       </w:pPr>
-      <w:hyperlink w:anchor="_Toc161876601" w:history="1">
+      <w:hyperlink w:anchor="_Toc162129012" w:history="1">
         <w:r>
           <w:rPr>
             <w:rStyle w:val="Hipervnculo"/>
@@ -1979,7 +1982,7 @@
             <w:noProof/>
             <w:webHidden/>
           </w:rPr>
-          <w:instrText xml:space="preserve"> PAGEREF _Toc161876601 \h </w:instrText>
+          <w:instrText xml:space="preserve"> PAGEREF _Toc162129012 \h </w:instrText>
         </w:r>
         <w:r>
           <w:rPr>
@@ -1999,7 +2002,7 @@
             <w:noProof/>
             <w:webHidden/>
           </w:rPr>
-          <w:t>15</w:t>
+          <w:t>18</w:t>
         </w:r>
         <w:r>
           <w:rPr>
@@ -2020,7 +2023,7 @@
           <w:sz w:val="22"/>
         </w:rPr>
       </w:pPr>
-      <w:hyperlink w:anchor="_Toc161876602" w:history="1">
+      <w:hyperlink w:anchor="_Toc162129013" w:history="1">
         <w:r>
           <w:rPr>
             <w:rStyle w:val="Hipervnculo"/>
@@ -2048,7 +2051,7 @@
             <w:noProof/>
             <w:webHidden/>
           </w:rPr>
-          <w:instrText xml:space="preserve"> PAGEREF _Toc161876602 \h </w:instrText>
+          <w:instrText xml:space="preserve"> PAGEREF _Toc162129013 \h </w:instrText>
         </w:r>
         <w:r>
           <w:rPr>
@@ -2068,7 +2071,7 @@
             <w:noProof/>
             <w:webHidden/>
           </w:rPr>
-          <w:t>15</w:t>
+          <w:t>18</w:t>
         </w:r>
         <w:r>
           <w:rPr>
@@ -2089,7 +2092,7 @@
           <w:sz w:val="22"/>
         </w:rPr>
       </w:pPr>
-      <w:hyperlink w:anchor="_Toc161876603" w:history="1">
+      <w:hyperlink w:anchor="_Toc162129014" w:history="1">
         <w:r>
           <w:rPr>
             <w:rStyle w:val="Hipervnculo"/>
@@ -2117,7 +2120,7 @@
             <w:noProof/>
             <w:webHidden/>
           </w:rPr>
-          <w:instrText xml:space="preserve"> PAGEREF _Toc161876603 \h </w:instrText>
+          <w:instrText xml:space="preserve"> PAGEREF _Toc162129014 \h </w:instrText>
         </w:r>
         <w:r>
           <w:rPr>
@@ -2137,7 +2140,7 @@
             <w:noProof/>
             <w:webHidden/>
           </w:rPr>
-          <w:t>15</w:t>
+          <w:t>18</w:t>
         </w:r>
         <w:r>
           <w:rPr>
@@ -2153,7 +2156,6 @@
         <w:rPr>
           <w:b/>
           <w:bCs/>
-          <w:lang w:val="es-ES"/>
         </w:rPr>
         <w:fldChar w:fldCharType="end"/>
       </w:r>
@@ -2203,7 +2205,7 @@
       <w:bookmarkStart w:id="0" w:name="_Toc153172193"/>
       <w:bookmarkStart w:id="1" w:name="_Toc161874848"/>
       <w:bookmarkStart w:id="2" w:name="_Toc161874942"/>
-      <w:bookmarkStart w:id="3" w:name="_Toc161876578"/>
+      <w:bookmarkStart w:id="3" w:name="_Toc162128989"/>
       <w:r>
         <w:rPr>
           <w:rFonts w:cs="Arial"/>
@@ -2233,7 +2235,7 @@
       <w:bookmarkStart w:id="4" w:name="_Toc153172194"/>
       <w:bookmarkStart w:id="5" w:name="_Toc161874849"/>
       <w:bookmarkStart w:id="6" w:name="_Toc161874943"/>
-      <w:bookmarkStart w:id="7" w:name="_Toc161876579"/>
+      <w:bookmarkStart w:id="7" w:name="_Toc162128990"/>
       <w:r>
         <w:rPr>
           <w:rFonts w:cs="Arial"/>
@@ -2276,7 +2278,35 @@
           <w:rFonts w:cs="Arial"/>
           <w:szCs w:val="20"/>
         </w:rPr>
-        <w:t xml:space="preserve">Se ha desarrollado una aplicación web que tiene como objetivo ser un lugar seguro en el que poder registrar los contenidos audiovisuales que te </w:t>
+        <w:t>Se ha desarrollado una aplicación web que tiene como objetivo ser un lugar seguro</w:t>
+      </w:r>
+      <w:r>
+        <w:rPr>
+          <w:rFonts w:cs="Arial"/>
+          <w:szCs w:val="20"/>
+        </w:rPr>
+        <w:t xml:space="preserve"> y privado</w:t>
+      </w:r>
+      <w:r>
+        <w:rPr>
+          <w:rFonts w:cs="Arial"/>
+          <w:szCs w:val="20"/>
+        </w:rPr>
+        <w:t xml:space="preserve"> en el que poder registrar </w:t>
+      </w:r>
+      <w:r>
+        <w:rPr>
+          <w:rFonts w:cs="Arial"/>
+          <w:szCs w:val="20"/>
+        </w:rPr>
+        <w:t xml:space="preserve">anónimamente </w:t>
+      </w:r>
+      <w:r>
+        <w:rPr>
+          <w:rFonts w:cs="Arial"/>
+          <w:szCs w:val="20"/>
+        </w:rPr>
+        <w:t xml:space="preserve">los contenidos audiovisuales que te </w:t>
       </w:r>
       <w:r>
         <w:rPr>
@@ -2290,7 +2320,77 @@
           <w:rFonts w:cs="Arial"/>
           <w:szCs w:val="20"/>
         </w:rPr>
-        <w:t xml:space="preserve"> así como ver detalles interesantes del mismo.</w:t>
+        <w:t xml:space="preserve"> así como ver detalles interesantes de</w:t>
+      </w:r>
+      <w:r>
+        <w:rPr>
+          <w:rFonts w:cs="Arial"/>
+          <w:szCs w:val="20"/>
+        </w:rPr>
+        <w:t xml:space="preserve"> los mismos.</w:t>
+      </w:r>
+    </w:p>
+    <w:p>
+      <w:pPr>
+        <w:ind w:left="1440"/>
+        <w:rPr>
+          <w:rFonts w:cs="Arial"/>
+          <w:szCs w:val="20"/>
+        </w:rPr>
+      </w:pPr>
+      <w:r>
+        <w:rPr>
+          <w:rFonts w:cs="Arial"/>
+          <w:szCs w:val="20"/>
+        </w:rPr>
+        <w:t xml:space="preserve">La idea surgió de la necesidad de tener siempre a mano un blog de notas para apuntar donde te habías quedado en esa serie o hace 3 meses. Si eres un ferviente </w:t>
+      </w:r>
+      <w:proofErr w:type="spellStart"/>
+      <w:r>
+        <w:rPr>
+          <w:rFonts w:cs="Arial"/>
+          <w:szCs w:val="20"/>
+        </w:rPr>
+        <w:t>seriéfilo</w:t>
+      </w:r>
+      <w:proofErr w:type="spellEnd"/>
+      <w:r>
+        <w:rPr>
+          <w:rFonts w:cs="Arial"/>
+          <w:szCs w:val="20"/>
+        </w:rPr>
+        <w:t xml:space="preserve"> o cinéfilo, más pronto que tarde empezarás a tener una duda real sobre qué series y qué películas te gustaron en el pasado. Evidentemente en un corto periodo de tiempo puedes recordarlas pero no en un plazo de 1, 2, 5, 10 o más años donde unos títulos se te entremezclarán con otros y donde muchos de esos contenidos simplemente los olvidarás, para luego un día decir: ¿Cómo se llamaba aquella película/serie que me gustó tanto?</w:t>
+      </w:r>
+      <w:r>
+        <w:rPr>
+          <w:rFonts w:cs="Arial"/>
+          <w:szCs w:val="20"/>
+        </w:rPr>
+        <w:br/>
+      </w:r>
+      <w:r>
+        <w:rPr>
+          <w:rFonts w:cs="Arial"/>
+          <w:szCs w:val="20"/>
+        </w:rPr>
+        <w:br/>
+        <w:t xml:space="preserve">Con ese propósito nace </w:t>
+      </w:r>
+      <w:proofErr w:type="spellStart"/>
+      <w:r>
+        <w:rPr>
+          <w:rFonts w:cs="Arial"/>
+          <w:szCs w:val="20"/>
+        </w:rPr>
+        <w:t>AVMaster</w:t>
+      </w:r>
+      <w:proofErr w:type="spellEnd"/>
+      <w:r>
+        <w:rPr>
+          <w:rFonts w:cs="Arial"/>
+          <w:szCs w:val="20"/>
+        </w:rPr>
+        <w:t>, una plataforma web, con la que el usuario puede interactuar de manera intuitiva e ir gestionando de manera automática todos los contenidos que le gustan para luego poderlos filtrar como se desee.</w:t>
       </w:r>
     </w:p>
     <w:p>
@@ -2304,7 +2404,7 @@
       <w:bookmarkStart w:id="8" w:name="_Toc153172195"/>
       <w:bookmarkStart w:id="9" w:name="_Toc161874850"/>
       <w:bookmarkStart w:id="10" w:name="_Toc161874944"/>
-      <w:bookmarkStart w:id="11" w:name="_Toc161876580"/>
+      <w:bookmarkStart w:id="11" w:name="_Toc162128991"/>
       <w:r>
         <w:rPr>
           <w:rFonts w:cs="Arial"/>
@@ -2330,14 +2430,60 @@
           <w:szCs w:val="20"/>
         </w:rPr>
       </w:pPr>
-      <w:r>
-        <w:rPr>
-          <w:rFonts w:cs="Arial"/>
-          <w:szCs w:val="20"/>
-        </w:rPr>
-        <w:t>Forofos de series y películas.</w:t>
-      </w:r>
       <w:bookmarkStart w:id="12" w:name="_Toc153172196"/>
+      <w:r>
+        <w:rPr>
+          <w:rFonts w:cs="Arial"/>
+          <w:szCs w:val="20"/>
+        </w:rPr>
+        <w:t xml:space="preserve">En principio, cualquier persona puede, aunque en realidad esta plataforma tiene un interés especial en el colectivo de los </w:t>
+      </w:r>
+      <w:proofErr w:type="spellStart"/>
+      <w:r>
+        <w:rPr>
+          <w:rFonts w:cs="Arial"/>
+          <w:szCs w:val="20"/>
+        </w:rPr>
+        <w:t>seriéfilos</w:t>
+      </w:r>
+      <w:proofErr w:type="spellEnd"/>
+      <w:r>
+        <w:rPr>
+          <w:rFonts w:cs="Arial"/>
+          <w:szCs w:val="20"/>
+        </w:rPr>
+        <w:t xml:space="preserve"> y cinéfilos dedicados, aquellas personas que en sus ratos libres no conciben un mejor plan que ponerse a ver solos o en compañía contenidos audiovisuales.</w:t>
+      </w:r>
+    </w:p>
+    <w:p>
+      <w:pPr>
+        <w:ind w:left="1440"/>
+        <w:rPr>
+          <w:rFonts w:cs="Arial"/>
+          <w:szCs w:val="20"/>
+        </w:rPr>
+      </w:pPr>
+      <w:r>
+        <w:rPr>
+          <w:rFonts w:cs="Arial"/>
+          <w:szCs w:val="20"/>
+        </w:rPr>
+        <w:t xml:space="preserve">En ese sentido todo el branding de la web está diseñado con la finalidad de atraer al público de todas las diversas </w:t>
+      </w:r>
+      <w:r>
+        <w:rPr>
+          <w:rFonts w:cs="Arial"/>
+          <w:szCs w:val="20"/>
+        </w:rPr>
+        <w:t>edades,</w:t>
+      </w:r>
+      <w:r>
+        <w:rPr>
+          <w:rFonts w:cs="Arial"/>
+          <w:szCs w:val="20"/>
+        </w:rPr>
+        <w:t xml:space="preserve"> así como ayudándoles a localizar fácilmente cada una de las opciones con las que pueden interactuar.</w:t>
+      </w:r>
     </w:p>
     <w:p>
       <w:pPr>
@@ -2350,7 +2496,7 @@
       </w:pPr>
       <w:bookmarkStart w:id="13" w:name="_Toc161874851"/>
       <w:bookmarkStart w:id="14" w:name="_Toc161874945"/>
-      <w:bookmarkStart w:id="15" w:name="_Toc161876581"/>
+      <w:bookmarkStart w:id="15" w:name="_Toc162128992"/>
       <w:r>
         <w:rPr>
           <w:rFonts w:cs="Arial"/>
@@ -2373,16 +2519,893 @@
         <w:ind w:left="1440"/>
         <w:rPr>
           <w:rFonts w:cs="Arial"/>
-        </w:rPr>
-      </w:pPr>
-      <w:r>
-        <w:rPr>
-          <w:rFonts w:cs="Arial"/>
-          <w:lang w:val="en-US"/>
-        </w:rPr>
-        <w:t>HTML, CSS, JavaScript, React y Bootstrap.</w:t>
+          <w:lang w:val="en-US"/>
+        </w:rPr>
+      </w:pPr>
+      <w:r>
+        <w:rPr>
+          <w:rFonts w:cs="Arial"/>
+          <w:lang w:val="en-US"/>
+        </w:rPr>
+        <w:t xml:space="preserve">Las tecnologías usadas </w:t>
+      </w:r>
+      <w:r>
+        <w:rPr>
+          <w:rFonts w:cs="Arial"/>
+        </w:rPr>
+        <w:t>fueron</w:t>
+      </w:r>
+      <w:r>
+        <w:rPr>
+          <w:rFonts w:cs="Arial"/>
+          <w:lang w:val="en-US"/>
+        </w:rPr>
+        <w:t xml:space="preserve"> </w:t>
+      </w:r>
+      <w:r>
+        <w:rPr>
+          <w:rFonts w:cs="Arial"/>
+        </w:rPr>
+        <w:t>varias</w:t>
+      </w:r>
+      <w:r>
+        <w:rPr>
+          <w:rFonts w:cs="Arial"/>
+          <w:lang w:val="en-US"/>
+        </w:rPr>
+        <w:t>:</w:t>
+      </w:r>
+    </w:p>
+    <w:p>
+      <w:pPr>
+        <w:numPr>
+          <w:ilvl w:val="0"/>
+          <w:numId w:val="12"/>
+        </w:numPr>
+        <w:rPr>
+          <w:rFonts w:cs="Arial"/>
+          <w:lang w:val="en-US"/>
+        </w:rPr>
+      </w:pPr>
+      <w:r>
+        <w:rPr>
+          <w:rFonts w:cs="Arial"/>
+          <w:b/>
+          <w:bCs/>
+          <w:u w:val="single"/>
+          <w:lang w:val="en-US"/>
+        </w:rPr>
+        <w:t>HTML</w:t>
+      </w:r>
+      <w:r>
+        <w:rPr>
+          <w:rFonts w:cs="Arial"/>
+          <w:b/>
+          <w:bCs/>
+          <w:u w:val="single"/>
+          <w:lang w:val="en-US"/>
+        </w:rPr>
+        <w:t>:</w:t>
+      </w:r>
+      <w:r>
+        <w:rPr>
+          <w:rFonts w:cs="Arial"/>
+          <w:lang w:val="en-US"/>
+        </w:rPr>
+        <w:t xml:space="preserve"> </w:t>
+      </w:r>
+      <w:r>
+        <w:rPr>
+          <w:rFonts w:cs="Arial"/>
+          <w:lang w:val="en-US"/>
+        </w:rPr>
+        <w:t>E</w:t>
+      </w:r>
+      <w:r>
+        <w:rPr>
+          <w:rFonts w:cs="Arial"/>
+          <w:lang w:val="en-US"/>
+        </w:rPr>
+        <w:t xml:space="preserve">s un </w:t>
+      </w:r>
+      <w:proofErr w:type="spellStart"/>
+      <w:r>
+        <w:rPr>
+          <w:rFonts w:cs="Arial"/>
+          <w:lang w:val="en-US"/>
+        </w:rPr>
+        <w:t>lenguaje</w:t>
+      </w:r>
+      <w:proofErr w:type="spellEnd"/>
+      <w:r>
+        <w:rPr>
+          <w:rFonts w:cs="Arial"/>
+          <w:lang w:val="en-US"/>
+        </w:rPr>
+        <w:t xml:space="preserve"> de </w:t>
+      </w:r>
+      <w:proofErr w:type="spellStart"/>
+      <w:r>
+        <w:rPr>
+          <w:rFonts w:cs="Arial"/>
+          <w:lang w:val="en-US"/>
+        </w:rPr>
+        <w:t>marcado</w:t>
+      </w:r>
+      <w:proofErr w:type="spellEnd"/>
+      <w:r>
+        <w:rPr>
+          <w:rFonts w:cs="Arial"/>
+          <w:lang w:val="en-US"/>
+        </w:rPr>
+        <w:t xml:space="preserve"> </w:t>
+      </w:r>
+      <w:proofErr w:type="spellStart"/>
+      <w:r>
+        <w:rPr>
+          <w:rFonts w:cs="Arial"/>
+          <w:lang w:val="en-US"/>
+        </w:rPr>
+        <w:t>utilizado</w:t>
+      </w:r>
+      <w:proofErr w:type="spellEnd"/>
+      <w:r>
+        <w:rPr>
+          <w:rFonts w:cs="Arial"/>
+          <w:lang w:val="en-US"/>
+        </w:rPr>
+        <w:t xml:space="preserve"> para </w:t>
+      </w:r>
+      <w:proofErr w:type="spellStart"/>
+      <w:r>
+        <w:rPr>
+          <w:rFonts w:cs="Arial"/>
+          <w:lang w:val="en-US"/>
+        </w:rPr>
+        <w:t>crear</w:t>
+      </w:r>
+      <w:proofErr w:type="spellEnd"/>
+      <w:r>
+        <w:rPr>
+          <w:rFonts w:cs="Arial"/>
+          <w:lang w:val="en-US"/>
+        </w:rPr>
+        <w:t xml:space="preserve"> y </w:t>
+      </w:r>
+      <w:proofErr w:type="spellStart"/>
+      <w:r>
+        <w:rPr>
+          <w:rFonts w:cs="Arial"/>
+          <w:lang w:val="en-US"/>
+        </w:rPr>
+        <w:t>estructurar</w:t>
+      </w:r>
+      <w:proofErr w:type="spellEnd"/>
+      <w:r>
+        <w:rPr>
+          <w:rFonts w:cs="Arial"/>
+          <w:lang w:val="en-US"/>
+        </w:rPr>
+        <w:t xml:space="preserve"> </w:t>
+      </w:r>
+      <w:proofErr w:type="spellStart"/>
+      <w:r>
+        <w:rPr>
+          <w:rFonts w:cs="Arial"/>
+          <w:lang w:val="en-US"/>
+        </w:rPr>
+        <w:t>páginas</w:t>
+      </w:r>
+      <w:proofErr w:type="spellEnd"/>
+      <w:r>
+        <w:rPr>
+          <w:rFonts w:cs="Arial"/>
+          <w:lang w:val="en-US"/>
+        </w:rPr>
+        <w:t xml:space="preserve"> web.</w:t>
+      </w:r>
+    </w:p>
+    <w:p>
+      <w:pPr>
+        <w:numPr>
+          <w:ilvl w:val="0"/>
+          <w:numId w:val="12"/>
+        </w:numPr>
+        <w:rPr>
+          <w:rFonts w:cs="Arial"/>
+          <w:lang w:val="en-US"/>
+        </w:rPr>
+      </w:pPr>
+      <w:r>
+        <w:rPr>
+          <w:rFonts w:cs="Arial"/>
+          <w:b/>
+          <w:bCs/>
+          <w:u w:val="single"/>
+          <w:lang w:val="en-US"/>
+        </w:rPr>
+        <w:t>CSS</w:t>
+      </w:r>
+      <w:r>
+        <w:rPr>
+          <w:rFonts w:cs="Arial"/>
+          <w:b/>
+          <w:bCs/>
+          <w:u w:val="single"/>
+          <w:lang w:val="en-US"/>
+        </w:rPr>
+        <w:t>:</w:t>
+      </w:r>
+      <w:r>
+        <w:rPr>
+          <w:rFonts w:cs="Arial"/>
+          <w:lang w:val="en-US"/>
+        </w:rPr>
+        <w:t xml:space="preserve"> E</w:t>
+      </w:r>
+      <w:r>
+        <w:rPr>
+          <w:rFonts w:cs="Arial"/>
+          <w:lang w:val="en-US"/>
+        </w:rPr>
+        <w:t xml:space="preserve">s un </w:t>
+      </w:r>
+      <w:proofErr w:type="spellStart"/>
+      <w:r>
+        <w:rPr>
+          <w:rFonts w:cs="Arial"/>
+          <w:lang w:val="en-US"/>
+        </w:rPr>
+        <w:t>lenguaje</w:t>
+      </w:r>
+      <w:proofErr w:type="spellEnd"/>
+      <w:r>
+        <w:rPr>
+          <w:rFonts w:cs="Arial"/>
+          <w:lang w:val="en-US"/>
+        </w:rPr>
+        <w:t xml:space="preserve"> </w:t>
+      </w:r>
+      <w:proofErr w:type="spellStart"/>
+      <w:r>
+        <w:rPr>
+          <w:rFonts w:cs="Arial"/>
+          <w:lang w:val="en-US"/>
+        </w:rPr>
+        <w:t>utilizado</w:t>
+      </w:r>
+      <w:proofErr w:type="spellEnd"/>
+      <w:r>
+        <w:rPr>
+          <w:rFonts w:cs="Arial"/>
+          <w:lang w:val="en-US"/>
+        </w:rPr>
+        <w:t xml:space="preserve"> para </w:t>
+      </w:r>
+      <w:proofErr w:type="spellStart"/>
+      <w:r>
+        <w:rPr>
+          <w:rFonts w:cs="Arial"/>
+          <w:lang w:val="en-US"/>
+        </w:rPr>
+        <w:t>definir</w:t>
+      </w:r>
+      <w:proofErr w:type="spellEnd"/>
+      <w:r>
+        <w:rPr>
+          <w:rFonts w:cs="Arial"/>
+          <w:lang w:val="en-US"/>
+        </w:rPr>
+        <w:t xml:space="preserve"> </w:t>
+      </w:r>
+      <w:proofErr w:type="spellStart"/>
+      <w:r>
+        <w:rPr>
+          <w:rFonts w:cs="Arial"/>
+          <w:lang w:val="en-US"/>
+        </w:rPr>
+        <w:t>el</w:t>
+      </w:r>
+      <w:proofErr w:type="spellEnd"/>
+      <w:r>
+        <w:rPr>
+          <w:rFonts w:cs="Arial"/>
+          <w:lang w:val="en-US"/>
+        </w:rPr>
+        <w:t xml:space="preserve"> </w:t>
+      </w:r>
+      <w:proofErr w:type="spellStart"/>
+      <w:r>
+        <w:rPr>
+          <w:rFonts w:cs="Arial"/>
+          <w:lang w:val="en-US"/>
+        </w:rPr>
+        <w:t>estilo</w:t>
+      </w:r>
+      <w:proofErr w:type="spellEnd"/>
+      <w:r>
+        <w:rPr>
+          <w:rFonts w:cs="Arial"/>
+          <w:lang w:val="en-US"/>
+        </w:rPr>
+        <w:t xml:space="preserve"> y la </w:t>
+      </w:r>
+      <w:proofErr w:type="spellStart"/>
+      <w:r>
+        <w:rPr>
+          <w:rFonts w:cs="Arial"/>
+          <w:lang w:val="en-US"/>
+        </w:rPr>
+        <w:t>presentación</w:t>
+      </w:r>
+      <w:proofErr w:type="spellEnd"/>
+      <w:r>
+        <w:rPr>
+          <w:rFonts w:cs="Arial"/>
+          <w:lang w:val="en-US"/>
+        </w:rPr>
+        <w:t xml:space="preserve"> de </w:t>
+      </w:r>
+      <w:proofErr w:type="spellStart"/>
+      <w:r>
+        <w:rPr>
+          <w:rFonts w:cs="Arial"/>
+          <w:lang w:val="en-US"/>
+        </w:rPr>
+        <w:t>documentos</w:t>
+      </w:r>
+      <w:proofErr w:type="spellEnd"/>
+      <w:r>
+        <w:rPr>
+          <w:rFonts w:cs="Arial"/>
+          <w:lang w:val="en-US"/>
+        </w:rPr>
+        <w:t xml:space="preserve"> HTML.</w:t>
+      </w:r>
+    </w:p>
+    <w:p>
+      <w:pPr>
+        <w:numPr>
+          <w:ilvl w:val="0"/>
+          <w:numId w:val="12"/>
+        </w:numPr>
+        <w:rPr>
+          <w:rFonts w:cs="Arial"/>
+          <w:lang w:val="en-US"/>
+        </w:rPr>
+      </w:pPr>
+      <w:r>
+        <w:rPr>
+          <w:rFonts w:cs="Arial"/>
+          <w:b/>
+          <w:bCs/>
+          <w:u w:val="single"/>
+          <w:lang w:val="en-US"/>
+        </w:rPr>
+        <w:t>JavaScript</w:t>
+      </w:r>
+      <w:r>
+        <w:rPr>
+          <w:rFonts w:cs="Arial"/>
+          <w:b/>
+          <w:bCs/>
+          <w:u w:val="single"/>
+          <w:lang w:val="en-US"/>
+        </w:rPr>
+        <w:t>:</w:t>
+      </w:r>
+      <w:r>
+        <w:t xml:space="preserve"> </w:t>
+      </w:r>
+      <w:r>
+        <w:rPr>
+          <w:rFonts w:cs="Arial"/>
+          <w:lang w:val="en-US"/>
+        </w:rPr>
+        <w:t>E</w:t>
+      </w:r>
+      <w:r>
+        <w:rPr>
+          <w:rFonts w:cs="Arial"/>
+          <w:lang w:val="en-US"/>
+        </w:rPr>
+        <w:t xml:space="preserve">s un </w:t>
+      </w:r>
+      <w:proofErr w:type="spellStart"/>
+      <w:r>
+        <w:rPr>
+          <w:rFonts w:cs="Arial"/>
+          <w:lang w:val="en-US"/>
+        </w:rPr>
+        <w:t>lenguaje</w:t>
+      </w:r>
+      <w:proofErr w:type="spellEnd"/>
+      <w:r>
+        <w:rPr>
+          <w:rFonts w:cs="Arial"/>
+          <w:lang w:val="en-US"/>
+        </w:rPr>
+        <w:t xml:space="preserve"> de </w:t>
+      </w:r>
+      <w:proofErr w:type="spellStart"/>
+      <w:r>
+        <w:rPr>
+          <w:rFonts w:cs="Arial"/>
+          <w:lang w:val="en-US"/>
+        </w:rPr>
+        <w:t>programación</w:t>
+      </w:r>
+      <w:proofErr w:type="spellEnd"/>
+      <w:r>
+        <w:rPr>
+          <w:rFonts w:cs="Arial"/>
+          <w:lang w:val="en-US"/>
+        </w:rPr>
+        <w:t xml:space="preserve"> </w:t>
+      </w:r>
+      <w:proofErr w:type="spellStart"/>
+      <w:r>
+        <w:rPr>
+          <w:rFonts w:cs="Arial"/>
+          <w:lang w:val="en-US"/>
+        </w:rPr>
+        <w:t>utilizado</w:t>
+      </w:r>
+      <w:proofErr w:type="spellEnd"/>
+      <w:r>
+        <w:rPr>
+          <w:rFonts w:cs="Arial"/>
+          <w:lang w:val="en-US"/>
+        </w:rPr>
+        <w:t xml:space="preserve"> </w:t>
+      </w:r>
+      <w:proofErr w:type="spellStart"/>
+      <w:r>
+        <w:rPr>
+          <w:rFonts w:cs="Arial"/>
+          <w:lang w:val="en-US"/>
+        </w:rPr>
+        <w:t>principalmente</w:t>
+      </w:r>
+      <w:proofErr w:type="spellEnd"/>
+      <w:r>
+        <w:rPr>
+          <w:rFonts w:cs="Arial"/>
+          <w:lang w:val="en-US"/>
+        </w:rPr>
+        <w:t xml:space="preserve"> para </w:t>
+      </w:r>
+      <w:proofErr w:type="spellStart"/>
+      <w:r>
+        <w:rPr>
+          <w:rFonts w:cs="Arial"/>
+          <w:lang w:val="en-US"/>
+        </w:rPr>
+        <w:t>agregar</w:t>
+      </w:r>
+      <w:proofErr w:type="spellEnd"/>
+      <w:r>
+        <w:rPr>
+          <w:rFonts w:cs="Arial"/>
+          <w:lang w:val="en-US"/>
+        </w:rPr>
+        <w:t xml:space="preserve"> </w:t>
+      </w:r>
+      <w:proofErr w:type="spellStart"/>
+      <w:r>
+        <w:rPr>
+          <w:rFonts w:cs="Arial"/>
+          <w:lang w:val="en-US"/>
+        </w:rPr>
+        <w:t>interactividad</w:t>
+      </w:r>
+      <w:proofErr w:type="spellEnd"/>
+      <w:r>
+        <w:rPr>
+          <w:rFonts w:cs="Arial"/>
+          <w:lang w:val="en-US"/>
+        </w:rPr>
+        <w:t xml:space="preserve"> y </w:t>
+      </w:r>
+      <w:proofErr w:type="spellStart"/>
+      <w:r>
+        <w:rPr>
+          <w:rFonts w:cs="Arial"/>
+          <w:lang w:val="en-US"/>
+        </w:rPr>
+        <w:t>dinamismo</w:t>
+      </w:r>
+      <w:proofErr w:type="spellEnd"/>
+      <w:r>
+        <w:rPr>
+          <w:rFonts w:cs="Arial"/>
+          <w:lang w:val="en-US"/>
+        </w:rPr>
+        <w:t xml:space="preserve"> a </w:t>
+      </w:r>
+      <w:proofErr w:type="spellStart"/>
+      <w:r>
+        <w:rPr>
+          <w:rFonts w:cs="Arial"/>
+          <w:lang w:val="en-US"/>
+        </w:rPr>
+        <w:t>páginas</w:t>
+      </w:r>
+      <w:proofErr w:type="spellEnd"/>
+      <w:r>
+        <w:rPr>
+          <w:rFonts w:cs="Arial"/>
+          <w:lang w:val="en-US"/>
+        </w:rPr>
+        <w:t xml:space="preserve"> web.</w:t>
+      </w:r>
+    </w:p>
+    <w:p>
+      <w:pPr>
+        <w:numPr>
+          <w:ilvl w:val="0"/>
+          <w:numId w:val="12"/>
+        </w:numPr>
+        <w:rPr>
+          <w:rFonts w:cs="Arial"/>
+          <w:lang w:val="en-US"/>
+        </w:rPr>
+      </w:pPr>
+      <w:r>
+        <w:rPr>
+          <w:rFonts w:cs="Arial"/>
+          <w:b/>
+          <w:bCs/>
+          <w:u w:val="single"/>
+          <w:lang w:val="en-US"/>
+        </w:rPr>
+        <w:t>React</w:t>
+      </w:r>
+      <w:r>
+        <w:rPr>
+          <w:rFonts w:cs="Arial"/>
+          <w:b/>
+          <w:bCs/>
+          <w:u w:val="single"/>
+          <w:lang w:val="en-US"/>
+        </w:rPr>
+        <w:t>:</w:t>
+      </w:r>
+      <w:r>
+        <w:rPr>
+          <w:rFonts w:cs="Arial"/>
+          <w:lang w:val="en-US"/>
+        </w:rPr>
+        <w:t xml:space="preserve"> Es</w:t>
+      </w:r>
+      <w:r>
+        <w:rPr>
+          <w:rFonts w:cs="Arial"/>
+          <w:lang w:val="en-US"/>
+        </w:rPr>
+        <w:t xml:space="preserve"> </w:t>
+      </w:r>
+      <w:proofErr w:type="spellStart"/>
+      <w:r>
+        <w:rPr>
+          <w:rFonts w:cs="Arial"/>
+          <w:lang w:val="en-US"/>
+        </w:rPr>
+        <w:t>una</w:t>
+      </w:r>
+      <w:proofErr w:type="spellEnd"/>
+      <w:r>
+        <w:rPr>
+          <w:rFonts w:cs="Arial"/>
+          <w:lang w:val="en-US"/>
+        </w:rPr>
+        <w:t xml:space="preserve"> </w:t>
+      </w:r>
+      <w:proofErr w:type="spellStart"/>
+      <w:r>
+        <w:rPr>
+          <w:rFonts w:cs="Arial"/>
+          <w:lang w:val="en-US"/>
+        </w:rPr>
+        <w:t>biblioteca</w:t>
+      </w:r>
+      <w:proofErr w:type="spellEnd"/>
+      <w:r>
+        <w:rPr>
+          <w:rFonts w:cs="Arial"/>
+          <w:lang w:val="en-US"/>
+        </w:rPr>
+        <w:t xml:space="preserve"> de JavaScript </w:t>
+      </w:r>
+      <w:proofErr w:type="spellStart"/>
+      <w:r>
+        <w:rPr>
+          <w:rFonts w:cs="Arial"/>
+          <w:lang w:val="en-US"/>
+        </w:rPr>
+        <w:t>utilizada</w:t>
+      </w:r>
+      <w:proofErr w:type="spellEnd"/>
+      <w:r>
+        <w:rPr>
+          <w:rFonts w:cs="Arial"/>
+          <w:lang w:val="en-US"/>
+        </w:rPr>
+        <w:t xml:space="preserve"> para </w:t>
+      </w:r>
+      <w:proofErr w:type="spellStart"/>
+      <w:r>
+        <w:rPr>
+          <w:rFonts w:cs="Arial"/>
+          <w:lang w:val="en-US"/>
+        </w:rPr>
+        <w:t>construir</w:t>
+      </w:r>
+      <w:proofErr w:type="spellEnd"/>
+      <w:r>
+        <w:rPr>
+          <w:rFonts w:cs="Arial"/>
+          <w:lang w:val="en-US"/>
+        </w:rPr>
+        <w:t xml:space="preserve"> interfaces de </w:t>
+      </w:r>
+      <w:proofErr w:type="spellStart"/>
+      <w:r>
+        <w:rPr>
+          <w:rFonts w:cs="Arial"/>
+          <w:lang w:val="en-US"/>
+        </w:rPr>
+        <w:t>usuario</w:t>
+      </w:r>
+      <w:proofErr w:type="spellEnd"/>
+      <w:r>
+        <w:rPr>
+          <w:rFonts w:cs="Arial"/>
+          <w:lang w:val="en-US"/>
+        </w:rPr>
+        <w:t xml:space="preserve"> </w:t>
+      </w:r>
+      <w:proofErr w:type="spellStart"/>
+      <w:r>
+        <w:rPr>
+          <w:rFonts w:cs="Arial"/>
+          <w:lang w:val="en-US"/>
+        </w:rPr>
+        <w:t>interactivas</w:t>
+      </w:r>
+      <w:proofErr w:type="spellEnd"/>
+      <w:r>
+        <w:rPr>
+          <w:rFonts w:cs="Arial"/>
+          <w:lang w:val="en-US"/>
+        </w:rPr>
+        <w:t xml:space="preserve"> y </w:t>
+      </w:r>
+      <w:proofErr w:type="spellStart"/>
+      <w:r>
+        <w:rPr>
+          <w:rFonts w:cs="Arial"/>
+          <w:lang w:val="en-US"/>
+        </w:rPr>
+        <w:t>reutilizables</w:t>
+      </w:r>
+      <w:proofErr w:type="spellEnd"/>
+      <w:r>
+        <w:rPr>
+          <w:rFonts w:cs="Arial"/>
+          <w:lang w:val="en-US"/>
+        </w:rPr>
+        <w:t xml:space="preserve"> para </w:t>
+      </w:r>
+      <w:proofErr w:type="spellStart"/>
+      <w:r>
+        <w:rPr>
+          <w:rFonts w:cs="Arial"/>
+          <w:lang w:val="en-US"/>
+        </w:rPr>
+        <w:t>aplicaciones</w:t>
+      </w:r>
+      <w:proofErr w:type="spellEnd"/>
+      <w:r>
+        <w:rPr>
+          <w:rFonts w:cs="Arial"/>
+          <w:lang w:val="en-US"/>
+        </w:rPr>
+        <w:t xml:space="preserve"> web.</w:t>
+      </w:r>
+    </w:p>
+    <w:p>
+      <w:pPr>
+        <w:numPr>
+          <w:ilvl w:val="0"/>
+          <w:numId w:val="12"/>
+        </w:numPr>
+        <w:rPr>
+          <w:rFonts w:cs="Arial"/>
+        </w:rPr>
+      </w:pPr>
+      <w:r>
+        <w:rPr>
+          <w:rFonts w:cs="Arial"/>
+          <w:b/>
+          <w:bCs/>
+          <w:u w:val="single"/>
+          <w:lang w:val="en-US"/>
+        </w:rPr>
+        <w:t>Bootstrap</w:t>
       </w:r>
       <w:bookmarkStart w:id="16" w:name="_Toc153172197"/>
+      <w:r>
+        <w:rPr>
+          <w:rFonts w:cs="Arial"/>
+          <w:b/>
+          <w:bCs/>
+          <w:u w:val="single"/>
+          <w:lang w:val="en-US"/>
+        </w:rPr>
+        <w:t>:</w:t>
+      </w:r>
+      <w:r>
+        <w:t xml:space="preserve"> </w:t>
+      </w:r>
+      <w:r>
+        <w:rPr>
+          <w:rFonts w:cs="Arial"/>
+          <w:lang w:val="en-US"/>
+        </w:rPr>
+        <w:t>E</w:t>
+      </w:r>
+      <w:r>
+        <w:rPr>
+          <w:rFonts w:cs="Arial"/>
+          <w:lang w:val="en-US"/>
+        </w:rPr>
+        <w:t xml:space="preserve">s un </w:t>
+      </w:r>
+      <w:proofErr w:type="spellStart"/>
+      <w:r>
+        <w:rPr>
+          <w:rFonts w:cs="Arial"/>
+          <w:lang w:val="en-US"/>
+        </w:rPr>
+        <w:t>marco</w:t>
+      </w:r>
+      <w:proofErr w:type="spellEnd"/>
+      <w:r>
+        <w:rPr>
+          <w:rFonts w:cs="Arial"/>
+          <w:lang w:val="en-US"/>
+        </w:rPr>
+        <w:t xml:space="preserve"> de </w:t>
+      </w:r>
+      <w:proofErr w:type="spellStart"/>
+      <w:r>
+        <w:rPr>
+          <w:rFonts w:cs="Arial"/>
+          <w:lang w:val="en-US"/>
+        </w:rPr>
+        <w:t>trabajo</w:t>
+      </w:r>
+      <w:proofErr w:type="spellEnd"/>
+      <w:r>
+        <w:rPr>
+          <w:rFonts w:cs="Arial"/>
+          <w:lang w:val="en-US"/>
+        </w:rPr>
+        <w:t xml:space="preserve"> de </w:t>
+      </w:r>
+      <w:proofErr w:type="spellStart"/>
+      <w:r>
+        <w:rPr>
+          <w:rFonts w:cs="Arial"/>
+          <w:lang w:val="en-US"/>
+        </w:rPr>
+        <w:t>código</w:t>
+      </w:r>
+      <w:proofErr w:type="spellEnd"/>
+      <w:r>
+        <w:rPr>
+          <w:rFonts w:cs="Arial"/>
+          <w:lang w:val="en-US"/>
+        </w:rPr>
+        <w:t xml:space="preserve"> </w:t>
+      </w:r>
+      <w:proofErr w:type="spellStart"/>
+      <w:r>
+        <w:rPr>
+          <w:rFonts w:cs="Arial"/>
+          <w:lang w:val="en-US"/>
+        </w:rPr>
+        <w:t>abierto</w:t>
+      </w:r>
+      <w:proofErr w:type="spellEnd"/>
+      <w:r>
+        <w:rPr>
+          <w:rFonts w:cs="Arial"/>
+          <w:lang w:val="en-US"/>
+        </w:rPr>
+        <w:t xml:space="preserve"> </w:t>
+      </w:r>
+      <w:proofErr w:type="spellStart"/>
+      <w:r>
+        <w:rPr>
+          <w:rFonts w:cs="Arial"/>
+          <w:lang w:val="en-US"/>
+        </w:rPr>
+        <w:t>utilizado</w:t>
+      </w:r>
+      <w:proofErr w:type="spellEnd"/>
+      <w:r>
+        <w:rPr>
+          <w:rFonts w:cs="Arial"/>
+          <w:lang w:val="en-US"/>
+        </w:rPr>
+        <w:t xml:space="preserve"> para </w:t>
+      </w:r>
+      <w:proofErr w:type="spellStart"/>
+      <w:r>
+        <w:rPr>
+          <w:rFonts w:cs="Arial"/>
+          <w:lang w:val="en-US"/>
+        </w:rPr>
+        <w:t>diseñar</w:t>
+      </w:r>
+      <w:proofErr w:type="spellEnd"/>
+      <w:r>
+        <w:rPr>
+          <w:rFonts w:cs="Arial"/>
+          <w:lang w:val="en-US"/>
+        </w:rPr>
+        <w:t xml:space="preserve"> y </w:t>
+      </w:r>
+      <w:proofErr w:type="spellStart"/>
+      <w:r>
+        <w:rPr>
+          <w:rFonts w:cs="Arial"/>
+          <w:lang w:val="en-US"/>
+        </w:rPr>
+        <w:t>desarrollar</w:t>
+      </w:r>
+      <w:proofErr w:type="spellEnd"/>
+      <w:r>
+        <w:rPr>
+          <w:rFonts w:cs="Arial"/>
+          <w:lang w:val="en-US"/>
+        </w:rPr>
+        <w:t xml:space="preserve"> interfaces web </w:t>
+      </w:r>
+      <w:proofErr w:type="spellStart"/>
+      <w:r>
+        <w:rPr>
+          <w:rFonts w:cs="Arial"/>
+          <w:lang w:val="en-US"/>
+        </w:rPr>
+        <w:t>responsivas</w:t>
+      </w:r>
+      <w:proofErr w:type="spellEnd"/>
+      <w:r>
+        <w:rPr>
+          <w:rFonts w:cs="Arial"/>
+          <w:lang w:val="en-US"/>
+        </w:rPr>
+        <w:t xml:space="preserve"> y </w:t>
+      </w:r>
+      <w:proofErr w:type="spellStart"/>
+      <w:r>
+        <w:rPr>
+          <w:rFonts w:cs="Arial"/>
+          <w:lang w:val="en-US"/>
+        </w:rPr>
+        <w:t>estilizadas</w:t>
+      </w:r>
+      <w:proofErr w:type="spellEnd"/>
+      <w:r>
+        <w:rPr>
+          <w:rFonts w:cs="Arial"/>
+          <w:lang w:val="en-US"/>
+        </w:rPr>
+        <w:t>.</w:t>
+      </w:r>
     </w:p>
     <w:p>
       <w:pPr>
@@ -2395,7 +3418,7 @@
       </w:pPr>
       <w:bookmarkStart w:id="17" w:name="_Toc161874852"/>
       <w:bookmarkStart w:id="18" w:name="_Toc161874946"/>
-      <w:bookmarkStart w:id="19" w:name="_Toc161876582"/>
+      <w:bookmarkStart w:id="19" w:name="_Toc162128993"/>
       <w:r>
         <w:rPr>
           <w:rStyle w:val="Ttulo2Car"/>
@@ -2405,6 +3428,7 @@
           <w:sz w:val="32"/>
           <w:szCs w:val="28"/>
         </w:rPr>
+        <w:lastRenderedPageBreak/>
         <w:t xml:space="preserve">1.D. - </w:t>
       </w:r>
       <w:r>
@@ -2437,15 +3461,44 @@
         <w:rPr>
           <w:rFonts w:cs="Arial"/>
           <w:szCs w:val="20"/>
-          <w:lang w:val="en-US"/>
-        </w:rPr>
-      </w:pPr>
-      <w:r>
-        <w:rPr>
-          <w:rFonts w:cs="Arial"/>
-          <w:szCs w:val="20"/>
-        </w:rPr>
-        <w:t>Si esta pregunta va orientada a saber si la app es susceptible a ser ampliada y mejorada, sí, se podría mejorar y ampliar fácilmente.</w:t>
+        </w:rPr>
+      </w:pPr>
+      <w:r>
+        <w:rPr>
+          <w:rFonts w:cs="Arial"/>
+          <w:szCs w:val="20"/>
+        </w:rPr>
+        <w:t>Un</w:t>
+      </w:r>
+      <w:r>
+        <w:rPr>
+          <w:rFonts w:cs="Arial"/>
+          <w:szCs w:val="20"/>
+        </w:rPr>
+        <w:t>o de los cambios que serían más urgentes sería el de</w:t>
+      </w:r>
+      <w:r>
+        <w:rPr>
+          <w:rFonts w:cs="Arial"/>
+          <w:szCs w:val="20"/>
+        </w:rPr>
+        <w:t xml:space="preserve"> ajustar correctamente el centrado de los elementos de manera responsiva, a la hora de mostrar el listado de ítems. Es lo </w:t>
+      </w:r>
+      <w:proofErr w:type="gramStart"/>
+      <w:r>
+        <w:rPr>
+          <w:rFonts w:cs="Arial"/>
+          <w:szCs w:val="20"/>
+        </w:rPr>
+        <w:t>único(</w:t>
+      </w:r>
+      <w:proofErr w:type="gramEnd"/>
+      <w:r>
+        <w:rPr>
+          <w:rFonts w:cs="Arial"/>
+          <w:szCs w:val="20"/>
+        </w:rPr>
+        <w:t>Junto con el encuadre de la barra lateral en la página de detalles)que he intentado hacer y no he conseguido realizar para que quedara correctamente establecido.</w:t>
       </w:r>
     </w:p>
     <w:p>
@@ -2461,65 +3514,219 @@
           <w:rFonts w:cs="Arial"/>
           <w:szCs w:val="20"/>
         </w:rPr>
-        <w:t>Pero si esta pregunta consulta sobre mi intención personal acerca de si quiero ampliarla. No, no está previsto ampliarla más, desde un inicio la aplicación fue pensada para desarrollarse</w:t>
-      </w:r>
-      <w:r>
-        <w:rPr>
-          <w:rFonts w:cs="Arial"/>
-          <w:szCs w:val="20"/>
-        </w:rPr>
-        <w:t xml:space="preserve"> y ampliarse todo lo posible dentro del rango de tiempo asignado para que el 3/12/2023 la aplicación tuviera todas las funcionalidades implementadas hasta ese momento terminadas.</w:t>
-      </w:r>
-    </w:p>
-    <w:p>
-      <w:pPr>
-        <w:pStyle w:val="Ttulo1"/>
-        <w:rPr>
-          <w:rFonts w:cs="Arial"/>
-        </w:rPr>
-      </w:pPr>
+        <w:t>Por otro lado, uno</w:t>
+      </w:r>
+      <w:r>
+        <w:rPr>
+          <w:rFonts w:cs="Arial"/>
+          <w:szCs w:val="20"/>
+        </w:rPr>
+        <w:t xml:space="preserve"> de los objetivos iniciales que se preveían para la aplicación era que en la página de detalles de la serie o la película también saliera su tr</w:t>
+      </w:r>
+      <w:r>
+        <w:rPr>
+          <w:rFonts w:cs="Arial"/>
+          <w:szCs w:val="20"/>
+        </w:rPr>
+        <w:t>á</w:t>
+      </w:r>
+      <w:r>
+        <w:rPr>
+          <w:rFonts w:cs="Arial"/>
+          <w:szCs w:val="20"/>
+        </w:rPr>
+        <w:t>iler, así que esta sería una mejora sencilla a implementar.</w:t>
+      </w:r>
+    </w:p>
+    <w:p>
+      <w:pPr>
+        <w:ind w:left="1440"/>
+        <w:rPr>
+          <w:rFonts w:cs="Arial"/>
+          <w:szCs w:val="20"/>
+        </w:rPr>
+      </w:pPr>
+      <w:r>
+        <w:rPr>
+          <w:rFonts w:cs="Arial"/>
+          <w:szCs w:val="20"/>
+        </w:rPr>
+        <w:t>Además</w:t>
+      </w:r>
+      <w:r>
+        <w:rPr>
+          <w:rFonts w:cs="Arial"/>
+          <w:szCs w:val="20"/>
+        </w:rPr>
+        <w:t>, en</w:t>
+      </w:r>
+      <w:r>
+        <w:rPr>
+          <w:rFonts w:cs="Arial"/>
+          <w:szCs w:val="20"/>
+        </w:rPr>
+        <w:t xml:space="preserve"> esa misma página de detalles también iba a tener las fotografías de los actores, directores, </w:t>
+      </w:r>
+      <w:proofErr w:type="spellStart"/>
+      <w:r>
+        <w:rPr>
+          <w:rFonts w:cs="Arial"/>
+          <w:szCs w:val="20"/>
+        </w:rPr>
+        <w:t>etc</w:t>
+      </w:r>
+      <w:proofErr w:type="spellEnd"/>
+      <w:r>
+        <w:rPr>
+          <w:rFonts w:cs="Arial"/>
+          <w:szCs w:val="20"/>
+        </w:rPr>
+        <w:t>, que estuvieran disponibles en la API de themoviedb.com</w:t>
+      </w:r>
+      <w:r>
+        <w:rPr>
+          <w:rFonts w:cs="Arial"/>
+          <w:szCs w:val="20"/>
+        </w:rPr>
+        <w:t>, pero se terminó descartando al complicarse innecesariamente, también se podría incluir en una segunda iteración.</w:t>
+      </w:r>
+      <w:r>
+        <w:rPr>
+          <w:rFonts w:cs="Arial"/>
+          <w:szCs w:val="20"/>
+        </w:rPr>
+        <w:br/>
+      </w:r>
+      <w:r>
+        <w:rPr>
+          <w:rFonts w:cs="Arial"/>
+          <w:szCs w:val="20"/>
+        </w:rPr>
+        <w:br/>
+        <w:t>Por otro lado, originalmente en el proyecto también se planteó que en vez de solo mostrarse el listado de favoritos, el usuario pudiera listar por muchos más atributos e incluso pudiera hacer sus propios subconjuntos, creando por ejemplo: “Series que dejé de ver”</w:t>
+      </w:r>
+      <w:r>
+        <w:rPr>
+          <w:rFonts w:cs="Arial"/>
+          <w:szCs w:val="20"/>
+        </w:rPr>
+        <w:t xml:space="preserve">, de esa manera la aplicación mejoraría notablemente su usabilidad e interés por parte de su público potencial; lamentablemente, no se </w:t>
+      </w:r>
       <w:bookmarkStart w:id="20" w:name="_Toc153172198"/>
-    </w:p>
-    <w:p>
-      <w:pPr>
-        <w:pStyle w:val="Ttulo1"/>
-        <w:rPr>
-          <w:rFonts w:cs="Arial"/>
-        </w:rPr>
-      </w:pPr>
-    </w:p>
-    <w:p>
-      <w:pPr>
-        <w:pStyle w:val="Ttulo1"/>
-        <w:rPr>
-          <w:rFonts w:cs="Arial"/>
-        </w:rPr>
-      </w:pPr>
-    </w:p>
-    <w:p>
-      <w:pPr>
-        <w:pStyle w:val="Ttulo1"/>
-        <w:rPr>
-          <w:rFonts w:cs="Arial"/>
-        </w:rPr>
-      </w:pPr>
-    </w:p>
-    <w:p>
-      <w:pPr>
-        <w:pStyle w:val="Ttulo1"/>
-        <w:rPr>
-          <w:rFonts w:cs="Arial"/>
-        </w:rPr>
-      </w:pPr>
-    </w:p>
-    <w:p/>
+      <w:r>
+        <w:rPr>
+          <w:rFonts w:cs="Arial"/>
+          <w:szCs w:val="20"/>
+        </w:rPr>
+        <w:t>terminó descartando por su complejidad, pero se podría atajar en una posible segunda iteración del proyecto.</w:t>
+      </w:r>
+    </w:p>
+    <w:p>
+      <w:pPr>
+        <w:ind w:left="1440"/>
+        <w:rPr>
+          <w:rFonts w:cs="Arial"/>
+          <w:szCs w:val="20"/>
+        </w:rPr>
+      </w:pPr>
+    </w:p>
+    <w:p>
+      <w:pPr>
+        <w:ind w:left="1440"/>
+        <w:rPr>
+          <w:rFonts w:cs="Arial"/>
+          <w:szCs w:val="20"/>
+        </w:rPr>
+      </w:pPr>
+    </w:p>
+    <w:p>
+      <w:pPr>
+        <w:ind w:left="1440"/>
+        <w:rPr>
+          <w:rFonts w:cs="Arial"/>
+          <w:szCs w:val="20"/>
+        </w:rPr>
+      </w:pPr>
+    </w:p>
+    <w:p>
+      <w:pPr>
+        <w:ind w:left="1440"/>
+        <w:rPr>
+          <w:rFonts w:cs="Arial"/>
+          <w:szCs w:val="20"/>
+        </w:rPr>
+      </w:pPr>
+    </w:p>
+    <w:p>
+      <w:pPr>
+        <w:ind w:left="1440"/>
+        <w:rPr>
+          <w:rFonts w:cs="Arial"/>
+          <w:szCs w:val="20"/>
+        </w:rPr>
+      </w:pPr>
+    </w:p>
+    <w:p>
+      <w:pPr>
+        <w:ind w:left="1440"/>
+        <w:rPr>
+          <w:rFonts w:cs="Arial"/>
+          <w:szCs w:val="20"/>
+        </w:rPr>
+      </w:pPr>
+    </w:p>
+    <w:p>
+      <w:pPr>
+        <w:ind w:left="1440"/>
+        <w:rPr>
+          <w:rFonts w:cs="Arial"/>
+          <w:szCs w:val="20"/>
+        </w:rPr>
+      </w:pPr>
+    </w:p>
+    <w:p>
+      <w:pPr>
+        <w:ind w:left="1440"/>
+        <w:rPr>
+          <w:rFonts w:cs="Arial"/>
+          <w:szCs w:val="20"/>
+        </w:rPr>
+      </w:pPr>
+    </w:p>
+    <w:p>
+      <w:pPr>
+        <w:ind w:left="1440"/>
+        <w:rPr>
+          <w:rFonts w:cs="Arial"/>
+          <w:szCs w:val="20"/>
+        </w:rPr>
+      </w:pPr>
+    </w:p>
+    <w:p>
+      <w:pPr>
+        <w:ind w:left="1440"/>
+        <w:rPr>
+          <w:rFonts w:cs="Arial"/>
+          <w:szCs w:val="20"/>
+        </w:rPr>
+      </w:pPr>
+    </w:p>
+    <w:p>
+      <w:pPr>
+        <w:ind w:left="1440"/>
+        <w:rPr>
+          <w:rFonts w:cs="Arial"/>
+          <w:szCs w:val="20"/>
+        </w:rPr>
+      </w:pPr>
+    </w:p>
     <w:p>
       <w:pPr>
         <w:pStyle w:val="Ttulo1"/>
       </w:pPr>
       <w:bookmarkStart w:id="21" w:name="_Toc161874853"/>
       <w:bookmarkStart w:id="22" w:name="_Toc161874947"/>
-      <w:bookmarkStart w:id="23" w:name="_Toc161876583"/>
+      <w:bookmarkStart w:id="23" w:name="_Toc162128994"/>
       <w:r>
         <w:lastRenderedPageBreak/>
         <w:t>2. – Temporalización del proyecto y fases de desarrollo</w:t>
@@ -2540,7 +3747,7 @@
       <w:bookmarkStart w:id="24" w:name="_Toc153172199"/>
       <w:bookmarkStart w:id="25" w:name="_Toc161874854"/>
       <w:bookmarkStart w:id="26" w:name="_Toc161874948"/>
-      <w:bookmarkStart w:id="27" w:name="_Toc161876584"/>
+      <w:bookmarkStart w:id="27" w:name="_Toc162128995"/>
       <w:r>
         <w:rPr>
           <w:rFonts w:cs="Arial"/>
@@ -2622,7 +3829,7 @@
       </w:pPr>
       <w:bookmarkStart w:id="28" w:name="_Toc161874855"/>
       <w:bookmarkStart w:id="29" w:name="_Toc161874949"/>
-      <w:bookmarkStart w:id="30" w:name="_Toc161876585"/>
+      <w:bookmarkStart w:id="30" w:name="_Toc162128996"/>
       <w:r>
         <w:rPr>
           <w:rFonts w:ascii="Arial" w:hAnsi="Arial" w:cs="Arial"/>
@@ -2650,37 +3857,24 @@
         <w:rPr>
           <w:rFonts w:cs="Arial"/>
         </w:rPr>
-        <w:t xml:space="preserve">Para ver en mejor detalle el </w:t>
-      </w:r>
-      <w:proofErr w:type="spellStart"/>
-      <w:r>
-        <w:rPr>
-          <w:rFonts w:cs="Arial"/>
-        </w:rPr>
-        <w:t>Pert</w:t>
-      </w:r>
-      <w:proofErr w:type="spellEnd"/>
-      <w:r>
-        <w:rPr>
-          <w:rFonts w:cs="Arial"/>
-        </w:rPr>
-        <w:t xml:space="preserve"> mirar el Excel adjunto.</w:t>
-      </w:r>
-    </w:p>
-    <w:p>
-      <w:pPr>
-        <w:rPr>
-          <w:rFonts w:cs="Arial"/>
-          <w:szCs w:val="20"/>
-        </w:rPr>
-      </w:pPr>
-      <w:r>
-        <w:rPr>
-          <w:rFonts w:cs="Arial"/>
-          <w:szCs w:val="20"/>
-        </w:rPr>
-        <w:pict w14:anchorId="7972D25D">
-          <v:shape id="_x0000_i1221" type="#_x0000_t75" style="width:450.75pt;height:362.25pt">
+        <w:t>Para ver en mejor detalle mirar el Excel adjunto.</w:t>
+      </w:r>
+    </w:p>
+    <w:p>
+      <w:pPr>
+        <w:jc w:val="center"/>
+        <w:rPr>
+          <w:rFonts w:cs="Arial"/>
+          <w:szCs w:val="20"/>
+        </w:rPr>
+      </w:pPr>
+      <w:r>
+        <w:rPr>
+          <w:rFonts w:cs="Arial"/>
+          <w:szCs w:val="20"/>
+        </w:rPr>
+        <w:pict w14:anchorId="567CDC3D">
+          <v:shape id="_x0000_i1026" type="#_x0000_t75" style="width:420.5pt;height:451.5pt">
             <v:imagedata r:id="rId7" o:title=""/>
           </v:shape>
         </w:pict>
@@ -2700,12 +3894,24 @@
           <w:szCs w:val="20"/>
         </w:rPr>
         <w:lastRenderedPageBreak/>
-        <w:pict w14:anchorId="044738BA">
-          <v:shape id="_x0000_i1163" type="#_x0000_t75" style="width:441pt;height:238.5pt">
+        <w:pict w14:anchorId="45581FDB">
+          <v:shape id="_x0000_i1027" type="#_x0000_t75" style="width:441.5pt;height:491.5pt">
             <v:imagedata r:id="rId8" o:title=""/>
           </v:shape>
         </w:pict>
       </w:r>
+      <w:r>
+        <w:rPr>
+          <w:rFonts w:cs="Arial"/>
+          <w:szCs w:val="20"/>
+        </w:rPr>
+        <w:lastRenderedPageBreak/>
+        <w:pict w14:anchorId="4BD25A95">
+          <v:shape id="_x0000_i1028" type="#_x0000_t75" style="width:351.5pt;height:650.5pt">
+            <v:imagedata r:id="rId9" o:title=""/>
+          </v:shape>
+        </w:pict>
+      </w:r>
     </w:p>
     <w:p>
       <w:pPr>
@@ -2717,11 +3923,12 @@
       </w:pPr>
       <w:bookmarkStart w:id="31" w:name="_Toc161874856"/>
       <w:bookmarkStart w:id="32" w:name="_Toc161874950"/>
-      <w:bookmarkStart w:id="33" w:name="_Toc161876586"/>
+      <w:bookmarkStart w:id="33" w:name="_Toc162128997"/>
       <w:r>
         <w:rPr>
           <w:rFonts w:ascii="Arial" w:hAnsi="Arial" w:cs="Arial"/>
         </w:rPr>
+        <w:lastRenderedPageBreak/>
         <w:t xml:space="preserve">2.A.2. </w:t>
       </w:r>
       <w:r>
@@ -2745,19 +3952,7 @@
         <w:rPr>
           <w:rFonts w:cs="Arial"/>
         </w:rPr>
-        <w:t xml:space="preserve">Para ver en mejor detalle el </w:t>
-      </w:r>
-      <w:r>
-        <w:rPr>
-          <w:rFonts w:cs="Arial"/>
-        </w:rPr>
-        <w:t>Gantt</w:t>
-      </w:r>
-      <w:r>
-        <w:rPr>
-          <w:rFonts w:cs="Arial"/>
-        </w:rPr>
-        <w:t xml:space="preserve"> mirar el Excel adjunto.</w:t>
+        <w:t>Para ver en mejor detalle el Gantt mirar el Excel adjunto.</w:t>
       </w:r>
     </w:p>
     <w:p>
@@ -2773,9 +3968,9 @@
           <w:rFonts w:cs="Arial"/>
           <w:szCs w:val="20"/>
         </w:rPr>
-        <w:pict w14:anchorId="27A1A30E">
-          <v:shape id="_x0000_i1164" type="#_x0000_t75" style="width:441pt;height:346.5pt">
-            <v:imagedata r:id="rId7" o:title=""/>
+        <w:pict w14:anchorId="1F0D459E">
+          <v:shape id="_x0000_i1029" type="#_x0000_t75" style="width:377pt;height:609.5pt">
+            <v:imagedata r:id="rId10" o:title=""/>
           </v:shape>
         </w:pict>
       </w:r>
@@ -2791,7 +3986,7 @@
       <w:bookmarkStart w:id="34" w:name="_Toc153172200"/>
       <w:bookmarkStart w:id="35" w:name="_Toc161874857"/>
       <w:bookmarkStart w:id="36" w:name="_Toc161874951"/>
-      <w:bookmarkStart w:id="37" w:name="_Toc161876587"/>
+      <w:bookmarkStart w:id="37" w:name="_Toc162128998"/>
       <w:r>
         <w:rPr>
           <w:rFonts w:cs="Arial"/>
@@ -3327,15 +4522,13 @@
         <w:ind w:left="1440"/>
       </w:pPr>
       <w:r>
-        <w:t xml:space="preserve">Tras muchas pruebas y concluir, que el error no se debía a mi propio proyecto, </w:t>
-      </w:r>
-      <w:proofErr w:type="spellStart"/>
-      <w:r>
-        <w:t>hayé</w:t>
-      </w:r>
-      <w:proofErr w:type="spellEnd"/>
-      <w:r>
-        <w:t xml:space="preserve"> la solución en inhabilitar la extensión de navegador: </w:t>
+        <w:t>Tras muchas pruebas y concluir, que el error no se debía a mi propio proyecto, ha</w:t>
+      </w:r>
+      <w:r>
+        <w:t>ll</w:t>
+      </w:r>
+      <w:r>
+        <w:t xml:space="preserve">é la solución en inhabilitar la extensión de navegador: </w:t>
       </w:r>
       <w:proofErr w:type="spellStart"/>
       <w:r>
@@ -3353,51 +4546,70 @@
       <w:r>
         <w:t xml:space="preserve"> de 2024.</w:t>
       </w:r>
+      <w:bookmarkStart w:id="38" w:name="_Toc153172201"/>
     </w:p>
     <w:p>
       <w:pPr>
         <w:ind w:left="1440"/>
-        <w:rPr>
-          <w:rFonts w:cs="Arial"/>
-        </w:rPr>
-      </w:pPr>
-    </w:p>
-    <w:p>
-      <w:pPr>
-        <w:pStyle w:val="Ttulo1"/>
-        <w:rPr>
-          <w:rFonts w:cs="Arial"/>
-        </w:rPr>
-      </w:pPr>
-      <w:bookmarkStart w:id="38" w:name="_Toc153172201"/>
-    </w:p>
-    <w:p>
-      <w:pPr>
-        <w:pStyle w:val="Ttulo1"/>
-        <w:rPr>
-          <w:rFonts w:cs="Arial"/>
-        </w:rPr>
-      </w:pPr>
-    </w:p>
-    <w:p>
-      <w:pPr>
-        <w:pStyle w:val="Ttulo1"/>
-        <w:rPr>
-          <w:rFonts w:cs="Arial"/>
-        </w:rPr>
-      </w:pPr>
-    </w:p>
-    <w:p>
-      <w:pPr>
-        <w:pStyle w:val="Ttulo1"/>
-        <w:rPr>
-          <w:rFonts w:cs="Arial"/>
-        </w:rPr>
+      </w:pPr>
+    </w:p>
+    <w:p>
+      <w:pPr>
+        <w:ind w:left="1440"/>
+      </w:pPr>
+    </w:p>
+    <w:p>
+      <w:pPr>
+        <w:ind w:left="1440"/>
+      </w:pPr>
+    </w:p>
+    <w:p>
+      <w:pPr>
+        <w:ind w:left="1440"/>
+      </w:pPr>
+    </w:p>
+    <w:p>
+      <w:pPr>
+        <w:ind w:left="1440"/>
+      </w:pPr>
+    </w:p>
+    <w:p>
+      <w:pPr>
+        <w:ind w:left="1440"/>
+      </w:pPr>
+    </w:p>
+    <w:p>
+      <w:pPr>
+        <w:ind w:left="1440"/>
+      </w:pPr>
+    </w:p>
+    <w:p>
+      <w:pPr>
+        <w:ind w:left="1440"/>
+      </w:pPr>
+    </w:p>
+    <w:p>
+      <w:pPr>
+        <w:ind w:left="1440"/>
+      </w:pPr>
+    </w:p>
+    <w:p>
+      <w:pPr>
+        <w:ind w:left="1440"/>
+      </w:pPr>
+    </w:p>
+    <w:p>
+      <w:pPr>
+        <w:ind w:left="1440"/>
+      </w:pPr>
+    </w:p>
+    <w:p>
+      <w:pPr>
+        <w:ind w:left="1440"/>
       </w:pPr>
     </w:p>
     <w:p/>
     <w:p/>
-    <w:p/>
     <w:p>
       <w:pPr>
         <w:pStyle w:val="Ttulo1"/>
@@ -3407,7 +4619,7 @@
       </w:pPr>
       <w:bookmarkStart w:id="39" w:name="_Toc161874858"/>
       <w:bookmarkStart w:id="40" w:name="_Toc161874952"/>
-      <w:bookmarkStart w:id="41" w:name="_Toc161876588"/>
+      <w:bookmarkStart w:id="41" w:name="_Toc162128999"/>
       <w:r>
         <w:rPr>
           <w:rFonts w:cs="Arial"/>
@@ -3439,7 +4651,7 @@
       <w:bookmarkStart w:id="42" w:name="_Toc153172202"/>
       <w:bookmarkStart w:id="43" w:name="_Toc161874859"/>
       <w:bookmarkStart w:id="44" w:name="_Toc161874953"/>
-      <w:bookmarkStart w:id="45" w:name="_Toc161876589"/>
+      <w:bookmarkStart w:id="45" w:name="_Toc162129000"/>
       <w:r>
         <w:rPr>
           <w:rFonts w:cs="Arial"/>
@@ -3467,7 +4679,7 @@
       </w:pPr>
       <w:bookmarkStart w:id="46" w:name="_Toc161874860"/>
       <w:bookmarkStart w:id="47" w:name="_Toc161874954"/>
-      <w:bookmarkStart w:id="48" w:name="_Toc161876590"/>
+      <w:bookmarkStart w:id="48" w:name="_Toc162129001"/>
       <w:r>
         <w:rPr>
           <w:rFonts w:ascii="Arial" w:hAnsi="Arial" w:cs="Arial"/>
@@ -3513,7 +4725,15 @@
         </w:numPr>
       </w:pPr>
       <w:r>
-        <w:t>Procesador: Procesador Intel Pentium 4 o AMD Athlon 64.</w:t>
+        <w:rPr>
+          <w:b/>
+          <w:bCs/>
+          <w:u w:val="single"/>
+        </w:rPr>
+        <w:t>Procesador:</w:t>
+      </w:r>
+      <w:r>
+        <w:t xml:space="preserve"> Procesador Intel Pentium 4 o AMD Athlon 64.</w:t>
       </w:r>
     </w:p>
     <w:p>
@@ -3524,7 +4744,15 @@
         </w:numPr>
       </w:pPr>
       <w:r>
-        <w:t>Memoria RAM: 1 GB.</w:t>
+        <w:rPr>
+          <w:b/>
+          <w:bCs/>
+          <w:u w:val="single"/>
+        </w:rPr>
+        <w:t>Memoria RAM:</w:t>
+      </w:r>
+      <w:r>
+        <w:t xml:space="preserve"> 1 GB.</w:t>
       </w:r>
     </w:p>
     <w:p>
@@ -3535,7 +4763,15 @@
         </w:numPr>
       </w:pPr>
       <w:r>
-        <w:t>Espacio en disco duro: 100 MB de espacio libre.</w:t>
+        <w:rPr>
+          <w:b/>
+          <w:bCs/>
+          <w:u w:val="single"/>
+        </w:rPr>
+        <w:t>Espacio en disco duro:</w:t>
+      </w:r>
+      <w:r>
+        <w:t xml:space="preserve"> 100 MB de espacio libre.</w:t>
       </w:r>
     </w:p>
     <w:p>
@@ -3546,7 +4782,15 @@
         </w:numPr>
       </w:pPr>
       <w:r>
-        <w:t>Resolución de pantalla: 1280 x 1024.</w:t>
+        <w:rPr>
+          <w:b/>
+          <w:bCs/>
+          <w:u w:val="single"/>
+        </w:rPr>
+        <w:t>Resolución de pantalla:</w:t>
+      </w:r>
+      <w:r>
+        <w:t xml:space="preserve"> 1280 x 1024.</w:t>
       </w:r>
     </w:p>
     <w:p>
@@ -3578,7 +4822,15 @@
         </w:numPr>
       </w:pPr>
       <w:r>
-        <w:t>Procesador: Procesador Intel Core i3 o AMD Ryzen 3, o superior.</w:t>
+        <w:rPr>
+          <w:b/>
+          <w:bCs/>
+          <w:u w:val="single"/>
+        </w:rPr>
+        <w:t>Procesador:</w:t>
+      </w:r>
+      <w:r>
+        <w:t xml:space="preserve"> Procesador Intel Core i3 o AMD Ryzen 3, o superior.</w:t>
       </w:r>
     </w:p>
     <w:p>
@@ -3589,7 +4841,15 @@
         </w:numPr>
       </w:pPr>
       <w:r>
-        <w:t>Memoria RAM: 4 GB o más para un rendimiento óptimo.</w:t>
+        <w:rPr>
+          <w:b/>
+          <w:bCs/>
+          <w:u w:val="single"/>
+        </w:rPr>
+        <w:t>Memoria RAM:</w:t>
+      </w:r>
+      <w:r>
+        <w:t xml:space="preserve"> 4 GB o más para un rendimiento óptimo.</w:t>
       </w:r>
     </w:p>
     <w:p>
@@ -3600,7 +4860,15 @@
         </w:numPr>
       </w:pPr>
       <w:r>
-        <w:t>Espacio en disco duro: 500 MB de espacio libre o más para la instalación y almacenamiento en caché.</w:t>
+        <w:rPr>
+          <w:b/>
+          <w:bCs/>
+          <w:u w:val="single"/>
+        </w:rPr>
+        <w:t>Espacio en disco duro:</w:t>
+      </w:r>
+      <w:r>
+        <w:t xml:space="preserve"> 500 MB de espacio libre o más para la instalación y almacenamiento en caché.</w:t>
       </w:r>
     </w:p>
     <w:p>
@@ -3611,7 +4879,15 @@
         </w:numPr>
       </w:pPr>
       <w:r>
-        <w:t>Resolución de pantalla: 1920 x 1080 o superior para una experiencia de navegación de alta definición.</w:t>
+        <w:rPr>
+          <w:b/>
+          <w:bCs/>
+          <w:u w:val="single"/>
+        </w:rPr>
+        <w:t>Resolución de pantalla:</w:t>
+      </w:r>
+      <w:r>
+        <w:t xml:space="preserve"> 1920 x 1080 o superior para una experiencia de navegación de alta definición.</w:t>
       </w:r>
     </w:p>
     <w:p>
@@ -3624,7 +4900,7 @@
       </w:pPr>
       <w:bookmarkStart w:id="49" w:name="_Toc161874861"/>
       <w:bookmarkStart w:id="50" w:name="_Toc161874955"/>
-      <w:bookmarkStart w:id="51" w:name="_Toc161876591"/>
+      <w:bookmarkStart w:id="51" w:name="_Toc162129002"/>
       <w:r>
         <w:rPr>
           <w:rFonts w:ascii="Arial" w:hAnsi="Arial" w:cs="Arial"/>
@@ -3684,7 +4960,15 @@
         </w:numPr>
       </w:pPr>
       <w:r>
-        <w:t>Procesador: Procesador compatible con arquitectura x86 o x64.</w:t>
+        <w:rPr>
+          <w:b/>
+          <w:bCs/>
+          <w:u w:val="single"/>
+        </w:rPr>
+        <w:t>Procesador:</w:t>
+      </w:r>
+      <w:r>
+        <w:t xml:space="preserve"> Procesador compatible con arquitectura x86 o x64.</w:t>
       </w:r>
     </w:p>
     <w:p>
@@ -3695,7 +4979,15 @@
         </w:numPr>
       </w:pPr>
       <w:r>
-        <w:t>Memoria RAM: 2 GB o más.</w:t>
+        <w:rPr>
+          <w:b/>
+          <w:bCs/>
+          <w:u w:val="single"/>
+        </w:rPr>
+        <w:t>Memoria RAM:</w:t>
+      </w:r>
+      <w:r>
+        <w:t xml:space="preserve"> 2 GB o más.</w:t>
       </w:r>
     </w:p>
     <w:p>
@@ -3706,7 +4998,15 @@
         </w:numPr>
       </w:pPr>
       <w:r>
-        <w:t xml:space="preserve">Espacio en disco duro: Al menos 100 MB de espacio libre para la instalación de Node.js y </w:t>
+        <w:rPr>
+          <w:b/>
+          <w:bCs/>
+          <w:u w:val="single"/>
+        </w:rPr>
+        <w:t>Espacio en disco duro:</w:t>
+      </w:r>
+      <w:r>
+        <w:t xml:space="preserve"> Al menos 100 MB de espacio libre para la instalación de Node.js y </w:t>
       </w:r>
       <w:proofErr w:type="spellStart"/>
       <w:r>
@@ -3746,7 +5046,15 @@
         </w:numPr>
       </w:pPr>
       <w:r>
-        <w:t>Procesador: Procesador de al menos 2 núcleos, preferiblemente con capacidad para multihilos (</w:t>
+        <w:rPr>
+          <w:b/>
+          <w:bCs/>
+          <w:u w:val="single"/>
+        </w:rPr>
+        <w:t>Procesador:</w:t>
+      </w:r>
+      <w:r>
+        <w:t xml:space="preserve"> Procesador de al menos 2 núcleos, preferiblemente con capacidad para multihilos (</w:t>
       </w:r>
       <w:proofErr w:type="spellStart"/>
       <w:r>
@@ -3765,8 +5073,16 @@
         </w:numPr>
       </w:pPr>
       <w:r>
+        <w:rPr>
+          <w:b/>
+          <w:bCs/>
+          <w:u w:val="single"/>
+        </w:rPr>
         <w:lastRenderedPageBreak/>
-        <w:t>Memoria RAM: 4 GB o más para manejar proyectos de tamaño mediano a grande de manera eficiente.</w:t>
+        <w:t>Memoria RAM:</w:t>
+      </w:r>
+      <w:r>
+        <w:t xml:space="preserve"> 4 GB o más para manejar proyectos de tamaño mediano a grande de manera eficiente.</w:t>
       </w:r>
     </w:p>
     <w:p>
@@ -3777,7 +5093,15 @@
         </w:numPr>
       </w:pPr>
       <w:r>
-        <w:t xml:space="preserve">Disco duro: Un disco SSD (Solid </w:t>
+        <w:rPr>
+          <w:b/>
+          <w:bCs/>
+          <w:u w:val="single"/>
+        </w:rPr>
+        <w:t>Disco duro:</w:t>
+      </w:r>
+      <w:r>
+        <w:t xml:space="preserve"> Un disco SSD (Solid </w:t>
       </w:r>
       <w:proofErr w:type="spellStart"/>
       <w:r>
@@ -3807,7 +5131,7 @@
       <w:bookmarkStart w:id="52" w:name="_Toc153172203"/>
       <w:bookmarkStart w:id="53" w:name="_Toc161874862"/>
       <w:bookmarkStart w:id="54" w:name="_Toc161874956"/>
-      <w:bookmarkStart w:id="55" w:name="_Toc161876592"/>
+      <w:bookmarkStart w:id="55" w:name="_Toc162129003"/>
       <w:r>
         <w:rPr>
           <w:rFonts w:cs="Arial"/>
@@ -3857,7 +5181,7 @@
       </w:pPr>
       <w:bookmarkStart w:id="56" w:name="_Toc161874863"/>
       <w:bookmarkStart w:id="57" w:name="_Toc161874957"/>
-      <w:bookmarkStart w:id="58" w:name="_Toc161876593"/>
+      <w:bookmarkStart w:id="58" w:name="_Toc162129004"/>
       <w:r>
         <w:rPr>
           <w:rFonts w:ascii="Arial" w:hAnsi="Arial" w:cs="Arial"/>
@@ -3891,7 +5215,15 @@
         </w:numPr>
       </w:pPr>
       <w:r>
-        <w:t xml:space="preserve">Sistema operativo: Windows 7 o posterior, macOS X 10.10 o posterior, Ubuntu 14.04 o posterior, Debian 8 o posterior, </w:t>
+        <w:rPr>
+          <w:b/>
+          <w:bCs/>
+          <w:u w:val="single"/>
+        </w:rPr>
+        <w:t>Sistema operativo:</w:t>
+      </w:r>
+      <w:r>
+        <w:t xml:space="preserve"> Windows 7 o posterior, macOS X 10.10 o posterior, Ubuntu 14.04 o posterior, Debian 8 o posterior, </w:t>
       </w:r>
       <w:proofErr w:type="spellStart"/>
       <w:r>
@@ -3925,7 +5257,15 @@
         </w:numPr>
       </w:pPr>
       <w:r>
-        <w:t>Sistema operativo: La última versión disponible es recomendada para garantizar la seguridad y la compatibilidad con las últimas tecnologías web.</w:t>
+        <w:rPr>
+          <w:b/>
+          <w:bCs/>
+          <w:u w:val="single"/>
+        </w:rPr>
+        <w:t>Sistema operativo:</w:t>
+      </w:r>
+      <w:r>
+        <w:t xml:space="preserve"> La última versión disponible es recomendada para garantizar la seguridad y la compatibilidad con las últimas tecnologías web.</w:t>
       </w:r>
     </w:p>
     <w:p>
@@ -3938,7 +5278,7 @@
       </w:pPr>
       <w:bookmarkStart w:id="59" w:name="_Toc161874864"/>
       <w:bookmarkStart w:id="60" w:name="_Toc161874958"/>
-      <w:bookmarkStart w:id="61" w:name="_Toc161876594"/>
+      <w:bookmarkStart w:id="61" w:name="_Toc162129005"/>
       <w:r>
         <w:rPr>
           <w:rFonts w:ascii="Arial" w:hAnsi="Arial" w:cs="Arial"/>
@@ -3986,7 +5326,15 @@
         </w:numPr>
       </w:pPr>
       <w:r>
-        <w:t xml:space="preserve">Node.js: </w:t>
+        <w:rPr>
+          <w:b/>
+          <w:bCs/>
+          <w:u w:val="single"/>
+        </w:rPr>
+        <w:t>Node.js:</w:t>
+      </w:r>
+      <w:r>
+        <w:t xml:space="preserve"> </w:t>
       </w:r>
       <w:proofErr w:type="spellStart"/>
       <w:r>
@@ -4036,15 +5384,33 @@
         </w:numPr>
       </w:pPr>
       <w:r>
+        <w:rPr>
+          <w:b/>
+          <w:bCs/>
+          <w:u w:val="single"/>
+        </w:rPr>
         <w:t xml:space="preserve">Gestor de paquetes </w:t>
       </w:r>
       <w:proofErr w:type="spellStart"/>
       <w:r>
+        <w:rPr>
+          <w:b/>
+          <w:bCs/>
+          <w:u w:val="single"/>
+        </w:rPr>
         <w:t>npm</w:t>
       </w:r>
       <w:proofErr w:type="spellEnd"/>
       <w:r>
-        <w:t xml:space="preserve">: </w:t>
+        <w:rPr>
+          <w:b/>
+          <w:bCs/>
+          <w:u w:val="single"/>
+        </w:rPr>
+        <w:t>:</w:t>
+      </w:r>
+      <w:r>
+        <w:t xml:space="preserve"> </w:t>
       </w:r>
       <w:proofErr w:type="spellStart"/>
       <w:r>
@@ -4079,7 +5445,15 @@
         </w:numPr>
       </w:pPr>
       <w:r>
-        <w:t xml:space="preserve">Editor de código: Se recomienda utilizar un editor de código con características que faciliten el desarrollo en </w:t>
+        <w:rPr>
+          <w:b/>
+          <w:bCs/>
+          <w:u w:val="single"/>
+        </w:rPr>
+        <w:t>Editor de código:</w:t>
+      </w:r>
+      <w:r>
+        <w:t xml:space="preserve"> Se recomienda utilizar un editor de código con características que faciliten el desarrollo en </w:t>
       </w:r>
       <w:proofErr w:type="spellStart"/>
       <w:r>
@@ -4114,8 +5488,16 @@
         </w:numPr>
       </w:pPr>
       <w:r>
+        <w:rPr>
+          <w:b/>
+          <w:bCs/>
+          <w:u w:val="single"/>
+        </w:rPr>
         <w:lastRenderedPageBreak/>
-        <w:t>Sistema de control de versiones: Utilizar un sistema de control de versiones como Git para gestionar el código fuente de tus proyectos.</w:t>
+        <w:t>Sistema de control de versiones:</w:t>
+      </w:r>
+      <w:r>
+        <w:t xml:space="preserve"> Utilizar un sistema de control de versiones como Git para gestionar el código fuente de tus proyectos.</w:t>
       </w:r>
     </w:p>
     <w:p/>
@@ -4154,7 +5536,7 @@
       <w:bookmarkStart w:id="62" w:name="_Toc153172204"/>
       <w:bookmarkStart w:id="63" w:name="_Toc161874865"/>
       <w:bookmarkStart w:id="64" w:name="_Toc161874959"/>
-      <w:bookmarkStart w:id="65" w:name="_Toc161876595"/>
+      <w:bookmarkStart w:id="65" w:name="_Toc162129006"/>
       <w:r>
         <w:rPr>
           <w:rFonts w:cs="Arial"/>
@@ -4255,7 +5637,7 @@
       </w:pPr>
       <w:bookmarkStart w:id="66" w:name="_Toc161874866"/>
       <w:bookmarkStart w:id="67" w:name="_Toc161874960"/>
-      <w:bookmarkStart w:id="68" w:name="_Toc161876596"/>
+      <w:bookmarkStart w:id="68" w:name="_Toc162129007"/>
       <w:r>
         <w:rPr>
           <w:rFonts w:cs="Arial"/>
@@ -4280,8 +5662,8 @@
           <w:szCs w:val="20"/>
         </w:rPr>
         <w:pict w14:anchorId="2E22A407">
-          <v:shape id="_x0000_i1165" type="#_x0000_t75" style="width:441.75pt;height:313.5pt">
-            <v:imagedata r:id="rId9" o:title=""/>
+          <v:shape id="_x0000_i1030" type="#_x0000_t75" style="width:441.5pt;height:313pt">
+            <v:imagedata r:id="rId11" o:title=""/>
           </v:shape>
         </w:pict>
       </w:r>
@@ -4377,7 +5759,7 @@
       </w:pPr>
       <w:bookmarkStart w:id="69" w:name="_Toc161874867"/>
       <w:bookmarkStart w:id="70" w:name="_Toc161874961"/>
-      <w:bookmarkStart w:id="71" w:name="_Toc161876597"/>
+      <w:bookmarkStart w:id="71" w:name="_Toc162129008"/>
       <w:r>
         <w:rPr>
           <w:rFonts w:cs="Arial"/>
@@ -4390,148 +5772,12 @@
       <w:bookmarkEnd w:id="71"/>
     </w:p>
     <w:p>
-      <w:bookmarkStart w:id="72" w:name="_Toc161874868"/>
-      <w:r>
-        <w:pict w14:anchorId="74239025">
-          <v:shape id="_x0000_i1166" type="#_x0000_t75" style="width:440.25pt;height:297pt">
-            <v:imagedata r:id="rId10" o:title=""/>
-          </v:shape>
-        </w:pict>
-      </w:r>
-      <w:bookmarkEnd w:id="72"/>
-    </w:p>
-    <w:p>
-      <w:pPr>
-        <w:pStyle w:val="Ttulo2"/>
-        <w:ind w:left="720"/>
-        <w:rPr>
-          <w:rFonts w:cs="Arial"/>
-        </w:rPr>
-      </w:pPr>
-      <w:bookmarkStart w:id="73" w:name="_Toc161874869"/>
-      <w:bookmarkStart w:id="74" w:name="_Toc161874962"/>
-      <w:bookmarkStart w:id="75" w:name="_Toc161876598"/>
-      <w:r>
-        <w:rPr>
-          <w:rFonts w:cs="Arial"/>
-        </w:rPr>
-        <w:t>4.C. - Diagrama de Jerarquía de componentes en cada página:</w:t>
-      </w:r>
-      <w:bookmarkEnd w:id="73"/>
-      <w:bookmarkEnd w:id="74"/>
-      <w:bookmarkEnd w:id="75"/>
-    </w:p>
-    <w:p>
-      <w:pPr>
-        <w:ind w:left="1440"/>
-      </w:pPr>
-      <w:r>
-        <w:t xml:space="preserve">El proyecto consta de una aplicación que se reparte sus funcionalidades en los siguientes </w:t>
-      </w:r>
-      <w:proofErr w:type="spellStart"/>
-      <w:r>
-        <w:t>pages</w:t>
-      </w:r>
-      <w:proofErr w:type="spellEnd"/>
-      <w:r>
-        <w:t xml:space="preserve"> y </w:t>
-      </w:r>
-      <w:proofErr w:type="spellStart"/>
-      <w:r>
-        <w:t>layout</w:t>
-      </w:r>
-      <w:proofErr w:type="spellEnd"/>
-      <w:r>
-        <w:t xml:space="preserve">, siendo llamados estos desde App.js mediante el </w:t>
-      </w:r>
-      <w:proofErr w:type="spellStart"/>
-      <w:r>
-        <w:t>Route</w:t>
-      </w:r>
-      <w:proofErr w:type="spellEnd"/>
-      <w:r>
-        <w:t>:</w:t>
-      </w:r>
-    </w:p>
-    <w:p>
-      <w:r>
-        <w:pict w14:anchorId="3502141E">
-          <v:shape id="_x0000_i1167" type="#_x0000_t75" style="width:441.75pt;height:83.25pt">
-            <v:imagedata r:id="rId11" o:title=""/>
-          </v:shape>
-        </w:pict>
-      </w:r>
-    </w:p>
-    <w:p>
-      <w:pPr>
-        <w:ind w:left="1440"/>
-      </w:pPr>
-      <w:r>
-        <w:t xml:space="preserve">El </w:t>
-      </w:r>
-      <w:proofErr w:type="spellStart"/>
-      <w:r>
-        <w:t>MainLayout</w:t>
-      </w:r>
-      <w:proofErr w:type="spellEnd"/>
-      <w:r>
-        <w:t xml:space="preserve"> determina las características de la barra superior de la aplicación.</w:t>
-      </w:r>
-    </w:p>
-    <w:p>
-      <w:pPr>
-        <w:ind w:left="1440"/>
-      </w:pPr>
-      <w:r>
-        <w:t xml:space="preserve">El </w:t>
-      </w:r>
-      <w:proofErr w:type="spellStart"/>
-      <w:r>
-        <w:t>Search</w:t>
-      </w:r>
-      <w:proofErr w:type="spellEnd"/>
-      <w:r>
-        <w:t xml:space="preserve"> por su parte, determina las propiedades del recuadro de búsqueda </w:t>
-      </w:r>
-      <w:r>
-        <w:t xml:space="preserve">superior </w:t>
-      </w:r>
-      <w:r>
-        <w:t xml:space="preserve">en su </w:t>
-      </w:r>
-      <w:proofErr w:type="spellStart"/>
-      <w:r>
-        <w:t>index</w:t>
-      </w:r>
-      <w:proofErr w:type="spellEnd"/>
-      <w:r>
-        <w:t xml:space="preserve"> que a su vez conecta con el componente </w:t>
-      </w:r>
-      <w:proofErr w:type="spellStart"/>
-      <w:r>
-        <w:t>ListadoPeliculas</w:t>
-      </w:r>
-      <w:proofErr w:type="spellEnd"/>
-      <w:r>
-        <w:t>, que es el que se encarga de listar cada uno de los ítems, bien sean películas o series que se estén devolviendo en este caso como resultado de la búsqueda.</w:t>
-      </w:r>
-    </w:p>
-    <w:p>
       <w:pPr>
         <w:jc w:val="center"/>
-        <w:rPr>
-          <w:rFonts w:cs="Arial"/>
-          <w:szCs w:val="20"/>
-        </w:rPr>
-      </w:pPr>
-      <w:r>
-        <w:rPr>
-          <w:rFonts w:cs="Arial"/>
-          <w:szCs w:val="20"/>
-        </w:rPr>
-        <w:lastRenderedPageBreak/>
-        <w:pict w14:anchorId="13C524B4">
-          <v:shape id="_x0000_i1168" type="#_x0000_t75" style="width:108pt;height:107.25pt">
+      </w:pPr>
+      <w:r>
+        <w:pict w14:anchorId="12396117">
+          <v:shape id="_x0000_i1041" type="#_x0000_t75" style="width:441.5pt;height:297.5pt">
             <v:imagedata r:id="rId12" o:title=""/>
           </v:shape>
         </w:pict>
@@ -4539,46 +5785,61 @@
     </w:p>
     <w:p>
       <w:pPr>
+        <w:pStyle w:val="Ttulo2"/>
+        <w:ind w:left="720"/>
+        <w:rPr>
+          <w:rFonts w:cs="Arial"/>
+        </w:rPr>
+      </w:pPr>
+      <w:bookmarkStart w:id="72" w:name="_Toc161874869"/>
+      <w:bookmarkStart w:id="73" w:name="_Toc161874962"/>
+      <w:bookmarkStart w:id="74" w:name="_Toc162129009"/>
+      <w:r>
+        <w:rPr>
+          <w:rFonts w:cs="Arial"/>
+        </w:rPr>
+        <w:t>4.C. - Diagrama de Jerarquía de componentes en cada página:</w:t>
+      </w:r>
+      <w:bookmarkEnd w:id="72"/>
+      <w:bookmarkEnd w:id="73"/>
+      <w:bookmarkEnd w:id="74"/>
+    </w:p>
+    <w:p>
+      <w:pPr>
         <w:ind w:left="1440"/>
       </w:pPr>
       <w:r>
-        <w:t xml:space="preserve">El </w:t>
-      </w:r>
-      <w:proofErr w:type="spellStart"/>
-      <w:r>
-        <w:t>Info</w:t>
-      </w:r>
-      <w:proofErr w:type="spellEnd"/>
-      <w:r>
-        <w:t xml:space="preserve"> por su parte, </w:t>
-      </w:r>
-      <w:r>
-        <w:t xml:space="preserve">se encarga de obtener información sobre una película o serie de televisión desde una API, y luego renderiza esta información utilizando el componente </w:t>
-      </w:r>
-      <w:proofErr w:type="spellStart"/>
-      <w:r>
-        <w:t>DatosDePelicula</w:t>
-      </w:r>
-      <w:proofErr w:type="spellEnd"/>
-      <w:r>
-        <w:t>.</w:t>
-      </w:r>
-    </w:p>
-    <w:p>
-      <w:pPr>
-        <w:jc w:val="center"/>
-        <w:rPr>
-          <w:rFonts w:cs="Arial"/>
-          <w:szCs w:val="20"/>
-        </w:rPr>
-      </w:pPr>
-      <w:r>
-        <w:rPr>
-          <w:rFonts w:cs="Arial"/>
-          <w:szCs w:val="20"/>
-        </w:rPr>
-        <w:pict w14:anchorId="7DEA28EF">
-          <v:shape id="_x0000_i1169" type="#_x0000_t75" style="width:108.75pt;height:109.5pt">
+        <w:t xml:space="preserve">El proyecto consta de una aplicación que se reparte sus funcionalidades en los siguientes </w:t>
+      </w:r>
+      <w:proofErr w:type="spellStart"/>
+      <w:r>
+        <w:t>pages</w:t>
+      </w:r>
+      <w:proofErr w:type="spellEnd"/>
+      <w:r>
+        <w:t xml:space="preserve"> y </w:t>
+      </w:r>
+      <w:proofErr w:type="spellStart"/>
+      <w:r>
+        <w:t>layout</w:t>
+      </w:r>
+      <w:proofErr w:type="spellEnd"/>
+      <w:r>
+        <w:t xml:space="preserve">, siendo llamados estos desde App.js mediante el </w:t>
+      </w:r>
+      <w:proofErr w:type="spellStart"/>
+      <w:r>
+        <w:t>Route</w:t>
+      </w:r>
+      <w:proofErr w:type="spellEnd"/>
+      <w:r>
+        <w:t>:</w:t>
+      </w:r>
+    </w:p>
+    <w:p>
+      <w:r>
+        <w:pict w14:anchorId="3502141E">
+          <v:shape id="_x0000_i1032" type="#_x0000_t75" style="width:441.5pt;height:83pt">
             <v:imagedata r:id="rId13" o:title=""/>
           </v:shape>
         </w:pict>
@@ -4591,30 +5852,61 @@
       <w:r>
         <w:t xml:space="preserve">El </w:t>
       </w:r>
-      <w:r>
-        <w:t>Cartelera muestra una lista de películas o series dependiendo del tipo seleccionado por el usuario, haciendo solicitudes a una API y mostrando los resultados utilizando componentes personalizados. El usuario puede cambiar entre películas y series seleccionando el tipo deseado</w:t>
-      </w:r>
-      <w:r>
-        <w:t xml:space="preserve">; conectando a su vez con el componente </w:t>
-      </w:r>
-      <w:proofErr w:type="spellStart"/>
-      <w:r>
-        <w:t>DatosDePelicula</w:t>
-      </w:r>
-      <w:proofErr w:type="spellEnd"/>
-      <w:r>
-        <w:t xml:space="preserve"> para mostrar los datos del </w:t>
-      </w:r>
-      <w:proofErr w:type="spellStart"/>
-      <w:r>
-        <w:t>item</w:t>
-      </w:r>
-      <w:proofErr w:type="spellEnd"/>
-      <w:r>
-        <w:t xml:space="preserve"> seleccionado según proceda.</w:t>
-      </w:r>
-      <w:r>
-        <w:t xml:space="preserve"> </w:t>
+      <w:proofErr w:type="spellStart"/>
+      <w:r>
+        <w:rPr>
+          <w:b/>
+          <w:bCs/>
+          <w:u w:val="single"/>
+        </w:rPr>
+        <w:t>MainLayout</w:t>
+      </w:r>
+      <w:proofErr w:type="spellEnd"/>
+      <w:r>
+        <w:t xml:space="preserve"> determina las características de la barra superior de la aplicación.</w:t>
+      </w:r>
+    </w:p>
+    <w:p>
+      <w:pPr>
+        <w:ind w:left="1440"/>
+      </w:pPr>
+      <w:r>
+        <w:t xml:space="preserve">El </w:t>
+      </w:r>
+      <w:proofErr w:type="spellStart"/>
+      <w:r>
+        <w:rPr>
+          <w:b/>
+          <w:bCs/>
+          <w:u w:val="single"/>
+        </w:rPr>
+        <w:t>Search</w:t>
+      </w:r>
+      <w:proofErr w:type="spellEnd"/>
+      <w:r>
+        <w:t xml:space="preserve"> por su parte, determina las propiedades del recuadro de búsqueda </w:t>
+      </w:r>
+      <w:r>
+        <w:t xml:space="preserve">superior </w:t>
+      </w:r>
+      <w:r>
+        <w:t xml:space="preserve">en su </w:t>
+      </w:r>
+      <w:proofErr w:type="spellStart"/>
+      <w:r>
+        <w:t>index</w:t>
+      </w:r>
+      <w:proofErr w:type="spellEnd"/>
+      <w:r>
+        <w:t xml:space="preserve"> que a su vez conecta con el componente </w:t>
+      </w:r>
+      <w:proofErr w:type="spellStart"/>
+      <w:r>
+        <w:t>ListadoPeliculas</w:t>
+      </w:r>
+      <w:proofErr w:type="spellEnd"/>
+      <w:r>
+        <w:t>, que es el que se encarga de listar cada uno de los ítems, bien sean películas o series que se estén devolviendo en este caso como resultado de la búsqueda.</w:t>
       </w:r>
     </w:p>
     <w:p>
@@ -4630,8 +5922,9 @@
           <w:rFonts w:cs="Arial"/>
           <w:szCs w:val="20"/>
         </w:rPr>
-        <w:pict w14:anchorId="1F45561A">
-          <v:shape id="_x0000_i1170" type="#_x0000_t75" style="width:111pt;height:112.5pt">
+        <w:lastRenderedPageBreak/>
+        <w:pict w14:anchorId="13C524B4">
+          <v:shape id="_x0000_i1033" type="#_x0000_t75" style="width:108pt;height:107pt">
             <v:imagedata r:id="rId14" o:title=""/>
           </v:shape>
         </w:pict>
@@ -4642,46 +5935,31 @@
         <w:ind w:left="1440"/>
       </w:pPr>
       <w:r>
-        <w:t>En Pr</w:t>
-      </w:r>
-      <w:r>
-        <w:t>ó</w:t>
-      </w:r>
-      <w:r>
-        <w:t xml:space="preserve">ximamente, gracias a su </w:t>
-      </w:r>
-      <w:proofErr w:type="spellStart"/>
-      <w:r>
-        <w:t>index</w:t>
-      </w:r>
-      <w:proofErr w:type="spellEnd"/>
-      <w:r>
-        <w:t xml:space="preserve">, se muestra una lista de películas o series próximamente disponibles, haciendo solicitudes a una API y mostrando los resultados utilizando el componente de </w:t>
-      </w:r>
-      <w:proofErr w:type="spellStart"/>
-      <w:r>
-        <w:t>ListadoPelículas</w:t>
-      </w:r>
-      <w:proofErr w:type="spellEnd"/>
-      <w:r>
-        <w:t xml:space="preserve"> que también se </w:t>
-      </w:r>
-      <w:r>
-        <w:t>reutiliza</w:t>
-      </w:r>
-      <w:r>
-        <w:t xml:space="preserve"> en </w:t>
-      </w:r>
-      <w:proofErr w:type="spellStart"/>
-      <w:r>
-        <w:t>Search</w:t>
-      </w:r>
-      <w:proofErr w:type="spellEnd"/>
-      <w:r>
-        <w:t xml:space="preserve"> y Cartelera. </w:t>
-      </w:r>
-      <w:r>
-        <w:t>El usuario puede cambiar entre películas y series seleccionando el tipo deseado.</w:t>
+        <w:t xml:space="preserve">El </w:t>
+      </w:r>
+      <w:proofErr w:type="spellStart"/>
+      <w:r>
+        <w:rPr>
+          <w:b/>
+          <w:bCs/>
+          <w:u w:val="single"/>
+        </w:rPr>
+        <w:t>Info</w:t>
+      </w:r>
+      <w:proofErr w:type="spellEnd"/>
+      <w:r>
+        <w:t xml:space="preserve"> por su parte, </w:t>
+      </w:r>
+      <w:r>
+        <w:t xml:space="preserve">se encarga de obtener información sobre una película o serie de televisión desde una API, y luego renderiza esta información utilizando el componente </w:t>
+      </w:r>
+      <w:proofErr w:type="spellStart"/>
+      <w:r>
+        <w:t>DatosDePelicula</w:t>
+      </w:r>
+      <w:proofErr w:type="spellEnd"/>
+      <w:r>
+        <w:t>.</w:t>
       </w:r>
     </w:p>
     <w:p>
@@ -4697,48 +5975,8 @@
           <w:rFonts w:cs="Arial"/>
           <w:szCs w:val="20"/>
         </w:rPr>
-        <w:lastRenderedPageBreak/>
-        <w:pict w14:anchorId="6AC59681">
-          <v:shape id="_x0000_i1171" type="#_x0000_t75" style="width:111pt;height:112.5pt">
-            <v:imagedata r:id="rId14" o:title=""/>
-          </v:shape>
-        </w:pict>
-      </w:r>
-    </w:p>
-    <w:p>
-      <w:pPr>
-        <w:ind w:left="1440"/>
-      </w:pPr>
-      <w:r>
-        <w:t>E</w:t>
-      </w:r>
-      <w:r>
-        <w:t xml:space="preserve">n Listas se encarga de la presentación general de las listas de favoritos y las opciones de filtrado, mientras que el </w:t>
-      </w:r>
-      <w:proofErr w:type="spellStart"/>
-      <w:r>
-        <w:t>ItemFavorito</w:t>
-      </w:r>
-      <w:proofErr w:type="spellEnd"/>
-      <w:r>
-        <w:t xml:space="preserve"> se encarga de representar cada elemento favorito individual y proporcionar opciones para interactuar con ellos, como eliminarlos de la lista.</w:t>
-      </w:r>
-    </w:p>
-    <w:p>
-      <w:pPr>
-        <w:jc w:val="center"/>
-        <w:rPr>
-          <w:rFonts w:cs="Arial"/>
-          <w:szCs w:val="20"/>
-        </w:rPr>
-      </w:pPr>
-      <w:r>
-        <w:rPr>
-          <w:rFonts w:cs="Arial"/>
-          <w:szCs w:val="20"/>
-        </w:rPr>
-        <w:pict w14:anchorId="41E4AA60">
-          <v:shape id="_x0000_i1172" type="#_x0000_t75" style="width:112.5pt;height:111.75pt">
+        <w:pict w14:anchorId="7DEA28EF">
+          <v:shape id="_x0000_i1034" type="#_x0000_t75" style="width:108.5pt;height:109.5pt">
             <v:imagedata r:id="rId15" o:title=""/>
           </v:shape>
         </w:pict>
@@ -4749,10 +5987,215 @@
         <w:ind w:left="1440"/>
       </w:pPr>
       <w:r>
+        <w:t xml:space="preserve">El </w:t>
+      </w:r>
+      <w:r>
+        <w:rPr>
+          <w:b/>
+          <w:bCs/>
+          <w:u w:val="single"/>
+        </w:rPr>
+        <w:t>Cartelera</w:t>
+      </w:r>
+      <w:r>
+        <w:t xml:space="preserve"> muestra una lista de películas o series dependiendo del tipo seleccionado por el usuario, haciendo solicitudes a una API y mostrando los resultados utilizando componentes personalizados. El usuario puede cambiar entre películas y series seleccionando el tipo deseado</w:t>
+      </w:r>
+      <w:r>
+        <w:t xml:space="preserve">; conectando a su vez con el componente </w:t>
+      </w:r>
+      <w:proofErr w:type="spellStart"/>
+      <w:r>
+        <w:t>DatosDePelicula</w:t>
+      </w:r>
+      <w:proofErr w:type="spellEnd"/>
+      <w:r>
+        <w:t xml:space="preserve"> para mostrar los datos del </w:t>
+      </w:r>
+      <w:proofErr w:type="spellStart"/>
+      <w:r>
+        <w:t>item</w:t>
+      </w:r>
+      <w:proofErr w:type="spellEnd"/>
+      <w:r>
+        <w:t xml:space="preserve"> seleccionado según proceda.</w:t>
+      </w:r>
+      <w:r>
+        <w:t xml:space="preserve"> </w:t>
+      </w:r>
+    </w:p>
+    <w:p>
+      <w:pPr>
+        <w:jc w:val="center"/>
+        <w:rPr>
+          <w:rFonts w:cs="Arial"/>
+          <w:szCs w:val="20"/>
+        </w:rPr>
+      </w:pPr>
+      <w:r>
+        <w:rPr>
+          <w:rFonts w:cs="Arial"/>
+          <w:szCs w:val="20"/>
+        </w:rPr>
+        <w:pict w14:anchorId="1F45561A">
+          <v:shape id="_x0000_i1035" type="#_x0000_t75" style="width:111pt;height:112.5pt">
+            <v:imagedata r:id="rId16" o:title=""/>
+          </v:shape>
+        </w:pict>
+      </w:r>
+    </w:p>
+    <w:p>
+      <w:pPr>
+        <w:ind w:left="1440"/>
+      </w:pPr>
+      <w:r>
+        <w:t xml:space="preserve">En </w:t>
+      </w:r>
+      <w:r>
+        <w:rPr>
+          <w:b/>
+          <w:bCs/>
+          <w:u w:val="single"/>
+        </w:rPr>
+        <w:t>Pr</w:t>
+      </w:r>
+      <w:r>
+        <w:rPr>
+          <w:b/>
+          <w:bCs/>
+          <w:u w:val="single"/>
+        </w:rPr>
+        <w:t>ó</w:t>
+      </w:r>
+      <w:r>
+        <w:rPr>
+          <w:b/>
+          <w:bCs/>
+          <w:u w:val="single"/>
+        </w:rPr>
+        <w:t>ximamente</w:t>
+      </w:r>
+      <w:r>
+        <w:t xml:space="preserve">, gracias a su </w:t>
+      </w:r>
+      <w:proofErr w:type="spellStart"/>
+      <w:r>
+        <w:t>index</w:t>
+      </w:r>
+      <w:proofErr w:type="spellEnd"/>
+      <w:r>
+        <w:t xml:space="preserve">, se muestra una lista de películas o series próximamente disponibles, haciendo solicitudes a una API y mostrando los resultados utilizando el componente de </w:t>
+      </w:r>
+      <w:proofErr w:type="spellStart"/>
+      <w:r>
+        <w:t>ListadoPelículas</w:t>
+      </w:r>
+      <w:proofErr w:type="spellEnd"/>
+      <w:r>
+        <w:t xml:space="preserve"> que también se </w:t>
+      </w:r>
+      <w:r>
+        <w:t>reutiliza</w:t>
+      </w:r>
+      <w:r>
+        <w:t xml:space="preserve"> en </w:t>
+      </w:r>
+      <w:proofErr w:type="spellStart"/>
+      <w:r>
+        <w:t>Search</w:t>
+      </w:r>
+      <w:proofErr w:type="spellEnd"/>
+      <w:r>
+        <w:t xml:space="preserve"> y Cartelera. </w:t>
+      </w:r>
+      <w:r>
+        <w:t>El usuario puede cambiar entre películas y series seleccionando el tipo deseado.</w:t>
+      </w:r>
+    </w:p>
+    <w:p>
+      <w:pPr>
+        <w:jc w:val="center"/>
+        <w:rPr>
+          <w:rFonts w:cs="Arial"/>
+          <w:szCs w:val="20"/>
+        </w:rPr>
+      </w:pPr>
+      <w:r>
+        <w:rPr>
+          <w:rFonts w:cs="Arial"/>
+          <w:szCs w:val="20"/>
+        </w:rPr>
+        <w:lastRenderedPageBreak/>
+        <w:pict w14:anchorId="6AC59681">
+          <v:shape id="_x0000_i1036" type="#_x0000_t75" style="width:111pt;height:112.5pt">
+            <v:imagedata r:id="rId16" o:title=""/>
+          </v:shape>
+        </w:pict>
+      </w:r>
+    </w:p>
+    <w:p>
+      <w:pPr>
+        <w:ind w:left="1440"/>
+      </w:pPr>
+      <w:r>
+        <w:t>E</w:t>
+      </w:r>
+      <w:r>
+        <w:t xml:space="preserve">n </w:t>
+      </w:r>
+      <w:r>
+        <w:rPr>
+          <w:b/>
+          <w:bCs/>
+          <w:u w:val="single"/>
+        </w:rPr>
+        <w:t>Listas</w:t>
+      </w:r>
+      <w:r>
+        <w:t xml:space="preserve"> se encarga de la presentación general de las listas de favoritos y las opciones de filtrado, mientras que el </w:t>
+      </w:r>
+      <w:proofErr w:type="spellStart"/>
+      <w:r>
+        <w:t>ItemFavorito</w:t>
+      </w:r>
+      <w:proofErr w:type="spellEnd"/>
+      <w:r>
+        <w:t xml:space="preserve"> se encarga de representar cada elemento favorito individual y proporcionar opciones para interactuar con ellos, como eliminarlos de la lista.</w:t>
+      </w:r>
+    </w:p>
+    <w:p>
+      <w:pPr>
+        <w:jc w:val="center"/>
+        <w:rPr>
+          <w:rFonts w:cs="Arial"/>
+          <w:szCs w:val="20"/>
+        </w:rPr>
+      </w:pPr>
+      <w:r>
+        <w:rPr>
+          <w:rFonts w:cs="Arial"/>
+          <w:szCs w:val="20"/>
+        </w:rPr>
+        <w:pict w14:anchorId="41E4AA60">
+          <v:shape id="_x0000_i1037" type="#_x0000_t75" style="width:112.5pt;height:112pt">
+            <v:imagedata r:id="rId17" o:title=""/>
+          </v:shape>
+        </w:pict>
+      </w:r>
+    </w:p>
+    <w:p>
+      <w:pPr>
+        <w:ind w:left="1440"/>
+      </w:pPr>
+      <w:r>
         <w:t xml:space="preserve">En todas las páginas, siempre se puede volver a la página de inicio iterando con los respectivos botones del </w:t>
       </w:r>
       <w:proofErr w:type="spellStart"/>
       <w:r>
+        <w:rPr>
+          <w:b/>
+          <w:bCs/>
+          <w:u w:val="single"/>
+        </w:rPr>
         <w:t>MainLayout</w:t>
       </w:r>
       <w:proofErr w:type="spellEnd"/>
@@ -4832,10 +6275,10 @@
           <w:rFonts w:cs="Arial"/>
         </w:rPr>
       </w:pPr>
-      <w:bookmarkStart w:id="76" w:name="_Toc153172205"/>
-      <w:bookmarkStart w:id="77" w:name="_Toc161874870"/>
-      <w:bookmarkStart w:id="78" w:name="_Toc161874963"/>
-      <w:bookmarkStart w:id="79" w:name="_Toc161876599"/>
+      <w:bookmarkStart w:id="75" w:name="_Toc153172205"/>
+      <w:bookmarkStart w:id="76" w:name="_Toc161874870"/>
+      <w:bookmarkStart w:id="77" w:name="_Toc161874963"/>
+      <w:bookmarkStart w:id="78" w:name="_Toc162129010"/>
       <w:r>
         <w:rPr>
           <w:rFonts w:cs="Arial"/>
@@ -4849,10 +6292,10 @@
         </w:rPr>
         <w:t>Descripción de datos</w:t>
       </w:r>
+      <w:bookmarkEnd w:id="75"/>
       <w:bookmarkEnd w:id="76"/>
       <w:bookmarkEnd w:id="77"/>
       <w:bookmarkEnd w:id="78"/>
-      <w:bookmarkEnd w:id="79"/>
     </w:p>
     <w:p>
       <w:pPr>
@@ -4899,15 +6342,7 @@
         <w:t>listado. Esto</w:t>
       </w:r>
       <w:r>
-        <w:t xml:space="preserve"> lo hice así </w:t>
-      </w:r>
-      <w:proofErr w:type="spellStart"/>
-      <w:r>
-        <w:t>por que</w:t>
-      </w:r>
-      <w:proofErr w:type="spellEnd"/>
-      <w:r>
-        <w:t xml:space="preserve"> asegurándome tener todos los países del mundo ordenados alfabéticamente en español luego si algún país tenía una mala traducción o una sentencia incorrecta lo podría localizar fácilmente.</w:t>
+        <w:t xml:space="preserve"> lo hice así porque asegurándome tener todos los países del mundo ordenados alfabéticamente en español luego si algún país tenía una mala traducción o una sentencia incorrecta lo podría localizar fácilmente.</w:t>
       </w:r>
     </w:p>
     <w:p>
@@ -4964,8 +6399,8 @@
           <w:szCs w:val="20"/>
         </w:rPr>
         <w:pict w14:anchorId="2C5D3924">
-          <v:shape id="_x0000_i1173" type="#_x0000_t75" style="width:436.5pt;height:188.25pt">
-            <v:imagedata r:id="rId16" o:title=""/>
+          <v:shape id="_x0000_i1038" type="#_x0000_t75" style="width:436pt;height:188pt">
+            <v:imagedata r:id="rId18" o:title=""/>
           </v:shape>
         </w:pict>
       </w:r>
@@ -4992,8 +6427,8 @@
           <w:szCs w:val="20"/>
         </w:rPr>
         <w:pict w14:anchorId="0F65E23D">
-          <v:shape id="_x0000_i1174" type="#_x0000_t75" style="width:440.25pt;height:27pt">
-            <v:imagedata r:id="rId17" o:title=""/>
+          <v:shape id="_x0000_i1039" type="#_x0000_t75" style="width:440.5pt;height:27pt">
+            <v:imagedata r:id="rId19" o:title=""/>
           </v:shape>
         </w:pict>
       </w:r>
@@ -5025,10 +6460,10 @@
           <w:rFonts w:cs="Arial"/>
         </w:rPr>
       </w:pPr>
-      <w:bookmarkStart w:id="80" w:name="_Toc153172206"/>
-      <w:bookmarkStart w:id="81" w:name="_Toc161874871"/>
-      <w:bookmarkStart w:id="82" w:name="_Toc161874964"/>
-      <w:bookmarkStart w:id="83" w:name="_Toc161876600"/>
+      <w:bookmarkStart w:id="79" w:name="_Toc153172206"/>
+      <w:bookmarkStart w:id="80" w:name="_Toc161874871"/>
+      <w:bookmarkStart w:id="81" w:name="_Toc161874964"/>
+      <w:bookmarkStart w:id="82" w:name="_Toc162129011"/>
       <w:r>
         <w:rPr>
           <w:rFonts w:cs="Arial"/>
@@ -5036,10 +6471,10 @@
         <w:lastRenderedPageBreak/>
         <w:t>6. – Documentación adjunta</w:t>
       </w:r>
+      <w:bookmarkEnd w:id="79"/>
       <w:bookmarkEnd w:id="80"/>
       <w:bookmarkEnd w:id="81"/>
       <w:bookmarkEnd w:id="82"/>
-      <w:bookmarkEnd w:id="83"/>
     </w:p>
     <w:p>
       <w:pPr>
@@ -5049,9 +6484,9 @@
           <w:rFonts w:cs="Arial"/>
         </w:rPr>
       </w:pPr>
-      <w:bookmarkStart w:id="84" w:name="_Toc161874872"/>
-      <w:bookmarkStart w:id="85" w:name="_Toc161874965"/>
-      <w:bookmarkStart w:id="86" w:name="_Toc161876601"/>
+      <w:bookmarkStart w:id="83" w:name="_Toc161874872"/>
+      <w:bookmarkStart w:id="84" w:name="_Toc161874965"/>
+      <w:bookmarkStart w:id="85" w:name="_Toc162129012"/>
       <w:r>
         <w:rPr>
           <w:rFonts w:cs="Arial"/>
@@ -5064,9 +6499,9 @@
         </w:rPr>
         <w:t>GITHUB:</w:t>
       </w:r>
+      <w:bookmarkEnd w:id="83"/>
       <w:bookmarkEnd w:id="84"/>
       <w:bookmarkEnd w:id="85"/>
-      <w:bookmarkEnd w:id="86"/>
     </w:p>
     <w:p>
       <w:pPr>
@@ -5076,7 +6511,7 @@
           <w:szCs w:val="20"/>
         </w:rPr>
       </w:pPr>
-      <w:hyperlink r:id="rId18" w:history="1">
+      <w:hyperlink r:id="rId20" w:history="1">
         <w:r>
           <w:rPr>
             <w:rStyle w:val="Hipervnculo"/>
@@ -5095,9 +6530,9 @@
           <w:rFonts w:cs="Arial"/>
         </w:rPr>
       </w:pPr>
-      <w:bookmarkStart w:id="87" w:name="_Toc161874873"/>
-      <w:bookmarkStart w:id="88" w:name="_Toc161874966"/>
-      <w:bookmarkStart w:id="89" w:name="_Toc161876602"/>
+      <w:bookmarkStart w:id="86" w:name="_Toc161874873"/>
+      <w:bookmarkStart w:id="87" w:name="_Toc161874966"/>
+      <w:bookmarkStart w:id="88" w:name="_Toc162129013"/>
       <w:r>
         <w:rPr>
           <w:rFonts w:cs="Arial"/>
@@ -5110,9 +6545,9 @@
         </w:rPr>
         <w:t>DIAGRAMAS:</w:t>
       </w:r>
+      <w:bookmarkEnd w:id="86"/>
       <w:bookmarkEnd w:id="87"/>
       <w:bookmarkEnd w:id="88"/>
-      <w:bookmarkEnd w:id="89"/>
     </w:p>
     <w:p>
       <w:pPr>
@@ -5137,7 +6572,6 @@
         <w:t xml:space="preserve">adjuntos en el zip que se entregó en </w:t>
       </w:r>
       <w:proofErr w:type="spellStart"/>
-      <w:proofErr w:type="gramStart"/>
       <w:r>
         <w:rPr>
           <w:rFonts w:cs="Arial"/>
@@ -5146,7 +6580,13 @@
         <w:t>classroom</w:t>
       </w:r>
       <w:proofErr w:type="spellEnd"/>
-      <w:proofErr w:type="gramEnd"/>
+      <w:r>
+        <w:rPr>
+          <w:rFonts w:cs="Arial"/>
+          <w:szCs w:val="20"/>
+        </w:rPr>
+        <w:t>,</w:t>
+      </w:r>
       <w:r>
         <w:rPr>
           <w:rFonts w:cs="Arial"/>
@@ -5196,9 +6636,9 @@
           <w:szCs w:val="32"/>
         </w:rPr>
       </w:pPr>
-      <w:bookmarkStart w:id="90" w:name="_Toc161874874"/>
-      <w:bookmarkStart w:id="91" w:name="_Toc161874967"/>
-      <w:bookmarkStart w:id="92" w:name="_Toc161876603"/>
+      <w:bookmarkStart w:id="89" w:name="_Toc161874874"/>
+      <w:bookmarkStart w:id="90" w:name="_Toc161874967"/>
+      <w:bookmarkStart w:id="91" w:name="_Toc162129014"/>
       <w:r>
         <w:rPr>
           <w:rStyle w:val="Ttulo2Car"/>
@@ -5217,9 +6657,9 @@
         </w:rPr>
         <w:t>TRAILER:</w:t>
       </w:r>
+      <w:bookmarkEnd w:id="89"/>
       <w:bookmarkEnd w:id="90"/>
       <w:bookmarkEnd w:id="91"/>
-      <w:bookmarkEnd w:id="92"/>
     </w:p>
     <w:p>
       <w:pPr>
@@ -5247,7 +6687,7 @@
           <w:szCs w:val="21"/>
         </w:rPr>
       </w:pPr>
-      <w:hyperlink r:id="rId19" w:history="1">
+      <w:hyperlink r:id="rId21" w:history="1">
         <w:r>
           <w:rPr>
             <w:rStyle w:val="Hipervnculo"/>
@@ -5279,7 +6719,6 @@
         </w:rPr>
         <w:t xml:space="preserve">No obstante, también está subido al repositorio de </w:t>
       </w:r>
-      <w:proofErr w:type="spellStart"/>
       <w:r>
         <w:rPr>
           <w:rFonts w:cs="Arial"/>
@@ -5287,9 +6726,8 @@
           <w:sz w:val="21"/>
           <w:szCs w:val="21"/>
         </w:rPr>
-        <w:t>Github</w:t>
-      </w:r>
-      <w:proofErr w:type="spellEnd"/>
+        <w:t>GitHub</w:t>
+      </w:r>
       <w:r>
         <w:rPr>
           <w:rFonts w:cs="Arial"/>
@@ -5890,6 +7328,119 @@
     </w:lvl>
   </w:abstractNum>
   <w:abstractNum w:abstractNumId="5" w15:restartNumberingAfterBreak="0">
+    <w:nsid w:val="3CD15920"/>
+    <w:multiLevelType w:val="hybridMultilevel"/>
+    <w:tmpl w:val="D4A0868C"/>
+    <w:lvl w:ilvl="0" w:tplc="040A0001">
+      <w:start w:val="1"/>
+      <w:numFmt w:val="bullet"/>
+      <w:lvlText w:val=""/>
+      <w:lvlJc w:val="left"/>
+      <w:pPr>
+        <w:ind w:left="1800" w:hanging="360"/>
+      </w:pPr>
+      <w:rPr>
+        <w:rFonts w:ascii="Symbol" w:hAnsi="Symbol" w:hint="default"/>
+      </w:rPr>
+    </w:lvl>
+    <w:lvl w:ilvl="1" w:tplc="040A0003" w:tentative="1">
+      <w:start w:val="1"/>
+      <w:numFmt w:val="bullet"/>
+      <w:lvlText w:val="o"/>
+      <w:lvlJc w:val="left"/>
+      <w:pPr>
+        <w:ind w:left="2520" w:hanging="360"/>
+      </w:pPr>
+      <w:rPr>
+        <w:rFonts w:ascii="Courier New" w:hAnsi="Courier New" w:cs="Courier New" w:hint="default"/>
+      </w:rPr>
+    </w:lvl>
+    <w:lvl w:ilvl="2" w:tplc="040A0005" w:tentative="1">
+      <w:start w:val="1"/>
+      <w:numFmt w:val="bullet"/>
+      <w:lvlText w:val=""/>
+      <w:lvlJc w:val="left"/>
+      <w:pPr>
+        <w:ind w:left="3240" w:hanging="360"/>
+      </w:pPr>
+      <w:rPr>
+        <w:rFonts w:ascii="Wingdings" w:hAnsi="Wingdings" w:hint="default"/>
+      </w:rPr>
+    </w:lvl>
+    <w:lvl w:ilvl="3" w:tplc="040A0001" w:tentative="1">
+      <w:start w:val="1"/>
+      <w:numFmt w:val="bullet"/>
+      <w:lvlText w:val=""/>
+      <w:lvlJc w:val="left"/>
+      <w:pPr>
+        <w:ind w:left="3960" w:hanging="360"/>
+      </w:pPr>
+      <w:rPr>
+        <w:rFonts w:ascii="Symbol" w:hAnsi="Symbol" w:hint="default"/>
+      </w:rPr>
+    </w:lvl>
+    <w:lvl w:ilvl="4" w:tplc="040A0003" w:tentative="1">
+      <w:start w:val="1"/>
+      <w:numFmt w:val="bullet"/>
+      <w:lvlText w:val="o"/>
+      <w:lvlJc w:val="left"/>
+      <w:pPr>
+        <w:ind w:left="4680" w:hanging="360"/>
+      </w:pPr>
+      <w:rPr>
+        <w:rFonts w:ascii="Courier New" w:hAnsi="Courier New" w:cs="Courier New" w:hint="default"/>
+      </w:rPr>
+    </w:lvl>
+    <w:lvl w:ilvl="5" w:tplc="040A0005" w:tentative="1">
+      <w:start w:val="1"/>
+      <w:numFmt w:val="bullet"/>
+      <w:lvlText w:val=""/>
+      <w:lvlJc w:val="left"/>
+      <w:pPr>
+        <w:ind w:left="5400" w:hanging="360"/>
+      </w:pPr>
+      <w:rPr>
+        <w:rFonts w:ascii="Wingdings" w:hAnsi="Wingdings" w:hint="default"/>
+      </w:rPr>
+    </w:lvl>
+    <w:lvl w:ilvl="6" w:tplc="040A0001" w:tentative="1">
+      <w:start w:val="1"/>
+      <w:numFmt w:val="bullet"/>
+      <w:lvlText w:val=""/>
+      <w:lvlJc w:val="left"/>
+      <w:pPr>
+        <w:ind w:left="6120" w:hanging="360"/>
+      </w:pPr>
+      <w:rPr>
+        <w:rFonts w:ascii="Symbol" w:hAnsi="Symbol" w:hint="default"/>
+      </w:rPr>
+    </w:lvl>
+    <w:lvl w:ilvl="7" w:tplc="040A0003" w:tentative="1">
+      <w:start w:val="1"/>
+      <w:numFmt w:val="bullet"/>
+      <w:lvlText w:val="o"/>
+      <w:lvlJc w:val="left"/>
+      <w:pPr>
+        <w:ind w:left="6840" w:hanging="360"/>
+      </w:pPr>
+      <w:rPr>
+        <w:rFonts w:ascii="Courier New" w:hAnsi="Courier New" w:cs="Courier New" w:hint="default"/>
+      </w:rPr>
+    </w:lvl>
+    <w:lvl w:ilvl="8" w:tplc="040A0005" w:tentative="1">
+      <w:start w:val="1"/>
+      <w:numFmt w:val="bullet"/>
+      <w:lvlText w:val=""/>
+      <w:lvlJc w:val="left"/>
+      <w:pPr>
+        <w:ind w:left="7560" w:hanging="360"/>
+      </w:pPr>
+      <w:rPr>
+        <w:rFonts w:ascii="Wingdings" w:hAnsi="Wingdings" w:hint="default"/>
+      </w:rPr>
+    </w:lvl>
+  </w:abstractNum>
+  <w:abstractNum w:abstractNumId="6" w15:restartNumberingAfterBreak="0">
     <w:nsid w:val="3E16209B"/>
     <w:multiLevelType w:val="hybridMultilevel"/>
     <w:tmpl w:val="2CBED1EE"/>
@@ -6002,7 +7553,7 @@
       </w:rPr>
     </w:lvl>
   </w:abstractNum>
-  <w:abstractNum w:abstractNumId="6" w15:restartNumberingAfterBreak="0">
+  <w:abstractNum w:abstractNumId="7" w15:restartNumberingAfterBreak="0">
     <w:nsid w:val="41BF7825"/>
     <w:multiLevelType w:val="hybridMultilevel"/>
     <w:tmpl w:val="FFFFFFFF"/>
@@ -6115,7 +7666,7 @@
       </w:rPr>
     </w:lvl>
   </w:abstractNum>
-  <w:abstractNum w:abstractNumId="7" w15:restartNumberingAfterBreak="0">
+  <w:abstractNum w:abstractNumId="8" w15:restartNumberingAfterBreak="0">
     <w:nsid w:val="456503B7"/>
     <w:multiLevelType w:val="hybridMultilevel"/>
     <w:tmpl w:val="89423950"/>
@@ -6228,7 +7779,7 @@
       </w:rPr>
     </w:lvl>
   </w:abstractNum>
-  <w:abstractNum w:abstractNumId="8" w15:restartNumberingAfterBreak="0">
+  <w:abstractNum w:abstractNumId="9" w15:restartNumberingAfterBreak="0">
     <w:nsid w:val="49656E3B"/>
     <w:multiLevelType w:val="hybridMultilevel"/>
     <w:tmpl w:val="4A865C8A"/>
@@ -6341,7 +7892,7 @@
       </w:rPr>
     </w:lvl>
   </w:abstractNum>
-  <w:abstractNum w:abstractNumId="9" w15:restartNumberingAfterBreak="0">
+  <w:abstractNum w:abstractNumId="10" w15:restartNumberingAfterBreak="0">
     <w:nsid w:val="60A74235"/>
     <w:multiLevelType w:val="hybridMultilevel"/>
     <w:tmpl w:val="515C881C"/>
@@ -6454,7 +8005,7 @@
       </w:rPr>
     </w:lvl>
   </w:abstractNum>
-  <w:abstractNum w:abstractNumId="10" w15:restartNumberingAfterBreak="0">
+  <w:abstractNum w:abstractNumId="11" w15:restartNumberingAfterBreak="0">
     <w:nsid w:val="68A14075"/>
     <w:multiLevelType w:val="hybridMultilevel"/>
     <w:tmpl w:val="0CE887EC"/>
@@ -6571,16 +8122,16 @@
     <w:abstractNumId w:val="2"/>
   </w:num>
   <w:num w:numId="2" w16cid:durableId="78602876">
-    <w:abstractNumId w:val="6"/>
+    <w:abstractNumId w:val="7"/>
   </w:num>
   <w:num w:numId="3" w16cid:durableId="717122163">
     <w:abstractNumId w:val="1"/>
   </w:num>
   <w:num w:numId="4" w16cid:durableId="714043558">
-    <w:abstractNumId w:val="10"/>
+    <w:abstractNumId w:val="11"/>
   </w:num>
   <w:num w:numId="5" w16cid:durableId="137843078">
-    <w:abstractNumId w:val="7"/>
+    <w:abstractNumId w:val="8"/>
   </w:num>
   <w:num w:numId="6" w16cid:durableId="627786927">
     <w:abstractNumId w:val="4"/>
@@ -6589,15 +8140,18 @@
     <w:abstractNumId w:val="0"/>
   </w:num>
   <w:num w:numId="8" w16cid:durableId="1608582175">
-    <w:abstractNumId w:val="8"/>
+    <w:abstractNumId w:val="9"/>
   </w:num>
   <w:num w:numId="9" w16cid:durableId="721372643">
-    <w:abstractNumId w:val="9"/>
+    <w:abstractNumId w:val="10"/>
   </w:num>
   <w:num w:numId="10" w16cid:durableId="439646813">
     <w:abstractNumId w:val="3"/>
   </w:num>
   <w:num w:numId="11" w16cid:durableId="1557082316">
+    <w:abstractNumId w:val="6"/>
+  </w:num>
+  <w:num w:numId="12" w16cid:durableId="739133028">
     <w:abstractNumId w:val="5"/>
   </w:num>
 </w:numbering>
@@ -7004,6 +8558,7 @@
       <w:rFonts w:ascii="Arial" w:hAnsi="Arial" w:cs="Times New Roman"/>
       <w:kern w:val="2"/>
       <w:szCs w:val="22"/>
+      <w:lang w:val="es-ES"/>
     </w:rPr>
   </w:style>
   <w:style w:type="paragraph" w:styleId="Ttulo1">

</xml_diff>

<commit_message>
Implementación del feedback de Emilio en el punto cinco.
</commit_message>
<xml_diff>
--- a/docs_and_media/Memoria_PFC_2023.docx
+++ b/docs_and_media/Memoria_PFC_2023.docx
@@ -82,7 +82,7 @@
             <v:path o:extrusionok="f" gradientshapeok="t" o:connecttype="rect"/>
             <o:lock v:ext="edit" aspectratio="t"/>
           </v:shapetype>
-          <v:shape id="_x0000_i1025" type="#_x0000_t75" style="width:437.5pt;height:52.5pt">
+          <v:shape id="_x0000_i1025" type="#_x0000_t75" style="width:437.45pt;height:52.3pt">
             <v:imagedata r:id="rId6" o:title=""/>
           </v:shape>
         </w:pict>
@@ -318,12 +318,13 @@
           <w:noProof/>
           <w:kern w:val="2"/>
           <w:sz w:val="22"/>
-        </w:rPr>
-      </w:pPr>
-      <w:r>
-        <w:rPr>
           <w:lang w:val="es-ES_tradnl"/>
         </w:rPr>
+      </w:pPr>
+      <w:r>
+        <w:rPr>
+          <w:lang w:val="es-ES_tradnl"/>
+        </w:rPr>
         <w:fldChar w:fldCharType="begin"/>
       </w:r>
       <w:r>
@@ -335,7 +336,7 @@
         </w:rPr>
         <w:fldChar w:fldCharType="separate"/>
       </w:r>
-      <w:hyperlink w:anchor="_Toc162128989" w:history="1">
+      <w:hyperlink w:anchor="_Toc162301297" w:history="1">
         <w:r>
           <w:rPr>
             <w:rStyle w:val="Hipervnculo"/>
@@ -363,7 +364,7 @@
             <w:noProof/>
             <w:webHidden/>
           </w:rPr>
-          <w:instrText xml:space="preserve"> PAGEREF _Toc162128989 \h </w:instrText>
+          <w:instrText xml:space="preserve"> PAGEREF _Toc162301297 \h </w:instrText>
         </w:r>
         <w:r>
           <w:rPr>
@@ -402,9 +403,10 @@
           <w:noProof/>
           <w:kern w:val="2"/>
           <w:sz w:val="22"/>
-        </w:rPr>
-      </w:pPr>
-      <w:hyperlink w:anchor="_Toc162128990" w:history="1">
+          <w:lang w:val="es-ES_tradnl"/>
+        </w:rPr>
+      </w:pPr>
+      <w:hyperlink w:anchor="_Toc162301298" w:history="1">
         <w:r>
           <w:rPr>
             <w:rStyle w:val="Hipervnculo"/>
@@ -432,7 +434,7 @@
             <w:noProof/>
             <w:webHidden/>
           </w:rPr>
-          <w:instrText xml:space="preserve"> PAGEREF _Toc162128990 \h </w:instrText>
+          <w:instrText xml:space="preserve"> PAGEREF _Toc162301298 \h </w:instrText>
         </w:r>
         <w:r>
           <w:rPr>
@@ -471,9 +473,10 @@
           <w:noProof/>
           <w:kern w:val="2"/>
           <w:sz w:val="22"/>
-        </w:rPr>
-      </w:pPr>
-      <w:hyperlink w:anchor="_Toc162128991" w:history="1">
+          <w:lang w:val="es-ES_tradnl"/>
+        </w:rPr>
+      </w:pPr>
+      <w:hyperlink w:anchor="_Toc162301299" w:history="1">
         <w:r>
           <w:rPr>
             <w:rStyle w:val="Hipervnculo"/>
@@ -501,7 +504,7 @@
             <w:noProof/>
             <w:webHidden/>
           </w:rPr>
-          <w:instrText xml:space="preserve"> PAGEREF _Toc162128991 \h </w:instrText>
+          <w:instrText xml:space="preserve"> PAGEREF _Toc162301299 \h </w:instrText>
         </w:r>
         <w:r>
           <w:rPr>
@@ -540,9 +543,10 @@
           <w:noProof/>
           <w:kern w:val="2"/>
           <w:sz w:val="22"/>
-        </w:rPr>
-      </w:pPr>
-      <w:hyperlink w:anchor="_Toc162128992" w:history="1">
+          <w:lang w:val="es-ES_tradnl"/>
+        </w:rPr>
+      </w:pPr>
+      <w:hyperlink w:anchor="_Toc162301300" w:history="1">
         <w:r>
           <w:rPr>
             <w:rStyle w:val="Hipervnculo"/>
@@ -570,7 +574,7 @@
             <w:noProof/>
             <w:webHidden/>
           </w:rPr>
-          <w:instrText xml:space="preserve"> PAGEREF _Toc162128992 \h </w:instrText>
+          <w:instrText xml:space="preserve"> PAGEREF _Toc162301300 \h </w:instrText>
         </w:r>
         <w:r>
           <w:rPr>
@@ -609,9 +613,10 @@
           <w:noProof/>
           <w:kern w:val="2"/>
           <w:sz w:val="22"/>
-        </w:rPr>
-      </w:pPr>
-      <w:hyperlink w:anchor="_Toc162128993" w:history="1">
+          <w:lang w:val="es-ES_tradnl"/>
+        </w:rPr>
+      </w:pPr>
+      <w:hyperlink w:anchor="_Toc162301301" w:history="1">
         <w:r>
           <w:rPr>
             <w:rStyle w:val="Hipervnculo"/>
@@ -639,7 +644,7 @@
             <w:noProof/>
             <w:webHidden/>
           </w:rPr>
-          <w:instrText xml:space="preserve"> PAGEREF _Toc162128993 \h </w:instrText>
+          <w:instrText xml:space="preserve"> PAGEREF _Toc162301301 \h </w:instrText>
         </w:r>
         <w:r>
           <w:rPr>
@@ -681,9 +686,10 @@
           <w:noProof/>
           <w:kern w:val="2"/>
           <w:sz w:val="22"/>
-        </w:rPr>
-      </w:pPr>
-      <w:hyperlink w:anchor="_Toc162128994" w:history="1">
+          <w:lang w:val="es-ES_tradnl"/>
+        </w:rPr>
+      </w:pPr>
+      <w:hyperlink w:anchor="_Toc162301302" w:history="1">
         <w:r>
           <w:rPr>
             <w:rStyle w:val="Hipervnculo"/>
@@ -710,7 +716,7 @@
             <w:noProof/>
             <w:webHidden/>
           </w:rPr>
-          <w:instrText xml:space="preserve"> PAGEREF _Toc162128994 \h </w:instrText>
+          <w:instrText xml:space="preserve"> PAGEREF _Toc162301302 \h </w:instrText>
         </w:r>
         <w:r>
           <w:rPr>
@@ -749,9 +755,10 @@
           <w:noProof/>
           <w:kern w:val="2"/>
           <w:sz w:val="22"/>
-        </w:rPr>
-      </w:pPr>
-      <w:hyperlink w:anchor="_Toc162128995" w:history="1">
+          <w:lang w:val="es-ES_tradnl"/>
+        </w:rPr>
+      </w:pPr>
+      <w:hyperlink w:anchor="_Toc162301303" w:history="1">
         <w:r>
           <w:rPr>
             <w:rStyle w:val="Hipervnculo"/>
@@ -779,7 +786,7 @@
             <w:noProof/>
             <w:webHidden/>
           </w:rPr>
-          <w:instrText xml:space="preserve"> PAGEREF _Toc162128995 \h </w:instrText>
+          <w:instrText xml:space="preserve"> PAGEREF _Toc162301303 \h </w:instrText>
         </w:r>
         <w:r>
           <w:rPr>
@@ -821,9 +828,10 @@
           <w:noProof/>
           <w:kern w:val="2"/>
           <w:sz w:val="22"/>
-        </w:rPr>
-      </w:pPr>
-      <w:hyperlink w:anchor="_Toc162128996" w:history="1">
+          <w:lang w:val="es-ES_tradnl"/>
+        </w:rPr>
+      </w:pPr>
+      <w:hyperlink w:anchor="_Toc162301304" w:history="1">
         <w:r>
           <w:rPr>
             <w:rStyle w:val="Hipervnculo"/>
@@ -851,7 +859,7 @@
             <w:noProof/>
             <w:webHidden/>
           </w:rPr>
-          <w:instrText xml:space="preserve"> PAGEREF _Toc162128996 \h </w:instrText>
+          <w:instrText xml:space="preserve"> PAGEREF _Toc162301304 \h </w:instrText>
         </w:r>
         <w:r>
           <w:rPr>
@@ -893,9 +901,10 @@
           <w:noProof/>
           <w:kern w:val="2"/>
           <w:sz w:val="22"/>
-        </w:rPr>
-      </w:pPr>
-      <w:hyperlink w:anchor="_Toc162128997" w:history="1">
+          <w:lang w:val="es-ES_tradnl"/>
+        </w:rPr>
+      </w:pPr>
+      <w:hyperlink w:anchor="_Toc162301305" w:history="1">
         <w:r>
           <w:rPr>
             <w:rStyle w:val="Hipervnculo"/>
@@ -923,7 +932,7 @@
             <w:noProof/>
             <w:webHidden/>
           </w:rPr>
-          <w:instrText xml:space="preserve"> PAGEREF _Toc162128997 \h </w:instrText>
+          <w:instrText xml:space="preserve"> PAGEREF _Toc162301305 \h </w:instrText>
         </w:r>
         <w:r>
           <w:rPr>
@@ -962,9 +971,10 @@
           <w:noProof/>
           <w:kern w:val="2"/>
           <w:sz w:val="22"/>
-        </w:rPr>
-      </w:pPr>
-      <w:hyperlink w:anchor="_Toc162128998" w:history="1">
+          <w:lang w:val="es-ES_tradnl"/>
+        </w:rPr>
+      </w:pPr>
+      <w:hyperlink w:anchor="_Toc162301306" w:history="1">
         <w:r>
           <w:rPr>
             <w:rStyle w:val="Hipervnculo"/>
@@ -992,7 +1002,7 @@
             <w:noProof/>
             <w:webHidden/>
           </w:rPr>
-          <w:instrText xml:space="preserve"> PAGEREF _Toc162128998 \h </w:instrText>
+          <w:instrText xml:space="preserve"> PAGEREF _Toc162301306 \h </w:instrText>
         </w:r>
         <w:r>
           <w:rPr>
@@ -1034,9 +1044,10 @@
           <w:noProof/>
           <w:kern w:val="2"/>
           <w:sz w:val="22"/>
-        </w:rPr>
-      </w:pPr>
-      <w:hyperlink w:anchor="_Toc162128999" w:history="1">
+          <w:lang w:val="es-ES_tradnl"/>
+        </w:rPr>
+      </w:pPr>
+      <w:hyperlink w:anchor="_Toc162301307" w:history="1">
         <w:r>
           <w:rPr>
             <w:rStyle w:val="Hipervnculo"/>
@@ -1064,7 +1075,7 @@
             <w:noProof/>
             <w:webHidden/>
           </w:rPr>
-          <w:instrText xml:space="preserve"> PAGEREF _Toc162128999 \h </w:instrText>
+          <w:instrText xml:space="preserve"> PAGEREF _Toc162301307 \h </w:instrText>
         </w:r>
         <w:r>
           <w:rPr>
@@ -1103,9 +1114,10 @@
           <w:noProof/>
           <w:kern w:val="2"/>
           <w:sz w:val="22"/>
-        </w:rPr>
-      </w:pPr>
-      <w:hyperlink w:anchor="_Toc162129000" w:history="1">
+          <w:lang w:val="es-ES_tradnl"/>
+        </w:rPr>
+      </w:pPr>
+      <w:hyperlink w:anchor="_Toc162301308" w:history="1">
         <w:r>
           <w:rPr>
             <w:rStyle w:val="Hipervnculo"/>
@@ -1133,7 +1145,7 @@
             <w:noProof/>
             <w:webHidden/>
           </w:rPr>
-          <w:instrText xml:space="preserve"> PAGEREF _Toc162129000 \h </w:instrText>
+          <w:instrText xml:space="preserve"> PAGEREF _Toc162301308 \h </w:instrText>
         </w:r>
         <w:r>
           <w:rPr>
@@ -1175,9 +1187,10 @@
           <w:noProof/>
           <w:kern w:val="2"/>
           <w:sz w:val="22"/>
-        </w:rPr>
-      </w:pPr>
-      <w:hyperlink w:anchor="_Toc162129001" w:history="1">
+          <w:lang w:val="es-ES_tradnl"/>
+        </w:rPr>
+      </w:pPr>
+      <w:hyperlink w:anchor="_Toc162301309" w:history="1">
         <w:r>
           <w:rPr>
             <w:rStyle w:val="Hipervnculo"/>
@@ -1205,7 +1218,7 @@
             <w:noProof/>
             <w:webHidden/>
           </w:rPr>
-          <w:instrText xml:space="preserve"> PAGEREF _Toc162129001 \h </w:instrText>
+          <w:instrText xml:space="preserve"> PAGEREF _Toc162301309 \h </w:instrText>
         </w:r>
         <w:r>
           <w:rPr>
@@ -1247,9 +1260,10 @@
           <w:noProof/>
           <w:kern w:val="2"/>
           <w:sz w:val="22"/>
-        </w:rPr>
-      </w:pPr>
-      <w:hyperlink w:anchor="_Toc162129002" w:history="1">
+          <w:lang w:val="es-ES_tradnl"/>
+        </w:rPr>
+      </w:pPr>
+      <w:hyperlink w:anchor="_Toc162301310" w:history="1">
         <w:r>
           <w:rPr>
             <w:rStyle w:val="Hipervnculo"/>
@@ -1277,7 +1291,7 @@
             <w:noProof/>
             <w:webHidden/>
           </w:rPr>
-          <w:instrText xml:space="preserve"> PAGEREF _Toc162129002 \h </w:instrText>
+          <w:instrText xml:space="preserve"> PAGEREF _Toc162301310 \h </w:instrText>
         </w:r>
         <w:r>
           <w:rPr>
@@ -1316,9 +1330,10 @@
           <w:noProof/>
           <w:kern w:val="2"/>
           <w:sz w:val="22"/>
-        </w:rPr>
-      </w:pPr>
-      <w:hyperlink w:anchor="_Toc162129003" w:history="1">
+          <w:lang w:val="es-ES_tradnl"/>
+        </w:rPr>
+      </w:pPr>
+      <w:hyperlink w:anchor="_Toc162301311" w:history="1">
         <w:r>
           <w:rPr>
             <w:rStyle w:val="Hipervnculo"/>
@@ -1346,7 +1361,7 @@
             <w:noProof/>
             <w:webHidden/>
           </w:rPr>
-          <w:instrText xml:space="preserve"> PAGEREF _Toc162129003 \h </w:instrText>
+          <w:instrText xml:space="preserve"> PAGEREF _Toc162301311 \h </w:instrText>
         </w:r>
         <w:r>
           <w:rPr>
@@ -1388,9 +1403,10 @@
           <w:noProof/>
           <w:kern w:val="2"/>
           <w:sz w:val="22"/>
-        </w:rPr>
-      </w:pPr>
-      <w:hyperlink w:anchor="_Toc162129004" w:history="1">
+          <w:lang w:val="es-ES_tradnl"/>
+        </w:rPr>
+      </w:pPr>
+      <w:hyperlink w:anchor="_Toc162301312" w:history="1">
         <w:r>
           <w:rPr>
             <w:rStyle w:val="Hipervnculo"/>
@@ -1418,7 +1434,7 @@
             <w:noProof/>
             <w:webHidden/>
           </w:rPr>
-          <w:instrText xml:space="preserve"> PAGEREF _Toc162129004 \h </w:instrText>
+          <w:instrText xml:space="preserve"> PAGEREF _Toc162301312 \h </w:instrText>
         </w:r>
         <w:r>
           <w:rPr>
@@ -1460,9 +1476,10 @@
           <w:noProof/>
           <w:kern w:val="2"/>
           <w:sz w:val="22"/>
-        </w:rPr>
-      </w:pPr>
-      <w:hyperlink w:anchor="_Toc162129005" w:history="1">
+          <w:lang w:val="es-ES_tradnl"/>
+        </w:rPr>
+      </w:pPr>
+      <w:hyperlink w:anchor="_Toc162301313" w:history="1">
         <w:r>
           <w:rPr>
             <w:rStyle w:val="Hipervnculo"/>
@@ -1490,7 +1507,7 @@
             <w:noProof/>
             <w:webHidden/>
           </w:rPr>
-          <w:instrText xml:space="preserve"> PAGEREF _Toc162129005 \h </w:instrText>
+          <w:instrText xml:space="preserve"> PAGEREF _Toc162301313 \h </w:instrText>
         </w:r>
         <w:r>
           <w:rPr>
@@ -1532,9 +1549,10 @@
           <w:noProof/>
           <w:kern w:val="2"/>
           <w:sz w:val="22"/>
-        </w:rPr>
-      </w:pPr>
-      <w:hyperlink w:anchor="_Toc162129006" w:history="1">
+          <w:lang w:val="es-ES_tradnl"/>
+        </w:rPr>
+      </w:pPr>
+      <w:hyperlink w:anchor="_Toc162301314" w:history="1">
         <w:r>
           <w:rPr>
             <w:rStyle w:val="Hipervnculo"/>
@@ -1562,7 +1580,7 @@
             <w:noProof/>
             <w:webHidden/>
           </w:rPr>
-          <w:instrText xml:space="preserve"> PAGEREF _Toc162129006 \h </w:instrText>
+          <w:instrText xml:space="preserve"> PAGEREF _Toc162301314 \h </w:instrText>
         </w:r>
         <w:r>
           <w:rPr>
@@ -1601,9 +1619,10 @@
           <w:noProof/>
           <w:kern w:val="2"/>
           <w:sz w:val="22"/>
-        </w:rPr>
-      </w:pPr>
-      <w:hyperlink w:anchor="_Toc162129007" w:history="1">
+          <w:lang w:val="es-ES_tradnl"/>
+        </w:rPr>
+      </w:pPr>
+      <w:hyperlink w:anchor="_Toc162301315" w:history="1">
         <w:r>
           <w:rPr>
             <w:rStyle w:val="Hipervnculo"/>
@@ -1631,7 +1650,7 @@
             <w:noProof/>
             <w:webHidden/>
           </w:rPr>
-          <w:instrText xml:space="preserve"> PAGEREF _Toc162129007 \h </w:instrText>
+          <w:instrText xml:space="preserve"> PAGEREF _Toc162301315 \h </w:instrText>
         </w:r>
         <w:r>
           <w:rPr>
@@ -1670,9 +1689,10 @@
           <w:noProof/>
           <w:kern w:val="2"/>
           <w:sz w:val="22"/>
-        </w:rPr>
-      </w:pPr>
-      <w:hyperlink w:anchor="_Toc162129008" w:history="1">
+          <w:lang w:val="es-ES_tradnl"/>
+        </w:rPr>
+      </w:pPr>
+      <w:hyperlink w:anchor="_Toc162301316" w:history="1">
         <w:r>
           <w:rPr>
             <w:rStyle w:val="Hipervnculo"/>
@@ -1700,7 +1720,7 @@
             <w:noProof/>
             <w:webHidden/>
           </w:rPr>
-          <w:instrText xml:space="preserve"> PAGEREF _Toc162129008 \h </w:instrText>
+          <w:instrText xml:space="preserve"> PAGEREF _Toc162301316 \h </w:instrText>
         </w:r>
         <w:r>
           <w:rPr>
@@ -1739,9 +1759,10 @@
           <w:noProof/>
           <w:kern w:val="2"/>
           <w:sz w:val="22"/>
-        </w:rPr>
-      </w:pPr>
-      <w:hyperlink w:anchor="_Toc162129009" w:history="1">
+          <w:lang w:val="es-ES_tradnl"/>
+        </w:rPr>
+      </w:pPr>
+      <w:hyperlink w:anchor="_Toc162301317" w:history="1">
         <w:r>
           <w:rPr>
             <w:rStyle w:val="Hipervnculo"/>
@@ -1769,7 +1790,7 @@
             <w:noProof/>
             <w:webHidden/>
           </w:rPr>
-          <w:instrText xml:space="preserve"> PAGEREF _Toc162129009 \h </w:instrText>
+          <w:instrText xml:space="preserve"> PAGEREF _Toc162301317 \h </w:instrText>
         </w:r>
         <w:r>
           <w:rPr>
@@ -1811,9 +1832,10 @@
           <w:noProof/>
           <w:kern w:val="2"/>
           <w:sz w:val="22"/>
-        </w:rPr>
-      </w:pPr>
-      <w:hyperlink w:anchor="_Toc162129010" w:history="1">
+          <w:lang w:val="es-ES_tradnl"/>
+        </w:rPr>
+      </w:pPr>
+      <w:hyperlink w:anchor="_Toc162301318" w:history="1">
         <w:r>
           <w:rPr>
             <w:rStyle w:val="Hipervnculo"/>
@@ -1841,7 +1863,7 @@
             <w:noProof/>
             <w:webHidden/>
           </w:rPr>
-          <w:instrText xml:space="preserve"> PAGEREF _Toc162129010 \h </w:instrText>
+          <w:instrText xml:space="preserve"> PAGEREF _Toc162301318 \h </w:instrText>
         </w:r>
         <w:r>
           <w:rPr>
@@ -1883,9 +1905,10 @@
           <w:noProof/>
           <w:kern w:val="2"/>
           <w:sz w:val="22"/>
-        </w:rPr>
-      </w:pPr>
-      <w:hyperlink w:anchor="_Toc162129011" w:history="1">
+          <w:lang w:val="es-ES_tradnl"/>
+        </w:rPr>
+      </w:pPr>
+      <w:hyperlink w:anchor="_Toc162301319" w:history="1">
         <w:r>
           <w:rPr>
             <w:rStyle w:val="Hipervnculo"/>
@@ -1913,7 +1936,7 @@
             <w:noProof/>
             <w:webHidden/>
           </w:rPr>
-          <w:instrText xml:space="preserve"> PAGEREF _Toc162129011 \h </w:instrText>
+          <w:instrText xml:space="preserve"> PAGEREF _Toc162301319 \h </w:instrText>
         </w:r>
         <w:r>
           <w:rPr>
@@ -1933,7 +1956,7 @@
             <w:noProof/>
             <w:webHidden/>
           </w:rPr>
-          <w:t>18</w:t>
+          <w:t>20</w:t>
         </w:r>
         <w:r>
           <w:rPr>
@@ -1952,9 +1975,10 @@
           <w:noProof/>
           <w:kern w:val="2"/>
           <w:sz w:val="22"/>
-        </w:rPr>
-      </w:pPr>
-      <w:hyperlink w:anchor="_Toc162129012" w:history="1">
+          <w:lang w:val="es-ES_tradnl"/>
+        </w:rPr>
+      </w:pPr>
+      <w:hyperlink w:anchor="_Toc162301320" w:history="1">
         <w:r>
           <w:rPr>
             <w:rStyle w:val="Hipervnculo"/>
@@ -1982,7 +2006,7 @@
             <w:noProof/>
             <w:webHidden/>
           </w:rPr>
-          <w:instrText xml:space="preserve"> PAGEREF _Toc162129012 \h </w:instrText>
+          <w:instrText xml:space="preserve"> PAGEREF _Toc162301320 \h </w:instrText>
         </w:r>
         <w:r>
           <w:rPr>
@@ -2002,7 +2026,7 @@
             <w:noProof/>
             <w:webHidden/>
           </w:rPr>
-          <w:t>18</w:t>
+          <w:t>20</w:t>
         </w:r>
         <w:r>
           <w:rPr>
@@ -2021,9 +2045,10 @@
           <w:noProof/>
           <w:kern w:val="2"/>
           <w:sz w:val="22"/>
-        </w:rPr>
-      </w:pPr>
-      <w:hyperlink w:anchor="_Toc162129013" w:history="1">
+          <w:lang w:val="es-ES_tradnl"/>
+        </w:rPr>
+      </w:pPr>
+      <w:hyperlink w:anchor="_Toc162301321" w:history="1">
         <w:r>
           <w:rPr>
             <w:rStyle w:val="Hipervnculo"/>
@@ -2051,7 +2076,7 @@
             <w:noProof/>
             <w:webHidden/>
           </w:rPr>
-          <w:instrText xml:space="preserve"> PAGEREF _Toc162129013 \h </w:instrText>
+          <w:instrText xml:space="preserve"> PAGEREF _Toc162301321 \h </w:instrText>
         </w:r>
         <w:r>
           <w:rPr>
@@ -2071,7 +2096,7 @@
             <w:noProof/>
             <w:webHidden/>
           </w:rPr>
-          <w:t>18</w:t>
+          <w:t>20</w:t>
         </w:r>
         <w:r>
           <w:rPr>
@@ -2090,9 +2115,10 @@
           <w:noProof/>
           <w:kern w:val="2"/>
           <w:sz w:val="22"/>
-        </w:rPr>
-      </w:pPr>
-      <w:hyperlink w:anchor="_Toc162129014" w:history="1">
+          <w:lang w:val="es-ES_tradnl"/>
+        </w:rPr>
+      </w:pPr>
+      <w:hyperlink w:anchor="_Toc162301322" w:history="1">
         <w:r>
           <w:rPr>
             <w:rStyle w:val="Hipervnculo"/>
@@ -2120,7 +2146,7 @@
             <w:noProof/>
             <w:webHidden/>
           </w:rPr>
-          <w:instrText xml:space="preserve"> PAGEREF _Toc162129014 \h </w:instrText>
+          <w:instrText xml:space="preserve"> PAGEREF _Toc162301322 \h </w:instrText>
         </w:r>
         <w:r>
           <w:rPr>
@@ -2140,7 +2166,7 @@
             <w:noProof/>
             <w:webHidden/>
           </w:rPr>
-          <w:t>18</w:t>
+          <w:t>20</w:t>
         </w:r>
         <w:r>
           <w:rPr>
@@ -2205,7 +2231,7 @@
       <w:bookmarkStart w:id="0" w:name="_Toc153172193"/>
       <w:bookmarkStart w:id="1" w:name="_Toc161874848"/>
       <w:bookmarkStart w:id="2" w:name="_Toc161874942"/>
-      <w:bookmarkStart w:id="3" w:name="_Toc162128989"/>
+      <w:bookmarkStart w:id="3" w:name="_Toc162301297"/>
       <w:r>
         <w:rPr>
           <w:rFonts w:cs="Arial"/>
@@ -2235,7 +2261,7 @@
       <w:bookmarkStart w:id="4" w:name="_Toc153172194"/>
       <w:bookmarkStart w:id="5" w:name="_Toc161874849"/>
       <w:bookmarkStart w:id="6" w:name="_Toc161874943"/>
-      <w:bookmarkStart w:id="7" w:name="_Toc162128990"/>
+      <w:bookmarkStart w:id="7" w:name="_Toc162301298"/>
       <w:r>
         <w:rPr>
           <w:rFonts w:cs="Arial"/>
@@ -2404,7 +2430,7 @@
       <w:bookmarkStart w:id="8" w:name="_Toc153172195"/>
       <w:bookmarkStart w:id="9" w:name="_Toc161874850"/>
       <w:bookmarkStart w:id="10" w:name="_Toc161874944"/>
-      <w:bookmarkStart w:id="11" w:name="_Toc162128991"/>
+      <w:bookmarkStart w:id="11" w:name="_Toc162301299"/>
       <w:r>
         <w:rPr>
           <w:rFonts w:cs="Arial"/>
@@ -2496,7 +2522,7 @@
       </w:pPr>
       <w:bookmarkStart w:id="13" w:name="_Toc161874851"/>
       <w:bookmarkStart w:id="14" w:name="_Toc161874945"/>
-      <w:bookmarkStart w:id="15" w:name="_Toc162128992"/>
+      <w:bookmarkStart w:id="15" w:name="_Toc162301300"/>
       <w:r>
         <w:rPr>
           <w:rFonts w:cs="Arial"/>
@@ -3418,7 +3444,7 @@
       </w:pPr>
       <w:bookmarkStart w:id="17" w:name="_Toc161874852"/>
       <w:bookmarkStart w:id="18" w:name="_Toc161874946"/>
-      <w:bookmarkStart w:id="19" w:name="_Toc162128993"/>
+      <w:bookmarkStart w:id="19" w:name="_Toc162301301"/>
       <w:r>
         <w:rPr>
           <w:rStyle w:val="Ttulo2Car"/>
@@ -3726,7 +3752,7 @@
       </w:pPr>
       <w:bookmarkStart w:id="21" w:name="_Toc161874853"/>
       <w:bookmarkStart w:id="22" w:name="_Toc161874947"/>
-      <w:bookmarkStart w:id="23" w:name="_Toc162128994"/>
+      <w:bookmarkStart w:id="23" w:name="_Toc162301302"/>
       <w:r>
         <w:lastRenderedPageBreak/>
         <w:t>2. – Temporalización del proyecto y fases de desarrollo</w:t>
@@ -3747,7 +3773,7 @@
       <w:bookmarkStart w:id="24" w:name="_Toc153172199"/>
       <w:bookmarkStart w:id="25" w:name="_Toc161874854"/>
       <w:bookmarkStart w:id="26" w:name="_Toc161874948"/>
-      <w:bookmarkStart w:id="27" w:name="_Toc162128995"/>
+      <w:bookmarkStart w:id="27" w:name="_Toc162301303"/>
       <w:r>
         <w:rPr>
           <w:rFonts w:cs="Arial"/>
@@ -3829,7 +3855,7 @@
       </w:pPr>
       <w:bookmarkStart w:id="28" w:name="_Toc161874855"/>
       <w:bookmarkStart w:id="29" w:name="_Toc161874949"/>
-      <w:bookmarkStart w:id="30" w:name="_Toc162128996"/>
+      <w:bookmarkStart w:id="30" w:name="_Toc162301304"/>
       <w:r>
         <w:rPr>
           <w:rFonts w:ascii="Arial" w:hAnsi="Arial" w:cs="Arial"/>
@@ -3874,7 +3900,7 @@
           <w:szCs w:val="20"/>
         </w:rPr>
         <w:pict w14:anchorId="567CDC3D">
-          <v:shape id="_x0000_i1026" type="#_x0000_t75" style="width:420.5pt;height:451.5pt">
+          <v:shape id="_x0000_i1026" type="#_x0000_t75" style="width:420.45pt;height:451.7pt">
             <v:imagedata r:id="rId7" o:title=""/>
           </v:shape>
         </w:pict>
@@ -3895,7 +3921,7 @@
         </w:rPr>
         <w:lastRenderedPageBreak/>
         <w:pict w14:anchorId="45581FDB">
-          <v:shape id="_x0000_i1027" type="#_x0000_t75" style="width:441.5pt;height:491.5pt">
+          <v:shape id="_x0000_i1027" type="#_x0000_t75" style="width:441.5pt;height:491.75pt">
             <v:imagedata r:id="rId8" o:title=""/>
           </v:shape>
         </w:pict>
@@ -3907,7 +3933,7 @@
         </w:rPr>
         <w:lastRenderedPageBreak/>
         <w:pict w14:anchorId="4BD25A95">
-          <v:shape id="_x0000_i1028" type="#_x0000_t75" style="width:351.5pt;height:650.5pt">
+          <v:shape id="_x0000_i1028" type="#_x0000_t75" style="width:351.15pt;height:650.05pt">
             <v:imagedata r:id="rId9" o:title=""/>
           </v:shape>
         </w:pict>
@@ -3923,7 +3949,7 @@
       </w:pPr>
       <w:bookmarkStart w:id="31" w:name="_Toc161874856"/>
       <w:bookmarkStart w:id="32" w:name="_Toc161874950"/>
-      <w:bookmarkStart w:id="33" w:name="_Toc162128997"/>
+      <w:bookmarkStart w:id="33" w:name="_Toc162301305"/>
       <w:r>
         <w:rPr>
           <w:rFonts w:ascii="Arial" w:hAnsi="Arial" w:cs="Arial"/>
@@ -3969,7 +3995,7 @@
           <w:szCs w:val="20"/>
         </w:rPr>
         <w:pict w14:anchorId="1F0D459E">
-          <v:shape id="_x0000_i1029" type="#_x0000_t75" style="width:377pt;height:609.5pt">
+          <v:shape id="_x0000_i1029" type="#_x0000_t75" style="width:377pt;height:609.3pt">
             <v:imagedata r:id="rId10" o:title=""/>
           </v:shape>
         </w:pict>
@@ -3986,7 +4012,7 @@
       <w:bookmarkStart w:id="34" w:name="_Toc153172200"/>
       <w:bookmarkStart w:id="35" w:name="_Toc161874857"/>
       <w:bookmarkStart w:id="36" w:name="_Toc161874951"/>
-      <w:bookmarkStart w:id="37" w:name="_Toc162128998"/>
+      <w:bookmarkStart w:id="37" w:name="_Toc162301306"/>
       <w:r>
         <w:rPr>
           <w:rFonts w:cs="Arial"/>
@@ -4619,7 +4645,7 @@
       </w:pPr>
       <w:bookmarkStart w:id="39" w:name="_Toc161874858"/>
       <w:bookmarkStart w:id="40" w:name="_Toc161874952"/>
-      <w:bookmarkStart w:id="41" w:name="_Toc162128999"/>
+      <w:bookmarkStart w:id="41" w:name="_Toc162301307"/>
       <w:r>
         <w:rPr>
           <w:rFonts w:cs="Arial"/>
@@ -4651,7 +4677,7 @@
       <w:bookmarkStart w:id="42" w:name="_Toc153172202"/>
       <w:bookmarkStart w:id="43" w:name="_Toc161874859"/>
       <w:bookmarkStart w:id="44" w:name="_Toc161874953"/>
-      <w:bookmarkStart w:id="45" w:name="_Toc162129000"/>
+      <w:bookmarkStart w:id="45" w:name="_Toc162301308"/>
       <w:r>
         <w:rPr>
           <w:rFonts w:cs="Arial"/>
@@ -4679,7 +4705,7 @@
       </w:pPr>
       <w:bookmarkStart w:id="46" w:name="_Toc161874860"/>
       <w:bookmarkStart w:id="47" w:name="_Toc161874954"/>
-      <w:bookmarkStart w:id="48" w:name="_Toc162129001"/>
+      <w:bookmarkStart w:id="48" w:name="_Toc162301309"/>
       <w:r>
         <w:rPr>
           <w:rFonts w:ascii="Arial" w:hAnsi="Arial" w:cs="Arial"/>
@@ -4900,7 +4926,7 @@
       </w:pPr>
       <w:bookmarkStart w:id="49" w:name="_Toc161874861"/>
       <w:bookmarkStart w:id="50" w:name="_Toc161874955"/>
-      <w:bookmarkStart w:id="51" w:name="_Toc162129002"/>
+      <w:bookmarkStart w:id="51" w:name="_Toc162301310"/>
       <w:r>
         <w:rPr>
           <w:rFonts w:ascii="Arial" w:hAnsi="Arial" w:cs="Arial"/>
@@ -5131,7 +5157,7 @@
       <w:bookmarkStart w:id="52" w:name="_Toc153172203"/>
       <w:bookmarkStart w:id="53" w:name="_Toc161874862"/>
       <w:bookmarkStart w:id="54" w:name="_Toc161874956"/>
-      <w:bookmarkStart w:id="55" w:name="_Toc162129003"/>
+      <w:bookmarkStart w:id="55" w:name="_Toc162301311"/>
       <w:r>
         <w:rPr>
           <w:rFonts w:cs="Arial"/>
@@ -5181,7 +5207,7 @@
       </w:pPr>
       <w:bookmarkStart w:id="56" w:name="_Toc161874863"/>
       <w:bookmarkStart w:id="57" w:name="_Toc161874957"/>
-      <w:bookmarkStart w:id="58" w:name="_Toc162129004"/>
+      <w:bookmarkStart w:id="58" w:name="_Toc162301312"/>
       <w:r>
         <w:rPr>
           <w:rFonts w:ascii="Arial" w:hAnsi="Arial" w:cs="Arial"/>
@@ -5278,7 +5304,7 @@
       </w:pPr>
       <w:bookmarkStart w:id="59" w:name="_Toc161874864"/>
       <w:bookmarkStart w:id="60" w:name="_Toc161874958"/>
-      <w:bookmarkStart w:id="61" w:name="_Toc162129005"/>
+      <w:bookmarkStart w:id="61" w:name="_Toc162301313"/>
       <w:r>
         <w:rPr>
           <w:rFonts w:ascii="Arial" w:hAnsi="Arial" w:cs="Arial"/>
@@ -5536,7 +5562,7 @@
       <w:bookmarkStart w:id="62" w:name="_Toc153172204"/>
       <w:bookmarkStart w:id="63" w:name="_Toc161874865"/>
       <w:bookmarkStart w:id="64" w:name="_Toc161874959"/>
-      <w:bookmarkStart w:id="65" w:name="_Toc162129006"/>
+      <w:bookmarkStart w:id="65" w:name="_Toc162301314"/>
       <w:r>
         <w:rPr>
           <w:rFonts w:cs="Arial"/>
@@ -5637,7 +5663,7 @@
       </w:pPr>
       <w:bookmarkStart w:id="66" w:name="_Toc161874866"/>
       <w:bookmarkStart w:id="67" w:name="_Toc161874960"/>
-      <w:bookmarkStart w:id="68" w:name="_Toc162129007"/>
+      <w:bookmarkStart w:id="68" w:name="_Toc162301315"/>
       <w:r>
         <w:rPr>
           <w:rFonts w:cs="Arial"/>
@@ -5662,7 +5688,7 @@
           <w:szCs w:val="20"/>
         </w:rPr>
         <w:pict w14:anchorId="2E22A407">
-          <v:shape id="_x0000_i1030" type="#_x0000_t75" style="width:441.5pt;height:313pt">
+          <v:shape id="_x0000_i1030" type="#_x0000_t75" style="width:441.5pt;height:313.15pt">
             <v:imagedata r:id="rId11" o:title=""/>
           </v:shape>
         </w:pict>
@@ -5759,7 +5785,7 @@
       </w:pPr>
       <w:bookmarkStart w:id="69" w:name="_Toc161874867"/>
       <w:bookmarkStart w:id="70" w:name="_Toc161874961"/>
-      <w:bookmarkStart w:id="71" w:name="_Toc162129008"/>
+      <w:bookmarkStart w:id="71" w:name="_Toc162301316"/>
       <w:r>
         <w:rPr>
           <w:rFonts w:cs="Arial"/>
@@ -5777,7 +5803,7 @@
       </w:pPr>
       <w:r>
         <w:pict w14:anchorId="12396117">
-          <v:shape id="_x0000_i1041" type="#_x0000_t75" style="width:441.5pt;height:297.5pt">
+          <v:shape id="_x0000_i1031" type="#_x0000_t75" style="width:441.5pt;height:297.5pt">
             <v:imagedata r:id="rId12" o:title=""/>
           </v:shape>
         </w:pict>
@@ -5793,7 +5819,7 @@
       </w:pPr>
       <w:bookmarkStart w:id="72" w:name="_Toc161874869"/>
       <w:bookmarkStart w:id="73" w:name="_Toc161874962"/>
-      <w:bookmarkStart w:id="74" w:name="_Toc162129009"/>
+      <w:bookmarkStart w:id="74" w:name="_Toc162301317"/>
       <w:r>
         <w:rPr>
           <w:rFonts w:cs="Arial"/>
@@ -5839,7 +5865,7 @@
     <w:p>
       <w:r>
         <w:pict w14:anchorId="3502141E">
-          <v:shape id="_x0000_i1032" type="#_x0000_t75" style="width:441.5pt;height:83pt">
+          <v:shape id="_x0000_i1032" type="#_x0000_t75" style="width:441.5pt;height:82.85pt">
             <v:imagedata r:id="rId13" o:title=""/>
           </v:shape>
         </w:pict>
@@ -5924,7 +5950,7 @@
         </w:rPr>
         <w:lastRenderedPageBreak/>
         <w:pict w14:anchorId="13C524B4">
-          <v:shape id="_x0000_i1033" type="#_x0000_t75" style="width:108pt;height:107pt">
+          <v:shape id="_x0000_i1033" type="#_x0000_t75" style="width:108pt;height:106.65pt">
             <v:imagedata r:id="rId14" o:title=""/>
           </v:shape>
         </w:pict>
@@ -5976,7 +6002,7 @@
           <w:szCs w:val="20"/>
         </w:rPr>
         <w:pict w14:anchorId="7DEA28EF">
-          <v:shape id="_x0000_i1034" type="#_x0000_t75" style="width:108.5pt;height:109.5pt">
+          <v:shape id="_x0000_i1034" type="#_x0000_t75" style="width:108.7pt;height:109.35pt">
             <v:imagedata r:id="rId15" o:title=""/>
           </v:shape>
         </w:pict>
@@ -6037,7 +6063,7 @@
           <w:szCs w:val="20"/>
         </w:rPr>
         <w:pict w14:anchorId="1F45561A">
-          <v:shape id="_x0000_i1035" type="#_x0000_t75" style="width:111pt;height:112.5pt">
+          <v:shape id="_x0000_i1035" type="#_x0000_t75" style="width:111.4pt;height:112.75pt">
             <v:imagedata r:id="rId16" o:title=""/>
           </v:shape>
         </w:pict>
@@ -6126,7 +6152,7 @@
         </w:rPr>
         <w:lastRenderedPageBreak/>
         <w:pict w14:anchorId="6AC59681">
-          <v:shape id="_x0000_i1036" type="#_x0000_t75" style="width:111pt;height:112.5pt">
+          <v:shape id="_x0000_i1036" type="#_x0000_t75" style="width:111.4pt;height:112.75pt">
             <v:imagedata r:id="rId16" o:title=""/>
           </v:shape>
         </w:pict>
@@ -6176,7 +6202,7 @@
           <w:szCs w:val="20"/>
         </w:rPr>
         <w:pict w14:anchorId="41E4AA60">
-          <v:shape id="_x0000_i1037" type="#_x0000_t75" style="width:112.5pt;height:112pt">
+          <v:shape id="_x0000_i1037" type="#_x0000_t75" style="width:112.75pt;height:112.1pt">
             <v:imagedata r:id="rId17" o:title=""/>
           </v:shape>
         </w:pict>
@@ -6270,6 +6296,11 @@
     </w:p>
     <w:p>
       <w:pPr>
+        <w:ind w:left="720"/>
+      </w:pPr>
+    </w:p>
+    <w:p>
+      <w:pPr>
         <w:pStyle w:val="Ttulo1"/>
         <w:rPr>
           <w:rFonts w:cs="Arial"/>
@@ -6278,7 +6309,7 @@
       <w:bookmarkStart w:id="75" w:name="_Toc153172205"/>
       <w:bookmarkStart w:id="76" w:name="_Toc161874870"/>
       <w:bookmarkStart w:id="77" w:name="_Toc161874963"/>
-      <w:bookmarkStart w:id="78" w:name="_Toc162129010"/>
+      <w:bookmarkStart w:id="78" w:name="_Toc162301318"/>
       <w:r>
         <w:rPr>
           <w:rFonts w:cs="Arial"/>
@@ -6301,108 +6332,1015 @@
       <w:pPr>
         <w:ind w:left="720"/>
       </w:pPr>
-      <w:r>
-        <w:t xml:space="preserve">No tengo mucho tiempo para extenderme con las muchas partes del código que me parecen </w:t>
-      </w:r>
-      <w:r>
-        <w:t>interesantes,</w:t>
-      </w:r>
-      <w:r>
-        <w:t xml:space="preserve"> pero una que fue especialmente tediosa de realizar fue la del </w:t>
-      </w:r>
-      <w:proofErr w:type="spellStart"/>
-      <w:r>
-        <w:t>helper</w:t>
-      </w:r>
-      <w:proofErr w:type="spellEnd"/>
-      <w:r>
-        <w:t xml:space="preserve"> banderasPaises.js</w:t>
-      </w:r>
     </w:p>
     <w:p>
       <w:pPr>
         <w:ind w:left="720"/>
       </w:pPr>
       <w:r>
-        <w:t xml:space="preserve">Quería que cuando el usuario accediera a la información de una película o una serie apareciera el país de procedencia, pero </w:t>
-      </w:r>
-      <w:r>
-        <w:t>el api</w:t>
-      </w:r>
-      <w:r>
-        <w:t xml:space="preserve"> que usaba devolvía los idiomas todos en inglés, así que tomé la decisión de usar emojis para así evitarme el tener que buscar todas las banderas una a una. En el archivo aún hoy día se pueden ver comentados la primera versión en español del diccionario que hice, así como su posterior traducción </w:t>
-      </w:r>
-      <w:r>
-        <w:t>al</w:t>
-      </w:r>
-      <w:r>
-        <w:t xml:space="preserve"> inglés del </w:t>
-      </w:r>
-      <w:r>
-        <w:t>listado. Esto</w:t>
-      </w:r>
-      <w:r>
-        <w:t xml:space="preserve"> lo hice así porque asegurándome tener todos los países del mundo ordenados alfabéticamente en español luego si algún país tenía una mala traducción o una sentencia incorrecta lo podría localizar fácilmente.</w:t>
-      </w:r>
+        <w:t>Componentes:</w:t>
+      </w:r>
+    </w:p>
+    <w:p>
+      <w:pPr>
+        <w:ind w:left="1440"/>
+      </w:pPr>
+      <w:proofErr w:type="spellStart"/>
+      <w:r>
+        <w:t>CountryFlag</w:t>
+      </w:r>
+      <w:proofErr w:type="spellEnd"/>
+      <w:r>
+        <w:t>:</w:t>
+      </w:r>
+    </w:p>
+    <w:p>
+      <w:pPr>
+        <w:ind w:left="2160"/>
+      </w:pPr>
+      <w:r>
+        <w:t>Par</w:t>
+      </w:r>
+      <w:r>
+        <w:t>á</w:t>
+      </w:r>
+      <w:r>
+        <w:t>m</w:t>
+      </w:r>
+      <w:r>
+        <w:t>etro</w:t>
+      </w:r>
+      <w:r>
+        <w:t xml:space="preserve"> Country </w:t>
+      </w:r>
+      <w:proofErr w:type="spellStart"/>
+      <w:r>
+        <w:t>String</w:t>
+      </w:r>
+      <w:proofErr w:type="spellEnd"/>
+    </w:p>
+    <w:p>
+      <w:pPr>
+        <w:ind w:left="1440"/>
+      </w:pPr>
+      <w:proofErr w:type="spellStart"/>
+      <w:r>
+        <w:t>FavouriteItem</w:t>
+      </w:r>
+      <w:proofErr w:type="spellEnd"/>
+      <w:r>
+        <w:t>:</w:t>
+      </w:r>
+    </w:p>
+    <w:p>
+      <w:pPr>
+        <w:ind w:left="2160"/>
+      </w:pPr>
+      <w:r>
+        <w:t xml:space="preserve">Parámetro </w:t>
+      </w:r>
+      <w:proofErr w:type="spellStart"/>
+      <w:r>
+        <w:t>favourite</w:t>
+      </w:r>
+      <w:proofErr w:type="spellEnd"/>
+      <w:r>
+        <w:t xml:space="preserve"> </w:t>
+      </w:r>
+      <w:proofErr w:type="spellStart"/>
+      <w:r>
+        <w:t>Object</w:t>
+      </w:r>
+      <w:proofErr w:type="spellEnd"/>
+      <w:r>
+        <w:t xml:space="preserve"> con los campos </w:t>
+      </w:r>
+      <w:proofErr w:type="spellStart"/>
+      <w:proofErr w:type="gramStart"/>
+      <w:r>
+        <w:t>Type,Id</w:t>
+      </w:r>
+      <w:proofErr w:type="gramEnd"/>
+      <w:r>
+        <w:t>,Poster</w:t>
+      </w:r>
+      <w:proofErr w:type="spellEnd"/>
+      <w:r>
+        <w:t xml:space="preserve">, </w:t>
+      </w:r>
+      <w:proofErr w:type="spellStart"/>
+      <w:r>
+        <w:t>name</w:t>
+      </w:r>
+      <w:proofErr w:type="spellEnd"/>
+    </w:p>
+    <w:p>
+      <w:pPr>
+        <w:ind w:left="2160"/>
+      </w:pPr>
+      <w:r>
+        <w:t xml:space="preserve">Parámetro </w:t>
+      </w:r>
+      <w:proofErr w:type="spellStart"/>
+      <w:r>
+        <w:t>deleteFavourite</w:t>
+      </w:r>
+      <w:proofErr w:type="spellEnd"/>
+      <w:r>
+        <w:t xml:space="preserve"> Función que recibe como parámetro un objeto </w:t>
+      </w:r>
+      <w:proofErr w:type="spellStart"/>
+      <w:r>
+        <w:t>favourite</w:t>
+      </w:r>
+      <w:proofErr w:type="spellEnd"/>
+      <w:r>
+        <w:t>.</w:t>
+      </w:r>
+    </w:p>
+    <w:p>
+      <w:pPr>
+        <w:ind w:left="1440"/>
+      </w:pPr>
+      <w:proofErr w:type="spellStart"/>
+      <w:r>
+        <w:t>MovieData</w:t>
+      </w:r>
+      <w:proofErr w:type="spellEnd"/>
+      <w:r>
+        <w:t>:</w:t>
+      </w:r>
+    </w:p>
+    <w:p>
+      <w:pPr>
+        <w:ind w:left="2160"/>
+      </w:pPr>
+      <w:r>
+        <w:t xml:space="preserve">Parámetro </w:t>
+      </w:r>
+      <w:proofErr w:type="spellStart"/>
+      <w:r>
+        <w:t>movie</w:t>
+      </w:r>
+      <w:proofErr w:type="spellEnd"/>
+      <w:r>
+        <w:t xml:space="preserve"> O</w:t>
+      </w:r>
+      <w:proofErr w:type="spellStart"/>
+      <w:r>
+        <w:t>bject</w:t>
+      </w:r>
+      <w:proofErr w:type="spellEnd"/>
+      <w:r>
+        <w:t xml:space="preserve"> con los campos:</w:t>
+      </w:r>
+    </w:p>
+    <w:p>
+      <w:pPr>
+        <w:ind w:left="2880"/>
+      </w:pPr>
+      <w:proofErr w:type="spellStart"/>
+      <w:r>
+        <w:t>Vote_average</w:t>
+      </w:r>
+      <w:proofErr w:type="spellEnd"/>
+    </w:p>
+    <w:p>
+      <w:pPr>
+        <w:ind w:left="2880"/>
+      </w:pPr>
+      <w:proofErr w:type="spellStart"/>
+      <w:r>
+        <w:t>Popularity</w:t>
+      </w:r>
+      <w:proofErr w:type="spellEnd"/>
+    </w:p>
+    <w:p>
+      <w:pPr>
+        <w:ind w:left="2880"/>
+      </w:pPr>
+      <w:proofErr w:type="spellStart"/>
+      <w:r>
+        <w:t>budget</w:t>
+      </w:r>
+      <w:proofErr w:type="spellEnd"/>
+    </w:p>
+    <w:p>
+      <w:pPr>
+        <w:ind w:left="2880"/>
+      </w:pPr>
+      <w:proofErr w:type="spellStart"/>
+      <w:r>
+        <w:t>revenue</w:t>
+      </w:r>
+      <w:proofErr w:type="spellEnd"/>
+    </w:p>
+    <w:p>
+      <w:pPr>
+        <w:ind w:left="2880"/>
+      </w:pPr>
+      <w:r>
+        <w:t>id</w:t>
+      </w:r>
+    </w:p>
+    <w:p>
+      <w:pPr>
+        <w:ind w:left="2880"/>
+      </w:pPr>
+      <w:proofErr w:type="spellStart"/>
+      <w:r>
+        <w:t>name</w:t>
+      </w:r>
+      <w:proofErr w:type="spellEnd"/>
+    </w:p>
+    <w:p>
+      <w:pPr>
+        <w:ind w:left="2880"/>
+      </w:pPr>
+      <w:proofErr w:type="spellStart"/>
+      <w:r>
+        <w:t>poster_path</w:t>
+      </w:r>
+      <w:proofErr w:type="spellEnd"/>
+    </w:p>
+    <w:p>
+      <w:pPr>
+        <w:ind w:left="2880"/>
+      </w:pPr>
+      <w:proofErr w:type="spellStart"/>
+      <w:r>
+        <w:t>genres</w:t>
+      </w:r>
+      <w:proofErr w:type="spellEnd"/>
+    </w:p>
+    <w:p>
+      <w:pPr>
+        <w:ind w:left="2880"/>
+      </w:pPr>
+      <w:proofErr w:type="spellStart"/>
+      <w:r>
+        <w:t>backdrop_path</w:t>
+      </w:r>
+      <w:proofErr w:type="spellEnd"/>
+    </w:p>
+    <w:p>
+      <w:pPr>
+        <w:ind w:left="2880"/>
+      </w:pPr>
+      <w:proofErr w:type="spellStart"/>
+      <w:r>
+        <w:t>production_countries</w:t>
+      </w:r>
+      <w:proofErr w:type="spellEnd"/>
+    </w:p>
+    <w:p>
+      <w:pPr>
+        <w:ind w:left="2880"/>
+      </w:pPr>
+      <w:proofErr w:type="spellStart"/>
+      <w:r>
+        <w:t>spoken_languages</w:t>
+      </w:r>
+      <w:proofErr w:type="spellEnd"/>
+    </w:p>
+    <w:p>
+      <w:pPr>
+        <w:ind w:left="2880"/>
+      </w:pPr>
+      <w:proofErr w:type="spellStart"/>
+      <w:r>
+        <w:t>runtime</w:t>
+      </w:r>
+      <w:proofErr w:type="spellEnd"/>
+      <w:r>
+        <w:t xml:space="preserve"> (Sólo en caso de películas)</w:t>
+      </w:r>
+    </w:p>
+    <w:p>
+      <w:pPr>
+        <w:ind w:left="2880"/>
+      </w:pPr>
+      <w:proofErr w:type="gramStart"/>
+      <w:r>
+        <w:t>status(</w:t>
+      </w:r>
+      <w:proofErr w:type="gramEnd"/>
+      <w:r>
+        <w:t>Sólo en el caso de las series)</w:t>
+      </w:r>
+    </w:p>
+    <w:p>
+      <w:pPr>
+        <w:ind w:left="2880"/>
+      </w:pPr>
+      <w:proofErr w:type="spellStart"/>
+      <w:r>
+        <w:t>realease_date</w:t>
+      </w:r>
+      <w:proofErr w:type="spellEnd"/>
+      <w:r>
+        <w:t xml:space="preserve"> (Sólo en caso de película)</w:t>
+      </w:r>
+    </w:p>
+    <w:p>
+      <w:pPr>
+        <w:ind w:left="2880"/>
+      </w:pPr>
+      <w:proofErr w:type="spellStart"/>
+      <w:r>
+        <w:t>first_air_</w:t>
+      </w:r>
+      <w:proofErr w:type="gramStart"/>
+      <w:r>
+        <w:t>date</w:t>
+      </w:r>
+      <w:proofErr w:type="spellEnd"/>
+      <w:r>
+        <w:t>(</w:t>
+      </w:r>
+      <w:proofErr w:type="gramEnd"/>
+      <w:r>
+        <w:t>Sólo en caso de serie)</w:t>
+      </w:r>
+    </w:p>
+    <w:p>
+      <w:pPr>
+        <w:ind w:left="2880"/>
+      </w:pPr>
+      <w:proofErr w:type="spellStart"/>
+      <w:r>
+        <w:t>last_air_</w:t>
+      </w:r>
+      <w:proofErr w:type="gramStart"/>
+      <w:r>
+        <w:t>date</w:t>
+      </w:r>
+      <w:proofErr w:type="spellEnd"/>
+      <w:r>
+        <w:t>(</w:t>
+      </w:r>
+      <w:proofErr w:type="gramEnd"/>
+      <w:r>
+        <w:t>Sólo en caso de serie)</w:t>
+      </w:r>
+    </w:p>
+    <w:p>
+      <w:pPr>
+        <w:ind w:left="2880"/>
+      </w:pPr>
+      <w:proofErr w:type="spellStart"/>
+      <w:proofErr w:type="gramStart"/>
+      <w:r>
+        <w:t>title</w:t>
+      </w:r>
+      <w:proofErr w:type="spellEnd"/>
+      <w:r>
+        <w:t>(</w:t>
+      </w:r>
+      <w:proofErr w:type="gramEnd"/>
+      <w:r>
+        <w:t>Sólo en caso de película)</w:t>
+      </w:r>
+    </w:p>
+    <w:p>
+      <w:pPr>
+        <w:ind w:left="2880"/>
+      </w:pPr>
+      <w:proofErr w:type="spellStart"/>
+      <w:proofErr w:type="gramStart"/>
+      <w:r>
+        <w:t>name</w:t>
+      </w:r>
+      <w:proofErr w:type="spellEnd"/>
+      <w:r>
+        <w:t>(</w:t>
+      </w:r>
+      <w:proofErr w:type="gramEnd"/>
+      <w:r>
+        <w:t>Sólo en caso de serie)</w:t>
+      </w:r>
+    </w:p>
+    <w:p>
+      <w:pPr>
+        <w:ind w:left="2880"/>
+      </w:pPr>
+      <w:proofErr w:type="spellStart"/>
+      <w:r>
+        <w:t>original_</w:t>
+      </w:r>
+      <w:proofErr w:type="gramStart"/>
+      <w:r>
+        <w:t>title</w:t>
+      </w:r>
+      <w:proofErr w:type="spellEnd"/>
+      <w:r>
+        <w:t>(</w:t>
+      </w:r>
+      <w:proofErr w:type="gramEnd"/>
+      <w:r>
+        <w:t>Sólo en caso de película).</w:t>
+      </w:r>
+    </w:p>
+    <w:p>
+      <w:pPr>
+        <w:ind w:left="2880"/>
+      </w:pPr>
+      <w:proofErr w:type="spellStart"/>
+      <w:r>
+        <w:t>original_</w:t>
+      </w:r>
+      <w:proofErr w:type="gramStart"/>
+      <w:r>
+        <w:t>name</w:t>
+      </w:r>
+      <w:proofErr w:type="spellEnd"/>
+      <w:r>
+        <w:t>(</w:t>
+      </w:r>
+      <w:proofErr w:type="gramEnd"/>
+      <w:r>
+        <w:t>Sólo en caso de serie)</w:t>
+      </w:r>
+    </w:p>
+    <w:p>
+      <w:pPr>
+        <w:ind w:left="2880"/>
+      </w:pPr>
+      <w:proofErr w:type="spellStart"/>
+      <w:r>
+        <w:t>created_</w:t>
+      </w:r>
+      <w:proofErr w:type="gramStart"/>
+      <w:r>
+        <w:t>by</w:t>
+      </w:r>
+      <w:proofErr w:type="spellEnd"/>
+      <w:r>
+        <w:t>(</w:t>
+      </w:r>
+      <w:proofErr w:type="gramEnd"/>
+      <w:r>
+        <w:t>Sólo en caso de series)</w:t>
+      </w:r>
+    </w:p>
+    <w:p>
+      <w:pPr>
+        <w:ind w:left="2880"/>
+      </w:pPr>
+      <w:proofErr w:type="spellStart"/>
+      <w:r>
+        <w:lastRenderedPageBreak/>
+        <w:t>overview</w:t>
+      </w:r>
+      <w:proofErr w:type="spellEnd"/>
+    </w:p>
+    <w:p>
+      <w:pPr>
+        <w:ind w:left="2880"/>
+      </w:pPr>
+      <w:proofErr w:type="spellStart"/>
+      <w:r>
+        <w:t>number_of_seasons</w:t>
+      </w:r>
+      <w:proofErr w:type="spellEnd"/>
+      <w:r>
+        <w:t xml:space="preserve"> (Sólo en caso de serie)</w:t>
+      </w:r>
+    </w:p>
+    <w:p>
+      <w:pPr>
+        <w:ind w:left="2880"/>
+      </w:pPr>
+      <w:proofErr w:type="spellStart"/>
+      <w:r>
+        <w:t>number_of_episodes</w:t>
+      </w:r>
+      <w:proofErr w:type="spellEnd"/>
+      <w:r>
+        <w:t xml:space="preserve"> (Sólo en caso de serie)</w:t>
+      </w:r>
+    </w:p>
+    <w:p>
+      <w:pPr>
+        <w:ind w:left="2880"/>
+      </w:pPr>
+      <w:proofErr w:type="spellStart"/>
+      <w:r>
+        <w:t>episode_run_time</w:t>
+      </w:r>
+      <w:proofErr w:type="spellEnd"/>
+      <w:r>
+        <w:t xml:space="preserve"> (Sólo en caso de serie)</w:t>
+      </w:r>
+    </w:p>
+    <w:p>
+      <w:pPr>
+        <w:ind w:left="2880"/>
+      </w:pPr>
+      <w:proofErr w:type="spellStart"/>
+      <w:r>
+        <w:t>seasons</w:t>
+      </w:r>
+      <w:proofErr w:type="spellEnd"/>
+    </w:p>
+    <w:p>
+      <w:pPr>
+        <w:ind w:left="2160"/>
+      </w:pPr>
+      <w:r>
+        <w:t xml:space="preserve">Parámetro </w:t>
+      </w:r>
+      <w:proofErr w:type="spellStart"/>
+      <w:r>
+        <w:t>type</w:t>
+      </w:r>
+      <w:proofErr w:type="spellEnd"/>
+      <w:r>
+        <w:t xml:space="preserve"> </w:t>
+      </w:r>
+      <w:proofErr w:type="spellStart"/>
+      <w:r>
+        <w:t>String</w:t>
+      </w:r>
+      <w:proofErr w:type="spellEnd"/>
+      <w:r>
+        <w:t xml:space="preserve"> </w:t>
+      </w:r>
+    </w:p>
+    <w:p>
+      <w:pPr>
+        <w:ind w:left="2160"/>
+      </w:pPr>
+      <w:r>
+        <w:t xml:space="preserve">Parámetro </w:t>
+      </w:r>
+      <w:proofErr w:type="spellStart"/>
+      <w:r>
+        <w:t>actors</w:t>
+      </w:r>
+      <w:proofErr w:type="spellEnd"/>
+      <w:r>
+        <w:t xml:space="preserve"> Array de objetos (Sólo en caso de películas)</w:t>
+      </w:r>
+    </w:p>
+    <w:p>
+      <w:pPr>
+        <w:ind w:left="2880"/>
+      </w:pPr>
+      <w:proofErr w:type="spellStart"/>
+      <w:r>
+        <w:t>Crew</w:t>
+      </w:r>
+      <w:proofErr w:type="spellEnd"/>
+    </w:p>
+    <w:p>
+      <w:pPr>
+        <w:ind w:left="3600" w:hanging="720"/>
+      </w:pPr>
+      <w:proofErr w:type="spellStart"/>
+      <w:r>
+        <w:t>Cast</w:t>
+      </w:r>
+      <w:proofErr w:type="spellEnd"/>
+    </w:p>
+    <w:p>
+      <w:pPr>
+        <w:ind w:left="2160" w:hanging="720"/>
+      </w:pPr>
+      <w:proofErr w:type="spellStart"/>
+      <w:r>
+        <w:t>MovieList</w:t>
+      </w:r>
+      <w:proofErr w:type="spellEnd"/>
+    </w:p>
+    <w:p>
+      <w:pPr>
+        <w:ind w:left="2880" w:hanging="720"/>
+      </w:pPr>
+      <w:r>
+        <w:t xml:space="preserve">Parámetro </w:t>
+      </w:r>
+      <w:proofErr w:type="spellStart"/>
+      <w:proofErr w:type="gramStart"/>
+      <w:r>
+        <w:t>props.movies</w:t>
+      </w:r>
+      <w:proofErr w:type="spellEnd"/>
+      <w:proofErr w:type="gramEnd"/>
+      <w:r>
+        <w:t xml:space="preserve"> Array de </w:t>
+      </w:r>
+      <w:proofErr w:type="spellStart"/>
+      <w:r>
+        <w:t>movies</w:t>
+      </w:r>
+      <w:proofErr w:type="spellEnd"/>
+      <w:r>
+        <w:t xml:space="preserve"> con el objeto </w:t>
+      </w:r>
+      <w:proofErr w:type="spellStart"/>
+      <w:r>
+        <w:t>movie</w:t>
+      </w:r>
+      <w:proofErr w:type="spellEnd"/>
+      <w:r>
+        <w:t xml:space="preserve"> de </w:t>
+      </w:r>
+      <w:proofErr w:type="spellStart"/>
+      <w:r>
+        <w:t>MovieData</w:t>
+      </w:r>
+      <w:proofErr w:type="spellEnd"/>
+      <w:r>
+        <w:t>.</w:t>
+      </w:r>
+    </w:p>
+    <w:p>
+      <w:pPr>
+        <w:ind w:left="1440"/>
+      </w:pPr>
+      <w:proofErr w:type="spellStart"/>
+      <w:r>
+        <w:t>SearchResultItem</w:t>
+      </w:r>
+      <w:proofErr w:type="spellEnd"/>
+    </w:p>
+    <w:p>
+      <w:pPr>
+        <w:ind w:left="2160"/>
+      </w:pPr>
+      <w:r>
+        <w:t xml:space="preserve">Parámetro </w:t>
+      </w:r>
+      <w:proofErr w:type="spellStart"/>
+      <w:proofErr w:type="gramStart"/>
+      <w:r>
+        <w:t>props.dateFormat</w:t>
+      </w:r>
+      <w:proofErr w:type="spellEnd"/>
+      <w:proofErr w:type="gramEnd"/>
+    </w:p>
+    <w:p>
+      <w:pPr>
+        <w:ind w:left="2160"/>
+      </w:pPr>
+      <w:r>
+        <w:t xml:space="preserve">Parámetro </w:t>
+      </w:r>
+      <w:proofErr w:type="spellStart"/>
+      <w:proofErr w:type="gramStart"/>
+      <w:r>
+        <w:t>props.onClick</w:t>
+      </w:r>
+      <w:proofErr w:type="spellEnd"/>
+      <w:proofErr w:type="gramEnd"/>
+    </w:p>
+    <w:p>
+      <w:pPr>
+        <w:ind w:left="2160"/>
+      </w:pPr>
+      <w:r>
+        <w:t xml:space="preserve">Parámetro </w:t>
+      </w:r>
+      <w:proofErr w:type="spellStart"/>
+      <w:r>
+        <w:t>props.img</w:t>
+      </w:r>
+      <w:proofErr w:type="spellEnd"/>
+    </w:p>
+    <w:p>
+      <w:pPr>
+        <w:ind w:left="2160"/>
+      </w:pPr>
+      <w:r>
+        <w:t xml:space="preserve">Parámetro </w:t>
+      </w:r>
+      <w:proofErr w:type="spellStart"/>
+      <w:proofErr w:type="gramStart"/>
+      <w:r>
+        <w:t>props.title</w:t>
+      </w:r>
+      <w:proofErr w:type="spellEnd"/>
+      <w:proofErr w:type="gramEnd"/>
+    </w:p>
+    <w:p>
+      <w:pPr>
+        <w:ind w:left="2160"/>
+      </w:pPr>
+      <w:r>
+        <w:t xml:space="preserve">Parámetro </w:t>
+      </w:r>
+      <w:proofErr w:type="spellStart"/>
+      <w:proofErr w:type="gramStart"/>
+      <w:r>
+        <w:t>props.date</w:t>
+      </w:r>
+      <w:proofErr w:type="spellEnd"/>
+      <w:proofErr w:type="gramEnd"/>
     </w:p>
     <w:p>
       <w:pPr>
         <w:ind w:left="720"/>
       </w:pPr>
-      <w:r>
-        <w:t xml:space="preserve">Lamentablemente, y aunque la idea parecía ser una buena idea en un principio lo cierto es que en la práctica, los emojis solo mostraban dos letras, y en muchos casos como el de </w:t>
-      </w:r>
-      <w:r>
-        <w:t>Kosovo (</w:t>
-      </w:r>
-      <w:r>
-        <w:rPr>
-          <w:rFonts w:ascii="Segoe UI Emoji" w:hAnsi="Segoe UI Emoji" w:cs="Segoe UI Emoji"/>
-          <w:color w:val="000000"/>
-          <w:shd w:val="clear" w:color="auto" w:fill="FFFFFF"/>
-        </w:rPr>
-        <w:t>🇽🇰</w:t>
-      </w:r>
-      <w:r>
-        <w:t>) el emoji muestra letras que tal vez corresponden al nombre del país en su propia lengua más que en español o en inglés.</w:t>
-      </w:r>
-      <w:r>
-        <w:br/>
-      </w:r>
-      <w:r>
-        <w:br/>
-        <w:t>Por esa causa, tuve que tomarme las molestias de buscar todas las banderas de todos los países del mundo, tanto estados soberanos como no, con la finalidad de que apareciera la bandera en lugar del emoji con las dos letras.</w:t>
+      <w:proofErr w:type="spellStart"/>
+      <w:r>
+        <w:t>Helpers</w:t>
+      </w:r>
+      <w:proofErr w:type="spellEnd"/>
+      <w:r>
+        <w:t>:</w:t>
+      </w:r>
+    </w:p>
+    <w:p>
+      <w:pPr>
+        <w:ind w:left="1440"/>
+      </w:pPr>
+      <w:r>
+        <w:t>countryFlags.js</w:t>
+      </w:r>
+    </w:p>
+    <w:p>
+      <w:pPr>
+        <w:ind w:left="1440"/>
+      </w:pPr>
+      <w:r>
+        <w:t>FavouriteManager.js</w:t>
+      </w:r>
+    </w:p>
+    <w:p>
+      <w:pPr>
+        <w:ind w:left="2160"/>
+      </w:pPr>
+      <w:proofErr w:type="spellStart"/>
+      <w:proofErr w:type="gramStart"/>
+      <w:r>
+        <w:t>getFavourites</w:t>
+      </w:r>
+      <w:proofErr w:type="spellEnd"/>
+      <w:r>
+        <w:t>(</w:t>
+      </w:r>
+      <w:proofErr w:type="gramEnd"/>
+      <w:r>
+        <w:t>)</w:t>
+      </w:r>
+    </w:p>
+    <w:p>
+      <w:pPr>
+        <w:ind w:left="2160"/>
+      </w:pPr>
+      <w:proofErr w:type="spellStart"/>
+      <w:proofErr w:type="gramStart"/>
+      <w:r>
+        <w:t>isFavorite</w:t>
+      </w:r>
+      <w:proofErr w:type="spellEnd"/>
+      <w:r>
+        <w:t>(</w:t>
+      </w:r>
+      <w:proofErr w:type="gramEnd"/>
+      <w:r>
+        <w:t>)</w:t>
+      </w:r>
+    </w:p>
+    <w:p>
+      <w:pPr>
+        <w:ind w:left="2880"/>
+      </w:pPr>
+      <w:r>
+        <w:t xml:space="preserve">Parámetro </w:t>
+      </w:r>
+      <w:proofErr w:type="spellStart"/>
+      <w:r>
+        <w:t>favourite</w:t>
+      </w:r>
+      <w:proofErr w:type="spellEnd"/>
+    </w:p>
+    <w:p>
+      <w:pPr>
+        <w:ind w:left="2160"/>
+      </w:pPr>
+      <w:proofErr w:type="spellStart"/>
+      <w:proofErr w:type="gramStart"/>
+      <w:r>
+        <w:t>insertFavourite</w:t>
+      </w:r>
+      <w:proofErr w:type="spellEnd"/>
+      <w:r>
+        <w:t>(</w:t>
+      </w:r>
+      <w:proofErr w:type="gramEnd"/>
+      <w:r>
+        <w:t>)</w:t>
+      </w:r>
+    </w:p>
+    <w:p>
+      <w:pPr>
+        <w:ind w:left="2880"/>
+      </w:pPr>
+      <w:r>
+        <w:t xml:space="preserve">Parámetro </w:t>
+      </w:r>
+      <w:proofErr w:type="spellStart"/>
+      <w:r>
+        <w:t>favourite</w:t>
+      </w:r>
+      <w:proofErr w:type="spellEnd"/>
+    </w:p>
+    <w:p>
+      <w:pPr>
+        <w:ind w:left="2160"/>
+      </w:pPr>
+      <w:proofErr w:type="spellStart"/>
+      <w:proofErr w:type="gramStart"/>
+      <w:r>
+        <w:t>deleteFavourite</w:t>
+      </w:r>
+      <w:proofErr w:type="spellEnd"/>
+      <w:r>
+        <w:t>(</w:t>
+      </w:r>
+      <w:proofErr w:type="gramEnd"/>
+      <w:r>
+        <w:t>)</w:t>
+      </w:r>
+    </w:p>
+    <w:p>
+      <w:pPr>
+        <w:ind w:left="2880"/>
+      </w:pPr>
+      <w:r>
+        <w:t xml:space="preserve">Parámetro </w:t>
+      </w:r>
+      <w:proofErr w:type="spellStart"/>
+      <w:r>
+        <w:t>favourite</w:t>
+      </w:r>
+      <w:proofErr w:type="spellEnd"/>
+    </w:p>
+    <w:p>
+      <w:pPr>
+        <w:ind w:left="1440"/>
+      </w:pPr>
+      <w:r>
+        <w:t>fetchHelper.js</w:t>
+      </w:r>
+    </w:p>
+    <w:p>
+      <w:pPr>
+        <w:ind w:left="2160"/>
+      </w:pPr>
+      <w:proofErr w:type="spellStart"/>
+      <w:proofErr w:type="gramStart"/>
+      <w:r>
+        <w:t>getURL</w:t>
+      </w:r>
+      <w:proofErr w:type="spellEnd"/>
+      <w:r>
+        <w:t>(</w:t>
+      </w:r>
+      <w:proofErr w:type="gramEnd"/>
+      <w:r>
+        <w:t>)</w:t>
+      </w:r>
+    </w:p>
+    <w:p>
+      <w:pPr>
+        <w:ind w:left="2880"/>
+      </w:pPr>
+      <w:r>
+        <w:t xml:space="preserve">Parámetro </w:t>
+      </w:r>
+      <w:proofErr w:type="spellStart"/>
+      <w:r>
+        <w:t>endpoint</w:t>
+      </w:r>
+      <w:proofErr w:type="spellEnd"/>
+    </w:p>
+    <w:p>
+      <w:pPr>
+        <w:ind w:left="2880"/>
+      </w:pPr>
+      <w:r>
+        <w:t xml:space="preserve">Parámetro </w:t>
+      </w:r>
+      <w:proofErr w:type="spellStart"/>
+      <w:r>
+        <w:t>params</w:t>
+      </w:r>
+      <w:proofErr w:type="spellEnd"/>
+    </w:p>
+    <w:p>
+      <w:pPr>
+        <w:ind w:left="1440"/>
+      </w:pPr>
+      <w:r>
+        <w:lastRenderedPageBreak/>
+        <w:t>mapHelpers.js</w:t>
+      </w:r>
+    </w:p>
+    <w:p>
+      <w:pPr>
+        <w:ind w:left="2160"/>
+      </w:pPr>
+      <w:proofErr w:type="spellStart"/>
+      <w:proofErr w:type="gramStart"/>
+      <w:r>
+        <w:t>mapMovie</w:t>
+      </w:r>
+      <w:proofErr w:type="spellEnd"/>
+      <w:r>
+        <w:t>(</w:t>
+      </w:r>
+      <w:proofErr w:type="gramEnd"/>
+      <w:r>
+        <w:t>)</w:t>
+      </w:r>
+    </w:p>
+    <w:p>
+      <w:pPr>
+        <w:ind w:left="2880"/>
+      </w:pPr>
+      <w:r>
+        <w:t xml:space="preserve">Parámetro </w:t>
+      </w:r>
+      <w:proofErr w:type="spellStart"/>
+      <w:r>
+        <w:t>movie</w:t>
+      </w:r>
+      <w:proofErr w:type="spellEnd"/>
+    </w:p>
+    <w:p>
+      <w:pPr>
+        <w:ind w:left="2160"/>
+      </w:pPr>
+      <w:proofErr w:type="spellStart"/>
+      <w:proofErr w:type="gramStart"/>
+      <w:r>
+        <w:t>mapSeries</w:t>
+      </w:r>
+      <w:proofErr w:type="spellEnd"/>
+      <w:r>
+        <w:t>(</w:t>
+      </w:r>
+      <w:proofErr w:type="gramEnd"/>
+      <w:r>
+        <w:t>)</w:t>
+      </w:r>
+    </w:p>
+    <w:p>
+      <w:pPr>
+        <w:ind w:left="2880"/>
+      </w:pPr>
+      <w:r>
+        <w:t>Parámetro series</w:t>
+      </w:r>
+    </w:p>
+    <w:p>
+      <w:pPr>
+        <w:ind w:left="2160"/>
+      </w:pPr>
+      <w:proofErr w:type="spellStart"/>
+      <w:proofErr w:type="gramStart"/>
+      <w:r>
+        <w:t>mapSeriesComingSoon</w:t>
+      </w:r>
+      <w:proofErr w:type="spellEnd"/>
+      <w:r>
+        <w:t>(</w:t>
+      </w:r>
+      <w:proofErr w:type="gramEnd"/>
+      <w:r>
+        <w:t>)</w:t>
+      </w:r>
+    </w:p>
+    <w:p>
+      <w:pPr>
+        <w:ind w:left="2880"/>
+      </w:pPr>
+      <w:r>
+        <w:t>Parámetro series</w:t>
       </w:r>
     </w:p>
     <w:p>
       <w:pPr>
         <w:ind w:left="720"/>
       </w:pPr>
-      <w:r>
-        <w:t>La idea era que al poner el cursor encima de la bandera apareciera un simple texto emergente aclaratorio mostrando el nombre completo del país, pero como no tenía más tiempo al final lo dejé así:</w:t>
-      </w:r>
-      <w:r>
-        <w:br/>
-      </w:r>
-    </w:p>
-    <w:p>
-      <w:pPr>
-        <w:jc w:val="center"/>
-        <w:rPr>
-          <w:rFonts w:cs="Arial"/>
-          <w:szCs w:val="20"/>
-        </w:rPr>
-      </w:pPr>
-      <w:r>
-        <w:rPr>
-          <w:rFonts w:cs="Arial"/>
-          <w:szCs w:val="20"/>
-        </w:rPr>
-        <w:pict w14:anchorId="2C5D3924">
-          <v:shape id="_x0000_i1038" type="#_x0000_t75" style="width:436pt;height:188pt">
-            <v:imagedata r:id="rId18" o:title=""/>
-          </v:shape>
-        </w:pict>
+      <w:proofErr w:type="spellStart"/>
+      <w:r>
+        <w:t>Layout</w:t>
+      </w:r>
+      <w:proofErr w:type="spellEnd"/>
+      <w:r>
+        <w:t>:</w:t>
+      </w:r>
+    </w:p>
+    <w:p>
+      <w:pPr>
+        <w:ind w:left="1440"/>
+      </w:pPr>
+      <w:r>
+        <w:t>MainLayout.js</w:t>
       </w:r>
     </w:p>
     <w:p>
@@ -6410,49 +7348,88 @@
         <w:ind w:left="720"/>
       </w:pPr>
       <w:r>
-        <w:t>Siendo esto llamado desde el componente: DatosDePelicula.js (Línea 223-225)</w:t>
-      </w:r>
-    </w:p>
-    <w:p>
-      <w:pPr>
-        <w:jc w:val="center"/>
-        <w:rPr>
-          <w:rFonts w:cs="Arial"/>
-          <w:szCs w:val="20"/>
-        </w:rPr>
-      </w:pPr>
-      <w:r>
-        <w:rPr>
-          <w:rFonts w:cs="Arial"/>
-          <w:szCs w:val="20"/>
-        </w:rPr>
-        <w:pict w14:anchorId="0F65E23D">
-          <v:shape id="_x0000_i1039" type="#_x0000_t75" style="width:440.5pt;height:27pt">
-            <v:imagedata r:id="rId19" o:title=""/>
-          </v:shape>
-        </w:pict>
-      </w:r>
+        <w:t>Pages:</w:t>
+      </w:r>
+    </w:p>
+    <w:p>
+      <w:pPr>
+        <w:ind w:left="1440"/>
+      </w:pPr>
+      <w:proofErr w:type="spellStart"/>
+      <w:r>
+        <w:t>Billboard</w:t>
+      </w:r>
+      <w:proofErr w:type="spellEnd"/>
+    </w:p>
+    <w:p>
+      <w:pPr>
+        <w:ind w:left="1440"/>
+      </w:pPr>
+      <w:proofErr w:type="spellStart"/>
+      <w:r>
+        <w:t>ComingSoon</w:t>
+      </w:r>
+      <w:proofErr w:type="spellEnd"/>
+    </w:p>
+    <w:p>
+      <w:pPr>
+        <w:ind w:left="1440"/>
+      </w:pPr>
+      <w:proofErr w:type="spellStart"/>
+      <w:r>
+        <w:t>Favourites</w:t>
+      </w:r>
+      <w:proofErr w:type="spellEnd"/>
+    </w:p>
+    <w:p>
+      <w:pPr>
+        <w:ind w:left="1440"/>
+      </w:pPr>
+      <w:proofErr w:type="spellStart"/>
+      <w:r>
+        <w:t>Info</w:t>
+      </w:r>
+      <w:proofErr w:type="spellEnd"/>
+    </w:p>
+    <w:p>
+      <w:pPr>
+        <w:ind w:left="1440"/>
+      </w:pPr>
+      <w:proofErr w:type="spellStart"/>
+      <w:r>
+        <w:t>Search</w:t>
+      </w:r>
+      <w:proofErr w:type="spellEnd"/>
+    </w:p>
+    <w:p>
+      <w:pPr>
+        <w:ind w:left="2160"/>
+      </w:pPr>
     </w:p>
     <w:p>
       <w:pPr>
         <w:ind w:left="720"/>
-      </w:pPr>
-      <w:r>
-        <w:t xml:space="preserve">En </w:t>
-      </w:r>
-      <w:r>
-        <w:t>resumen,</w:t>
-      </w:r>
-      <w:r>
-        <w:t xml:space="preserve"> una parte, sobre el papel sencilla que me supuso un trabajo inesperadamente </w:t>
-      </w:r>
-      <w:r>
-        <w:t>arduo</w:t>
-      </w:r>
-      <w:r>
-        <w:t xml:space="preserve"> y repetitivo.</w:t>
-      </w:r>
-    </w:p>
+        <w:jc w:val="left"/>
+      </w:pPr>
+      <w:r>
+        <w:t xml:space="preserve">Debido a que la aplicación depende en gran medida de las restricciones de la API a la que se llama, en caso de necesitarse mayor información sobre las restricciones de los campos a cargar se puede consultar más a detalle en el siguiente enlace: </w:t>
+      </w:r>
+      <w:r>
+        <w:rPr>
+          <w:color w:val="0070C0"/>
+        </w:rPr>
+        <w:t>https://developer.themoviedb.org/docs/search-and-query-for-details</w:t>
+      </w:r>
+    </w:p>
+    <w:p/>
+    <w:p/>
+    <w:p/>
+    <w:p/>
+    <w:p/>
+    <w:p/>
+    <w:p/>
+    <w:p/>
+    <w:p/>
     <w:p>
       <w:pPr>
         <w:pStyle w:val="Ttulo1"/>
@@ -6463,7 +7440,7 @@
       <w:bookmarkStart w:id="79" w:name="_Toc153172206"/>
       <w:bookmarkStart w:id="80" w:name="_Toc161874871"/>
       <w:bookmarkStart w:id="81" w:name="_Toc161874964"/>
-      <w:bookmarkStart w:id="82" w:name="_Toc162129011"/>
+      <w:bookmarkStart w:id="82" w:name="_Toc162301319"/>
       <w:r>
         <w:rPr>
           <w:rFonts w:cs="Arial"/>
@@ -6486,7 +7463,7 @@
       </w:pPr>
       <w:bookmarkStart w:id="83" w:name="_Toc161874872"/>
       <w:bookmarkStart w:id="84" w:name="_Toc161874965"/>
-      <w:bookmarkStart w:id="85" w:name="_Toc162129012"/>
+      <w:bookmarkStart w:id="85" w:name="_Toc162301320"/>
       <w:r>
         <w:rPr>
           <w:rFonts w:cs="Arial"/>
@@ -6511,7 +7488,7 @@
           <w:szCs w:val="20"/>
         </w:rPr>
       </w:pPr>
-      <w:hyperlink r:id="rId20" w:history="1">
+      <w:hyperlink r:id="rId18" w:history="1">
         <w:r>
           <w:rPr>
             <w:rStyle w:val="Hipervnculo"/>
@@ -6532,7 +7509,7 @@
       </w:pPr>
       <w:bookmarkStart w:id="86" w:name="_Toc161874873"/>
       <w:bookmarkStart w:id="87" w:name="_Toc161874966"/>
-      <w:bookmarkStart w:id="88" w:name="_Toc162129013"/>
+      <w:bookmarkStart w:id="88" w:name="_Toc162301321"/>
       <w:r>
         <w:rPr>
           <w:rFonts w:cs="Arial"/>
@@ -6638,7 +7615,7 @@
       </w:pPr>
       <w:bookmarkStart w:id="89" w:name="_Toc161874874"/>
       <w:bookmarkStart w:id="90" w:name="_Toc161874967"/>
-      <w:bookmarkStart w:id="91" w:name="_Toc162129014"/>
+      <w:bookmarkStart w:id="91" w:name="_Toc162301322"/>
       <w:r>
         <w:rPr>
           <w:rStyle w:val="Ttulo2Car"/>
@@ -6687,7 +7664,7 @@
           <w:szCs w:val="21"/>
         </w:rPr>
       </w:pPr>
-      <w:hyperlink r:id="rId21" w:history="1">
+      <w:hyperlink r:id="rId19" w:history="1">
         <w:r>
           <w:rPr>
             <w:rStyle w:val="Hipervnculo"/>

</xml_diff>

<commit_message>
Actualización de documentación de cara a entrega final.
</commit_message>
<xml_diff>
--- a/docs_and_media/Memoria_PFC_2023.docx
+++ b/docs_and_media/Memoria_PFC_2023.docx
@@ -339,15 +339,17 @@
           <w:tab w:val="right" w:leader="dot" w:pos="8828"/>
         </w:tabs>
         <w:rPr>
-          <w:rFonts w:ascii="Calibri" w:hAnsi="Calibri"/>
+          <w:rFonts w:asciiTheme="minorHAnsi" w:eastAsiaTheme="minorEastAsia" w:hAnsiTheme="minorHAnsi" w:cstheme="minorBidi"/>
           <w:noProof/>
           <w:kern w:val="2"/>
           <w:sz w:val="22"/>
-        </w:rPr>
-      </w:pPr>
-      <w:r>
-        <w:rPr>
           <w:lang w:val="es-ES_tradnl"/>
+          <w14:ligatures w14:val="standardContextual"/>
+        </w:rPr>
+      </w:pPr>
+      <w:r>
+        <w:rPr>
+          <w:lang w:val="es-ES_tradnl"/>
         </w:rPr>
         <w:fldChar w:fldCharType="begin"/>
       </w:r>
@@ -360,7 +362,7 @@
         </w:rPr>
         <w:fldChar w:fldCharType="separate"/>
       </w:r>
-      <w:hyperlink w:anchor="_Toc162128989" w:history="1">
+      <w:hyperlink w:anchor="_Toc162302085" w:history="1">
         <w:r>
           <w:rPr>
             <w:rStyle w:val="Hipervnculo"/>
@@ -388,7 +390,7 @@
             <w:noProof/>
             <w:webHidden/>
           </w:rPr>
-          <w:instrText xml:space="preserve"> PAGEREF _Toc162128989 \h </w:instrText>
+          <w:instrText xml:space="preserve"> PAGEREF _Toc162302085 \h </w:instrText>
         </w:r>
         <w:r>
           <w:rPr>
@@ -423,13 +425,15 @@
       <w:pPr>
         <w:pStyle w:val="TDC2"/>
         <w:rPr>
-          <w:rFonts w:ascii="Calibri" w:hAnsi="Calibri"/>
+          <w:rFonts w:asciiTheme="minorHAnsi" w:eastAsiaTheme="minorEastAsia" w:hAnsiTheme="minorHAnsi" w:cstheme="minorBidi"/>
           <w:noProof/>
           <w:kern w:val="2"/>
           <w:sz w:val="22"/>
-        </w:rPr>
-      </w:pPr>
-      <w:hyperlink w:anchor="_Toc162128990" w:history="1">
+          <w:lang w:val="es-ES_tradnl"/>
+          <w14:ligatures w14:val="standardContextual"/>
+        </w:rPr>
+      </w:pPr>
+      <w:hyperlink w:anchor="_Toc162302086" w:history="1">
         <w:r>
           <w:rPr>
             <w:rStyle w:val="Hipervnculo"/>
@@ -457,7 +461,7 @@
             <w:noProof/>
             <w:webHidden/>
           </w:rPr>
-          <w:instrText xml:space="preserve"> PAGEREF _Toc162128990 \h </w:instrText>
+          <w:instrText xml:space="preserve"> PAGEREF _Toc162302086 \h </w:instrText>
         </w:r>
         <w:r>
           <w:rPr>
@@ -492,13 +496,15 @@
       <w:pPr>
         <w:pStyle w:val="TDC2"/>
         <w:rPr>
-          <w:rFonts w:ascii="Calibri" w:hAnsi="Calibri"/>
+          <w:rFonts w:asciiTheme="minorHAnsi" w:eastAsiaTheme="minorEastAsia" w:hAnsiTheme="minorHAnsi" w:cstheme="minorBidi"/>
           <w:noProof/>
           <w:kern w:val="2"/>
           <w:sz w:val="22"/>
-        </w:rPr>
-      </w:pPr>
-      <w:hyperlink w:anchor="_Toc162128991" w:history="1">
+          <w:lang w:val="es-ES_tradnl"/>
+          <w14:ligatures w14:val="standardContextual"/>
+        </w:rPr>
+      </w:pPr>
+      <w:hyperlink w:anchor="_Toc162302087" w:history="1">
         <w:r>
           <w:rPr>
             <w:rStyle w:val="Hipervnculo"/>
@@ -526,7 +532,7 @@
             <w:noProof/>
             <w:webHidden/>
           </w:rPr>
-          <w:instrText xml:space="preserve"> PAGEREF _Toc162128991 \h </w:instrText>
+          <w:instrText xml:space="preserve"> PAGEREF _Toc162302087 \h </w:instrText>
         </w:r>
         <w:r>
           <w:rPr>
@@ -561,13 +567,15 @@
       <w:pPr>
         <w:pStyle w:val="TDC2"/>
         <w:rPr>
-          <w:rFonts w:ascii="Calibri" w:hAnsi="Calibri"/>
+          <w:rFonts w:asciiTheme="minorHAnsi" w:eastAsiaTheme="minorEastAsia" w:hAnsiTheme="minorHAnsi" w:cstheme="minorBidi"/>
           <w:noProof/>
           <w:kern w:val="2"/>
           <w:sz w:val="22"/>
-        </w:rPr>
-      </w:pPr>
-      <w:hyperlink w:anchor="_Toc162128992" w:history="1">
+          <w:lang w:val="es-ES_tradnl"/>
+          <w14:ligatures w14:val="standardContextual"/>
+        </w:rPr>
+      </w:pPr>
+      <w:hyperlink w:anchor="_Toc162302088" w:history="1">
         <w:r>
           <w:rPr>
             <w:rStyle w:val="Hipervnculo"/>
@@ -595,7 +603,7 @@
             <w:noProof/>
             <w:webHidden/>
           </w:rPr>
-          <w:instrText xml:space="preserve"> PAGEREF _Toc162128992 \h </w:instrText>
+          <w:instrText xml:space="preserve"> PAGEREF _Toc162302088 \h </w:instrText>
         </w:r>
         <w:r>
           <w:rPr>
@@ -630,13 +638,15 @@
       <w:pPr>
         <w:pStyle w:val="TDC2"/>
         <w:rPr>
-          <w:rFonts w:ascii="Calibri" w:hAnsi="Calibri"/>
+          <w:rFonts w:asciiTheme="minorHAnsi" w:eastAsiaTheme="minorEastAsia" w:hAnsiTheme="minorHAnsi" w:cstheme="minorBidi"/>
           <w:noProof/>
           <w:kern w:val="2"/>
           <w:sz w:val="22"/>
-        </w:rPr>
-      </w:pPr>
-      <w:hyperlink w:anchor="_Toc162128993" w:history="1">
+          <w:lang w:val="es-ES_tradnl"/>
+          <w14:ligatures w14:val="standardContextual"/>
+        </w:rPr>
+      </w:pPr>
+      <w:hyperlink w:anchor="_Toc162302089" w:history="1">
         <w:r>
           <w:rPr>
             <w:rStyle w:val="Hipervnculo"/>
@@ -664,7 +674,7 @@
             <w:noProof/>
             <w:webHidden/>
           </w:rPr>
-          <w:instrText xml:space="preserve"> PAGEREF _Toc162128993 \h </w:instrText>
+          <w:instrText xml:space="preserve"> PAGEREF _Toc162302089 \h </w:instrText>
         </w:r>
         <w:r>
           <w:rPr>
@@ -702,13 +712,15 @@
           <w:tab w:val="right" w:leader="dot" w:pos="8828"/>
         </w:tabs>
         <w:rPr>
-          <w:rFonts w:ascii="Calibri" w:hAnsi="Calibri"/>
+          <w:rFonts w:asciiTheme="minorHAnsi" w:eastAsiaTheme="minorEastAsia" w:hAnsiTheme="minorHAnsi" w:cstheme="minorBidi"/>
           <w:noProof/>
           <w:kern w:val="2"/>
           <w:sz w:val="22"/>
-        </w:rPr>
-      </w:pPr>
-      <w:hyperlink w:anchor="_Toc162128994" w:history="1">
+          <w:lang w:val="es-ES_tradnl"/>
+          <w14:ligatures w14:val="standardContextual"/>
+        </w:rPr>
+      </w:pPr>
+      <w:hyperlink w:anchor="_Toc162302090" w:history="1">
         <w:r>
           <w:rPr>
             <w:rStyle w:val="Hipervnculo"/>
@@ -735,7 +747,7 @@
             <w:noProof/>
             <w:webHidden/>
           </w:rPr>
-          <w:instrText xml:space="preserve"> PAGEREF _Toc162128994 \h </w:instrText>
+          <w:instrText xml:space="preserve"> PAGEREF _Toc162302090 \h </w:instrText>
         </w:r>
         <w:r>
           <w:rPr>
@@ -770,13 +782,15 @@
       <w:pPr>
         <w:pStyle w:val="TDC2"/>
         <w:rPr>
-          <w:rFonts w:ascii="Calibri" w:hAnsi="Calibri"/>
+          <w:rFonts w:asciiTheme="minorHAnsi" w:eastAsiaTheme="minorEastAsia" w:hAnsiTheme="minorHAnsi" w:cstheme="minorBidi"/>
           <w:noProof/>
           <w:kern w:val="2"/>
           <w:sz w:val="22"/>
-        </w:rPr>
-      </w:pPr>
-      <w:hyperlink w:anchor="_Toc162128995" w:history="1">
+          <w:lang w:val="es-ES_tradnl"/>
+          <w14:ligatures w14:val="standardContextual"/>
+        </w:rPr>
+      </w:pPr>
+      <w:hyperlink w:anchor="_Toc162302091" w:history="1">
         <w:r>
           <w:rPr>
             <w:rStyle w:val="Hipervnculo"/>
@@ -804,7 +818,7 @@
             <w:noProof/>
             <w:webHidden/>
           </w:rPr>
-          <w:instrText xml:space="preserve"> PAGEREF _Toc162128995 \h </w:instrText>
+          <w:instrText xml:space="preserve"> PAGEREF _Toc162302091 \h </w:instrText>
         </w:r>
         <w:r>
           <w:rPr>
@@ -842,13 +856,15 @@
           <w:tab w:val="right" w:leader="dot" w:pos="8828"/>
         </w:tabs>
         <w:rPr>
-          <w:rFonts w:ascii="Calibri" w:hAnsi="Calibri"/>
+          <w:rFonts w:asciiTheme="minorHAnsi" w:eastAsiaTheme="minorEastAsia" w:hAnsiTheme="minorHAnsi" w:cstheme="minorBidi"/>
           <w:noProof/>
           <w:kern w:val="2"/>
           <w:sz w:val="22"/>
-        </w:rPr>
-      </w:pPr>
-      <w:hyperlink w:anchor="_Toc162128996" w:history="1">
+          <w:lang w:val="es-ES_tradnl"/>
+          <w14:ligatures w14:val="standardContextual"/>
+        </w:rPr>
+      </w:pPr>
+      <w:hyperlink w:anchor="_Toc162302092" w:history="1">
         <w:r>
           <w:rPr>
             <w:rStyle w:val="Hipervnculo"/>
@@ -876,7 +892,7 @@
             <w:noProof/>
             <w:webHidden/>
           </w:rPr>
-          <w:instrText xml:space="preserve"> PAGEREF _Toc162128996 \h </w:instrText>
+          <w:instrText xml:space="preserve"> PAGEREF _Toc162302092 \h </w:instrText>
         </w:r>
         <w:r>
           <w:rPr>
@@ -914,13 +930,15 @@
           <w:tab w:val="right" w:leader="dot" w:pos="8828"/>
         </w:tabs>
         <w:rPr>
-          <w:rFonts w:ascii="Calibri" w:hAnsi="Calibri"/>
+          <w:rFonts w:asciiTheme="minorHAnsi" w:eastAsiaTheme="minorEastAsia" w:hAnsiTheme="minorHAnsi" w:cstheme="minorBidi"/>
           <w:noProof/>
           <w:kern w:val="2"/>
           <w:sz w:val="22"/>
-        </w:rPr>
-      </w:pPr>
-      <w:hyperlink w:anchor="_Toc162128997" w:history="1">
+          <w:lang w:val="es-ES_tradnl"/>
+          <w14:ligatures w14:val="standardContextual"/>
+        </w:rPr>
+      </w:pPr>
+      <w:hyperlink w:anchor="_Toc162302093" w:history="1">
         <w:r>
           <w:rPr>
             <w:rStyle w:val="Hipervnculo"/>
@@ -948,7 +966,7 @@
             <w:noProof/>
             <w:webHidden/>
           </w:rPr>
-          <w:instrText xml:space="preserve"> PAGEREF _Toc162128997 \h </w:instrText>
+          <w:instrText xml:space="preserve"> PAGEREF _Toc162302093 \h </w:instrText>
         </w:r>
         <w:r>
           <w:rPr>
@@ -983,13 +1001,15 @@
       <w:pPr>
         <w:pStyle w:val="TDC2"/>
         <w:rPr>
-          <w:rFonts w:ascii="Calibri" w:hAnsi="Calibri"/>
+          <w:rFonts w:asciiTheme="minorHAnsi" w:eastAsiaTheme="minorEastAsia" w:hAnsiTheme="minorHAnsi" w:cstheme="minorBidi"/>
           <w:noProof/>
           <w:kern w:val="2"/>
           <w:sz w:val="22"/>
-        </w:rPr>
-      </w:pPr>
-      <w:hyperlink w:anchor="_Toc162128998" w:history="1">
+          <w:lang w:val="es-ES_tradnl"/>
+          <w14:ligatures w14:val="standardContextual"/>
+        </w:rPr>
+      </w:pPr>
+      <w:hyperlink w:anchor="_Toc162302094" w:history="1">
         <w:r>
           <w:rPr>
             <w:rStyle w:val="Hipervnculo"/>
@@ -1017,7 +1037,7 @@
             <w:noProof/>
             <w:webHidden/>
           </w:rPr>
-          <w:instrText xml:space="preserve"> PAGEREF _Toc162128998 \h </w:instrText>
+          <w:instrText xml:space="preserve"> PAGEREF _Toc162302094 \h </w:instrText>
         </w:r>
         <w:r>
           <w:rPr>
@@ -1055,13 +1075,15 @@
           <w:tab w:val="right" w:leader="dot" w:pos="8828"/>
         </w:tabs>
         <w:rPr>
-          <w:rFonts w:ascii="Calibri" w:hAnsi="Calibri"/>
+          <w:rFonts w:asciiTheme="minorHAnsi" w:eastAsiaTheme="minorEastAsia" w:hAnsiTheme="minorHAnsi" w:cstheme="minorBidi"/>
           <w:noProof/>
           <w:kern w:val="2"/>
           <w:sz w:val="22"/>
-        </w:rPr>
-      </w:pPr>
-      <w:hyperlink w:anchor="_Toc162128999" w:history="1">
+          <w:lang w:val="es-ES_tradnl"/>
+          <w14:ligatures w14:val="standardContextual"/>
+        </w:rPr>
+      </w:pPr>
+      <w:hyperlink w:anchor="_Toc162302095" w:history="1">
         <w:r>
           <w:rPr>
             <w:rStyle w:val="Hipervnculo"/>
@@ -1089,7 +1111,7 @@
             <w:noProof/>
             <w:webHidden/>
           </w:rPr>
-          <w:instrText xml:space="preserve"> PAGEREF _Toc162128999 \h </w:instrText>
+          <w:instrText xml:space="preserve"> PAGEREF _Toc162302095 \h </w:instrText>
         </w:r>
         <w:r>
           <w:rPr>
@@ -1124,13 +1146,15 @@
       <w:pPr>
         <w:pStyle w:val="TDC2"/>
         <w:rPr>
-          <w:rFonts w:ascii="Calibri" w:hAnsi="Calibri"/>
+          <w:rFonts w:asciiTheme="minorHAnsi" w:eastAsiaTheme="minorEastAsia" w:hAnsiTheme="minorHAnsi" w:cstheme="minorBidi"/>
           <w:noProof/>
           <w:kern w:val="2"/>
           <w:sz w:val="22"/>
-        </w:rPr>
-      </w:pPr>
-      <w:hyperlink w:anchor="_Toc162129000" w:history="1">
+          <w:lang w:val="es-ES_tradnl"/>
+          <w14:ligatures w14:val="standardContextual"/>
+        </w:rPr>
+      </w:pPr>
+      <w:hyperlink w:anchor="_Toc162302096" w:history="1">
         <w:r>
           <w:rPr>
             <w:rStyle w:val="Hipervnculo"/>
@@ -1158,7 +1182,7 @@
             <w:noProof/>
             <w:webHidden/>
           </w:rPr>
-          <w:instrText xml:space="preserve"> PAGEREF _Toc162129000 \h </w:instrText>
+          <w:instrText xml:space="preserve"> PAGEREF _Toc162302096 \h </w:instrText>
         </w:r>
         <w:r>
           <w:rPr>
@@ -1196,13 +1220,15 @@
           <w:tab w:val="right" w:leader="dot" w:pos="8828"/>
         </w:tabs>
         <w:rPr>
-          <w:rFonts w:ascii="Calibri" w:hAnsi="Calibri"/>
+          <w:rFonts w:asciiTheme="minorHAnsi" w:eastAsiaTheme="minorEastAsia" w:hAnsiTheme="minorHAnsi" w:cstheme="minorBidi"/>
           <w:noProof/>
           <w:kern w:val="2"/>
           <w:sz w:val="22"/>
-        </w:rPr>
-      </w:pPr>
-      <w:hyperlink w:anchor="_Toc162129001" w:history="1">
+          <w:lang w:val="es-ES_tradnl"/>
+          <w14:ligatures w14:val="standardContextual"/>
+        </w:rPr>
+      </w:pPr>
+      <w:hyperlink w:anchor="_Toc162302097" w:history="1">
         <w:r>
           <w:rPr>
             <w:rStyle w:val="Hipervnculo"/>
@@ -1230,7 +1256,7 @@
             <w:noProof/>
             <w:webHidden/>
           </w:rPr>
-          <w:instrText xml:space="preserve"> PAGEREF _Toc162129001 \h </w:instrText>
+          <w:instrText xml:space="preserve"> PAGEREF _Toc162302097 \h </w:instrText>
         </w:r>
         <w:r>
           <w:rPr>
@@ -1268,13 +1294,15 @@
           <w:tab w:val="right" w:leader="dot" w:pos="8828"/>
         </w:tabs>
         <w:rPr>
-          <w:rFonts w:ascii="Calibri" w:hAnsi="Calibri"/>
+          <w:rFonts w:asciiTheme="minorHAnsi" w:eastAsiaTheme="minorEastAsia" w:hAnsiTheme="minorHAnsi" w:cstheme="minorBidi"/>
           <w:noProof/>
           <w:kern w:val="2"/>
           <w:sz w:val="22"/>
-        </w:rPr>
-      </w:pPr>
-      <w:hyperlink w:anchor="_Toc162129002" w:history="1">
+          <w:lang w:val="es-ES_tradnl"/>
+          <w14:ligatures w14:val="standardContextual"/>
+        </w:rPr>
+      </w:pPr>
+      <w:hyperlink w:anchor="_Toc162302098" w:history="1">
         <w:r>
           <w:rPr>
             <w:rStyle w:val="Hipervnculo"/>
@@ -1302,7 +1330,7 @@
             <w:noProof/>
             <w:webHidden/>
           </w:rPr>
-          <w:instrText xml:space="preserve"> PAGEREF _Toc162129002 \h </w:instrText>
+          <w:instrText xml:space="preserve"> PAGEREF _Toc162302098 \h </w:instrText>
         </w:r>
         <w:r>
           <w:rPr>
@@ -1337,13 +1365,15 @@
       <w:pPr>
         <w:pStyle w:val="TDC2"/>
         <w:rPr>
-          <w:rFonts w:ascii="Calibri" w:hAnsi="Calibri"/>
+          <w:rFonts w:asciiTheme="minorHAnsi" w:eastAsiaTheme="minorEastAsia" w:hAnsiTheme="minorHAnsi" w:cstheme="minorBidi"/>
           <w:noProof/>
           <w:kern w:val="2"/>
           <w:sz w:val="22"/>
-        </w:rPr>
-      </w:pPr>
-      <w:hyperlink w:anchor="_Toc162129003" w:history="1">
+          <w:lang w:val="es-ES_tradnl"/>
+          <w14:ligatures w14:val="standardContextual"/>
+        </w:rPr>
+      </w:pPr>
+      <w:hyperlink w:anchor="_Toc162302099" w:history="1">
         <w:r>
           <w:rPr>
             <w:rStyle w:val="Hipervnculo"/>
@@ -1371,7 +1401,7 @@
             <w:noProof/>
             <w:webHidden/>
           </w:rPr>
-          <w:instrText xml:space="preserve"> PAGEREF _Toc162129003 \h </w:instrText>
+          <w:instrText xml:space="preserve"> PAGEREF _Toc162302099 \h </w:instrText>
         </w:r>
         <w:r>
           <w:rPr>
@@ -1409,13 +1439,15 @@
           <w:tab w:val="right" w:leader="dot" w:pos="8828"/>
         </w:tabs>
         <w:rPr>
-          <w:rFonts w:ascii="Calibri" w:hAnsi="Calibri"/>
+          <w:rFonts w:asciiTheme="minorHAnsi" w:eastAsiaTheme="minorEastAsia" w:hAnsiTheme="minorHAnsi" w:cstheme="minorBidi"/>
           <w:noProof/>
           <w:kern w:val="2"/>
           <w:sz w:val="22"/>
-        </w:rPr>
-      </w:pPr>
-      <w:hyperlink w:anchor="_Toc162129004" w:history="1">
+          <w:lang w:val="es-ES_tradnl"/>
+          <w14:ligatures w14:val="standardContextual"/>
+        </w:rPr>
+      </w:pPr>
+      <w:hyperlink w:anchor="_Toc162302100" w:history="1">
         <w:r>
           <w:rPr>
             <w:rStyle w:val="Hipervnculo"/>
@@ -1443,7 +1475,7 @@
             <w:noProof/>
             <w:webHidden/>
           </w:rPr>
-          <w:instrText xml:space="preserve"> PAGEREF _Toc162129004 \h </w:instrText>
+          <w:instrText xml:space="preserve"> PAGEREF _Toc162302100 \h </w:instrText>
         </w:r>
         <w:r>
           <w:rPr>
@@ -1481,13 +1513,15 @@
           <w:tab w:val="right" w:leader="dot" w:pos="8828"/>
         </w:tabs>
         <w:rPr>
-          <w:rFonts w:ascii="Calibri" w:hAnsi="Calibri"/>
+          <w:rFonts w:asciiTheme="minorHAnsi" w:eastAsiaTheme="minorEastAsia" w:hAnsiTheme="minorHAnsi" w:cstheme="minorBidi"/>
           <w:noProof/>
           <w:kern w:val="2"/>
           <w:sz w:val="22"/>
-        </w:rPr>
-      </w:pPr>
-      <w:hyperlink w:anchor="_Toc162129005" w:history="1">
+          <w:lang w:val="es-ES_tradnl"/>
+          <w14:ligatures w14:val="standardContextual"/>
+        </w:rPr>
+      </w:pPr>
+      <w:hyperlink w:anchor="_Toc162302101" w:history="1">
         <w:r>
           <w:rPr>
             <w:rStyle w:val="Hipervnculo"/>
@@ -1515,7 +1549,7 @@
             <w:noProof/>
             <w:webHidden/>
           </w:rPr>
-          <w:instrText xml:space="preserve"> PAGEREF _Toc162129005 \h </w:instrText>
+          <w:instrText xml:space="preserve"> PAGEREF _Toc162302101 \h </w:instrText>
         </w:r>
         <w:r>
           <w:rPr>
@@ -1553,13 +1587,15 @@
           <w:tab w:val="right" w:leader="dot" w:pos="8828"/>
         </w:tabs>
         <w:rPr>
-          <w:rFonts w:ascii="Calibri" w:hAnsi="Calibri"/>
+          <w:rFonts w:asciiTheme="minorHAnsi" w:eastAsiaTheme="minorEastAsia" w:hAnsiTheme="minorHAnsi" w:cstheme="minorBidi"/>
           <w:noProof/>
           <w:kern w:val="2"/>
           <w:sz w:val="22"/>
-        </w:rPr>
-      </w:pPr>
-      <w:hyperlink w:anchor="_Toc162129006" w:history="1">
+          <w:lang w:val="es-ES_tradnl"/>
+          <w14:ligatures w14:val="standardContextual"/>
+        </w:rPr>
+      </w:pPr>
+      <w:hyperlink w:anchor="_Toc162302102" w:history="1">
         <w:r>
           <w:rPr>
             <w:rStyle w:val="Hipervnculo"/>
@@ -1587,7 +1623,7 @@
             <w:noProof/>
             <w:webHidden/>
           </w:rPr>
-          <w:instrText xml:space="preserve"> PAGEREF _Toc162129006 \h </w:instrText>
+          <w:instrText xml:space="preserve"> PAGEREF _Toc162302102 \h </w:instrText>
         </w:r>
         <w:r>
           <w:rPr>
@@ -1622,13 +1658,15 @@
       <w:pPr>
         <w:pStyle w:val="TDC2"/>
         <w:rPr>
-          <w:rFonts w:ascii="Calibri" w:hAnsi="Calibri"/>
+          <w:rFonts w:asciiTheme="minorHAnsi" w:eastAsiaTheme="minorEastAsia" w:hAnsiTheme="minorHAnsi" w:cstheme="minorBidi"/>
           <w:noProof/>
           <w:kern w:val="2"/>
           <w:sz w:val="22"/>
-        </w:rPr>
-      </w:pPr>
-      <w:hyperlink w:anchor="_Toc162129007" w:history="1">
+          <w:lang w:val="es-ES_tradnl"/>
+          <w14:ligatures w14:val="standardContextual"/>
+        </w:rPr>
+      </w:pPr>
+      <w:hyperlink w:anchor="_Toc162302103" w:history="1">
         <w:r>
           <w:rPr>
             <w:rStyle w:val="Hipervnculo"/>
@@ -1656,7 +1694,7 @@
             <w:noProof/>
             <w:webHidden/>
           </w:rPr>
-          <w:instrText xml:space="preserve"> PAGEREF _Toc162129007 \h </w:instrText>
+          <w:instrText xml:space="preserve"> PAGEREF _Toc162302103 \h </w:instrText>
         </w:r>
         <w:r>
           <w:rPr>
@@ -1691,13 +1729,15 @@
       <w:pPr>
         <w:pStyle w:val="TDC2"/>
         <w:rPr>
-          <w:rFonts w:ascii="Calibri" w:hAnsi="Calibri"/>
+          <w:rFonts w:asciiTheme="minorHAnsi" w:eastAsiaTheme="minorEastAsia" w:hAnsiTheme="minorHAnsi" w:cstheme="minorBidi"/>
           <w:noProof/>
           <w:kern w:val="2"/>
           <w:sz w:val="22"/>
-        </w:rPr>
-      </w:pPr>
-      <w:hyperlink w:anchor="_Toc162129008" w:history="1">
+          <w:lang w:val="es-ES_tradnl"/>
+          <w14:ligatures w14:val="standardContextual"/>
+        </w:rPr>
+      </w:pPr>
+      <w:hyperlink w:anchor="_Toc162302104" w:history="1">
         <w:r>
           <w:rPr>
             <w:rStyle w:val="Hipervnculo"/>
@@ -1725,7 +1765,7 @@
             <w:noProof/>
             <w:webHidden/>
           </w:rPr>
-          <w:instrText xml:space="preserve"> PAGEREF _Toc162129008 \h </w:instrText>
+          <w:instrText xml:space="preserve"> PAGEREF _Toc162302104 \h </w:instrText>
         </w:r>
         <w:r>
           <w:rPr>
@@ -1760,13 +1800,15 @@
       <w:pPr>
         <w:pStyle w:val="TDC2"/>
         <w:rPr>
-          <w:rFonts w:ascii="Calibri" w:hAnsi="Calibri"/>
+          <w:rFonts w:asciiTheme="minorHAnsi" w:eastAsiaTheme="minorEastAsia" w:hAnsiTheme="minorHAnsi" w:cstheme="minorBidi"/>
           <w:noProof/>
           <w:kern w:val="2"/>
           <w:sz w:val="22"/>
-        </w:rPr>
-      </w:pPr>
-      <w:hyperlink w:anchor="_Toc162129009" w:history="1">
+          <w:lang w:val="es-ES_tradnl"/>
+          <w14:ligatures w14:val="standardContextual"/>
+        </w:rPr>
+      </w:pPr>
+      <w:hyperlink w:anchor="_Toc162302105" w:history="1">
         <w:r>
           <w:rPr>
             <w:rStyle w:val="Hipervnculo"/>
@@ -1794,7 +1836,7 @@
             <w:noProof/>
             <w:webHidden/>
           </w:rPr>
-          <w:instrText xml:space="preserve"> PAGEREF _Toc162129009 \h </w:instrText>
+          <w:instrText xml:space="preserve"> PAGEREF _Toc162302105 \h </w:instrText>
         </w:r>
         <w:r>
           <w:rPr>
@@ -1832,13 +1874,15 @@
           <w:tab w:val="right" w:leader="dot" w:pos="8828"/>
         </w:tabs>
         <w:rPr>
-          <w:rFonts w:ascii="Calibri" w:hAnsi="Calibri"/>
+          <w:rFonts w:asciiTheme="minorHAnsi" w:eastAsiaTheme="minorEastAsia" w:hAnsiTheme="minorHAnsi" w:cstheme="minorBidi"/>
           <w:noProof/>
           <w:kern w:val="2"/>
           <w:sz w:val="22"/>
-        </w:rPr>
-      </w:pPr>
-      <w:hyperlink w:anchor="_Toc162129010" w:history="1">
+          <w:lang w:val="es-ES_tradnl"/>
+          <w14:ligatures w14:val="standardContextual"/>
+        </w:rPr>
+      </w:pPr>
+      <w:hyperlink w:anchor="_Toc162302106" w:history="1">
         <w:r>
           <w:rPr>
             <w:rStyle w:val="Hipervnculo"/>
@@ -1866,7 +1910,7 @@
             <w:noProof/>
             <w:webHidden/>
           </w:rPr>
-          <w:instrText xml:space="preserve"> PAGEREF _Toc162129010 \h </w:instrText>
+          <w:instrText xml:space="preserve"> PAGEREF _Toc162302106 \h </w:instrText>
         </w:r>
         <w:r>
           <w:rPr>
@@ -1904,13 +1948,15 @@
           <w:tab w:val="right" w:leader="dot" w:pos="8828"/>
         </w:tabs>
         <w:rPr>
-          <w:rFonts w:ascii="Calibri" w:hAnsi="Calibri"/>
+          <w:rFonts w:asciiTheme="minorHAnsi" w:eastAsiaTheme="minorEastAsia" w:hAnsiTheme="minorHAnsi" w:cstheme="minorBidi"/>
           <w:noProof/>
           <w:kern w:val="2"/>
           <w:sz w:val="22"/>
-        </w:rPr>
-      </w:pPr>
-      <w:hyperlink w:anchor="_Toc162129011" w:history="1">
+          <w:lang w:val="es-ES_tradnl"/>
+          <w14:ligatures w14:val="standardContextual"/>
+        </w:rPr>
+      </w:pPr>
+      <w:hyperlink w:anchor="_Toc162302107" w:history="1">
         <w:r>
           <w:rPr>
             <w:rStyle w:val="Hipervnculo"/>
@@ -1938,7 +1984,7 @@
             <w:noProof/>
             <w:webHidden/>
           </w:rPr>
-          <w:instrText xml:space="preserve"> PAGEREF _Toc162129011 \h </w:instrText>
+          <w:instrText xml:space="preserve"> PAGEREF _Toc162302107 \h </w:instrText>
         </w:r>
         <w:r>
           <w:rPr>
@@ -1958,7 +2004,7 @@
             <w:noProof/>
             <w:webHidden/>
           </w:rPr>
-          <w:t>18</w:t>
+          <w:t>20</w:t>
         </w:r>
         <w:r>
           <w:rPr>
@@ -1973,13 +2019,15 @@
       <w:pPr>
         <w:pStyle w:val="TDC2"/>
         <w:rPr>
-          <w:rFonts w:ascii="Calibri" w:hAnsi="Calibri"/>
+          <w:rFonts w:asciiTheme="minorHAnsi" w:eastAsiaTheme="minorEastAsia" w:hAnsiTheme="minorHAnsi" w:cstheme="minorBidi"/>
           <w:noProof/>
           <w:kern w:val="2"/>
           <w:sz w:val="22"/>
-        </w:rPr>
-      </w:pPr>
-      <w:hyperlink w:anchor="_Toc162129012" w:history="1">
+          <w:lang w:val="es-ES_tradnl"/>
+          <w14:ligatures w14:val="standardContextual"/>
+        </w:rPr>
+      </w:pPr>
+      <w:hyperlink w:anchor="_Toc162302108" w:history="1">
         <w:r>
           <w:rPr>
             <w:rStyle w:val="Hipervnculo"/>
@@ -2007,7 +2055,7 @@
             <w:noProof/>
             <w:webHidden/>
           </w:rPr>
-          <w:instrText xml:space="preserve"> PAGEREF _Toc162129012 \h </w:instrText>
+          <w:instrText xml:space="preserve"> PAGEREF _Toc162302108 \h </w:instrText>
         </w:r>
         <w:r>
           <w:rPr>
@@ -2027,7 +2075,7 @@
             <w:noProof/>
             <w:webHidden/>
           </w:rPr>
-          <w:t>18</w:t>
+          <w:t>20</w:t>
         </w:r>
         <w:r>
           <w:rPr>
@@ -2042,13 +2090,15 @@
       <w:pPr>
         <w:pStyle w:val="TDC2"/>
         <w:rPr>
-          <w:rFonts w:ascii="Calibri" w:hAnsi="Calibri"/>
+          <w:rFonts w:asciiTheme="minorHAnsi" w:eastAsiaTheme="minorEastAsia" w:hAnsiTheme="minorHAnsi" w:cstheme="minorBidi"/>
           <w:noProof/>
           <w:kern w:val="2"/>
           <w:sz w:val="22"/>
-        </w:rPr>
-      </w:pPr>
-      <w:hyperlink w:anchor="_Toc162129013" w:history="1">
+          <w:lang w:val="es-ES_tradnl"/>
+          <w14:ligatures w14:val="standardContextual"/>
+        </w:rPr>
+      </w:pPr>
+      <w:hyperlink w:anchor="_Toc162302109" w:history="1">
         <w:r>
           <w:rPr>
             <w:rStyle w:val="Hipervnculo"/>
@@ -2076,7 +2126,7 @@
             <w:noProof/>
             <w:webHidden/>
           </w:rPr>
-          <w:instrText xml:space="preserve"> PAGEREF _Toc162129013 \h </w:instrText>
+          <w:instrText xml:space="preserve"> PAGEREF _Toc162302109 \h </w:instrText>
         </w:r>
         <w:r>
           <w:rPr>
@@ -2096,7 +2146,7 @@
             <w:noProof/>
             <w:webHidden/>
           </w:rPr>
-          <w:t>18</w:t>
+          <w:t>20</w:t>
         </w:r>
         <w:r>
           <w:rPr>
@@ -2111,13 +2161,15 @@
       <w:pPr>
         <w:pStyle w:val="TDC2"/>
         <w:rPr>
-          <w:rFonts w:ascii="Calibri" w:hAnsi="Calibri"/>
+          <w:rFonts w:asciiTheme="minorHAnsi" w:eastAsiaTheme="minorEastAsia" w:hAnsiTheme="minorHAnsi" w:cstheme="minorBidi"/>
           <w:noProof/>
           <w:kern w:val="2"/>
           <w:sz w:val="22"/>
-        </w:rPr>
-      </w:pPr>
-      <w:hyperlink w:anchor="_Toc162129014" w:history="1">
+          <w:lang w:val="es-ES_tradnl"/>
+          <w14:ligatures w14:val="standardContextual"/>
+        </w:rPr>
+      </w:pPr>
+      <w:hyperlink w:anchor="_Toc162302110" w:history="1">
         <w:r>
           <w:rPr>
             <w:rStyle w:val="Hipervnculo"/>
@@ -2145,7 +2197,7 @@
             <w:noProof/>
             <w:webHidden/>
           </w:rPr>
-          <w:instrText xml:space="preserve"> PAGEREF _Toc162129014 \h </w:instrText>
+          <w:instrText xml:space="preserve"> PAGEREF _Toc162302110 \h </w:instrText>
         </w:r>
         <w:r>
           <w:rPr>
@@ -2165,7 +2217,7 @@
             <w:noProof/>
             <w:webHidden/>
           </w:rPr>
-          <w:t>18</w:t>
+          <w:t>20</w:t>
         </w:r>
         <w:r>
           <w:rPr>
@@ -2230,7 +2282,7 @@
       <w:bookmarkStart w:id="0" w:name="_Toc153172193"/>
       <w:bookmarkStart w:id="1" w:name="_Toc161874848"/>
       <w:bookmarkStart w:id="2" w:name="_Toc161874942"/>
-      <w:bookmarkStart w:id="3" w:name="_Toc162128989"/>
+      <w:bookmarkStart w:id="3" w:name="_Toc162302085"/>
       <w:r>
         <w:rPr>
           <w:rFonts w:cs="Arial"/>
@@ -2260,7 +2312,7 @@
       <w:bookmarkStart w:id="4" w:name="_Toc153172194"/>
       <w:bookmarkStart w:id="5" w:name="_Toc161874849"/>
       <w:bookmarkStart w:id="6" w:name="_Toc161874943"/>
-      <w:bookmarkStart w:id="7" w:name="_Toc162128990"/>
+      <w:bookmarkStart w:id="7" w:name="_Toc162302086"/>
       <w:r>
         <w:rPr>
           <w:rFonts w:cs="Arial"/>
@@ -2578,7 +2630,7 @@
       <w:bookmarkStart w:id="8" w:name="_Toc153172195"/>
       <w:bookmarkStart w:id="9" w:name="_Toc161874850"/>
       <w:bookmarkStart w:id="10" w:name="_Toc161874944"/>
-      <w:bookmarkStart w:id="11" w:name="_Toc162128991"/>
+      <w:bookmarkStart w:id="11" w:name="_Toc162302087"/>
       <w:r>
         <w:rPr>
           <w:rFonts w:cs="Arial"/>
@@ -2646,7 +2698,7 @@
       </w:pPr>
       <w:bookmarkStart w:id="13" w:name="_Toc161874851"/>
       <w:bookmarkStart w:id="14" w:name="_Toc161874945"/>
-      <w:bookmarkStart w:id="15" w:name="_Toc162128992"/>
+      <w:bookmarkStart w:id="15" w:name="_Toc162302088"/>
       <w:r>
         <w:rPr>
           <w:rFonts w:cs="Arial"/>
@@ -3601,7 +3653,7 @@
       </w:pPr>
       <w:bookmarkStart w:id="17" w:name="_Toc161874852"/>
       <w:bookmarkStart w:id="18" w:name="_Toc161874946"/>
-      <w:bookmarkStart w:id="19" w:name="_Toc162128993"/>
+      <w:bookmarkStart w:id="19" w:name="_Toc162302089"/>
       <w:r>
         <w:rPr>
           <w:rStyle w:val="Ttulo2Car"/>
@@ -3863,7 +3915,7 @@
       </w:pPr>
       <w:bookmarkStart w:id="21" w:name="_Toc161874853"/>
       <w:bookmarkStart w:id="22" w:name="_Toc161874947"/>
-      <w:bookmarkStart w:id="23" w:name="_Toc162128994"/>
+      <w:bookmarkStart w:id="23" w:name="_Toc162302090"/>
       <w:r>
         <w:lastRenderedPageBreak/>
         <w:t>2. – Temporalización del proyecto y fases de desarrollo</w:t>
@@ -3884,7 +3936,7 @@
       <w:bookmarkStart w:id="24" w:name="_Toc153172199"/>
       <w:bookmarkStart w:id="25" w:name="_Toc161874854"/>
       <w:bookmarkStart w:id="26" w:name="_Toc161874948"/>
-      <w:bookmarkStart w:id="27" w:name="_Toc162128995"/>
+      <w:bookmarkStart w:id="27" w:name="_Toc162302091"/>
       <w:r>
         <w:rPr>
           <w:rFonts w:cs="Arial"/>
@@ -3966,7 +4018,7 @@
       </w:pPr>
       <w:bookmarkStart w:id="28" w:name="_Toc161874855"/>
       <w:bookmarkStart w:id="29" w:name="_Toc161874949"/>
-      <w:bookmarkStart w:id="30" w:name="_Toc162128996"/>
+      <w:bookmarkStart w:id="30" w:name="_Toc162302092"/>
       <w:r>
         <w:rPr>
           <w:rFonts w:ascii="Arial" w:hAnsi="Arial" w:cs="Arial"/>
@@ -4192,7 +4244,7 @@
       </w:pPr>
       <w:bookmarkStart w:id="31" w:name="_Toc161874856"/>
       <w:bookmarkStart w:id="32" w:name="_Toc161874950"/>
-      <w:bookmarkStart w:id="33" w:name="_Toc162128997"/>
+      <w:bookmarkStart w:id="33" w:name="_Toc162302093"/>
       <w:r>
         <w:rPr>
           <w:rFonts w:ascii="Arial" w:hAnsi="Arial" w:cs="Arial"/>
@@ -4299,7 +4351,7 @@
       <w:bookmarkStart w:id="34" w:name="_Toc153172200"/>
       <w:bookmarkStart w:id="35" w:name="_Toc161874857"/>
       <w:bookmarkStart w:id="36" w:name="_Toc161874951"/>
-      <w:bookmarkStart w:id="37" w:name="_Toc162128998"/>
+      <w:bookmarkStart w:id="37" w:name="_Toc162302094"/>
       <w:r>
         <w:rPr>
           <w:rFonts w:cs="Arial"/>
@@ -4908,7 +4960,7 @@
       </w:pPr>
       <w:bookmarkStart w:id="39" w:name="_Toc161874858"/>
       <w:bookmarkStart w:id="40" w:name="_Toc161874952"/>
-      <w:bookmarkStart w:id="41" w:name="_Toc162128999"/>
+      <w:bookmarkStart w:id="41" w:name="_Toc162302095"/>
       <w:r>
         <w:rPr>
           <w:rFonts w:cs="Arial"/>
@@ -4940,7 +4992,7 @@
       <w:bookmarkStart w:id="42" w:name="_Toc153172202"/>
       <w:bookmarkStart w:id="43" w:name="_Toc161874859"/>
       <w:bookmarkStart w:id="44" w:name="_Toc161874953"/>
-      <w:bookmarkStart w:id="45" w:name="_Toc162129000"/>
+      <w:bookmarkStart w:id="45" w:name="_Toc162302096"/>
       <w:r>
         <w:rPr>
           <w:rFonts w:cs="Arial"/>
@@ -4968,7 +5020,7 @@
       </w:pPr>
       <w:bookmarkStart w:id="46" w:name="_Toc161874860"/>
       <w:bookmarkStart w:id="47" w:name="_Toc161874954"/>
-      <w:bookmarkStart w:id="48" w:name="_Toc162129001"/>
+      <w:bookmarkStart w:id="48" w:name="_Toc162302097"/>
       <w:r>
         <w:rPr>
           <w:rFonts w:ascii="Arial" w:hAnsi="Arial" w:cs="Arial"/>
@@ -5189,7 +5241,7 @@
       </w:pPr>
       <w:bookmarkStart w:id="49" w:name="_Toc161874861"/>
       <w:bookmarkStart w:id="50" w:name="_Toc161874955"/>
-      <w:bookmarkStart w:id="51" w:name="_Toc162129002"/>
+      <w:bookmarkStart w:id="51" w:name="_Toc162302098"/>
       <w:r>
         <w:rPr>
           <w:rFonts w:ascii="Arial" w:hAnsi="Arial" w:cs="Arial"/>
@@ -5420,7 +5472,7 @@
       <w:bookmarkStart w:id="52" w:name="_Toc153172203"/>
       <w:bookmarkStart w:id="53" w:name="_Toc161874862"/>
       <w:bookmarkStart w:id="54" w:name="_Toc161874956"/>
-      <w:bookmarkStart w:id="55" w:name="_Toc162129003"/>
+      <w:bookmarkStart w:id="55" w:name="_Toc162302099"/>
       <w:r>
         <w:rPr>
           <w:rFonts w:cs="Arial"/>
@@ -5470,7 +5522,7 @@
       </w:pPr>
       <w:bookmarkStart w:id="56" w:name="_Toc161874863"/>
       <w:bookmarkStart w:id="57" w:name="_Toc161874957"/>
-      <w:bookmarkStart w:id="58" w:name="_Toc162129004"/>
+      <w:bookmarkStart w:id="58" w:name="_Toc162302100"/>
       <w:r>
         <w:rPr>
           <w:rFonts w:ascii="Arial" w:hAnsi="Arial" w:cs="Arial"/>
@@ -5567,7 +5619,7 @@
       </w:pPr>
       <w:bookmarkStart w:id="59" w:name="_Toc161874864"/>
       <w:bookmarkStart w:id="60" w:name="_Toc161874958"/>
-      <w:bookmarkStart w:id="61" w:name="_Toc162129005"/>
+      <w:bookmarkStart w:id="61" w:name="_Toc162302101"/>
       <w:r>
         <w:rPr>
           <w:rFonts w:ascii="Arial" w:hAnsi="Arial" w:cs="Arial"/>
@@ -5826,7 +5878,7 @@
       <w:bookmarkStart w:id="62" w:name="_Toc153172204"/>
       <w:bookmarkStart w:id="63" w:name="_Toc161874865"/>
       <w:bookmarkStart w:id="64" w:name="_Toc161874959"/>
-      <w:bookmarkStart w:id="65" w:name="_Toc162129006"/>
+      <w:bookmarkStart w:id="65" w:name="_Toc162302102"/>
       <w:r>
         <w:rPr>
           <w:rFonts w:cs="Arial"/>
@@ -5889,7 +5941,7 @@
       </w:pPr>
       <w:bookmarkStart w:id="66" w:name="_Toc161874866"/>
       <w:bookmarkStart w:id="67" w:name="_Toc161874960"/>
-      <w:bookmarkStart w:id="68" w:name="_Toc162129007"/>
+      <w:bookmarkStart w:id="68" w:name="_Toc162302103"/>
       <w:r>
         <w:rPr>
           <w:rFonts w:cs="Arial"/>
@@ -6044,7 +6096,7 @@
       </w:pPr>
       <w:bookmarkStart w:id="69" w:name="_Toc161874867"/>
       <w:bookmarkStart w:id="70" w:name="_Toc161874961"/>
-      <w:bookmarkStart w:id="71" w:name="_Toc162129008"/>
+      <w:bookmarkStart w:id="71" w:name="_Toc162302104"/>
       <w:r>
         <w:rPr>
           <w:rFonts w:cs="Arial"/>
@@ -6124,7 +6176,7 @@
       </w:pPr>
       <w:bookmarkStart w:id="72" w:name="_Toc161874869"/>
       <w:bookmarkStart w:id="73" w:name="_Toc161874962"/>
-      <w:bookmarkStart w:id="74" w:name="_Toc162129009"/>
+      <w:bookmarkStart w:id="74" w:name="_Toc162302105"/>
       <w:r>
         <w:rPr>
           <w:rFonts w:cs="Arial"/>
@@ -6914,7 +6966,7 @@
       <w:bookmarkStart w:id="75" w:name="_Toc153172205"/>
       <w:bookmarkStart w:id="76" w:name="_Toc161874870"/>
       <w:bookmarkStart w:id="77" w:name="_Toc161874963"/>
-      <w:bookmarkStart w:id="78" w:name="_Toc162129010"/>
+      <w:bookmarkStart w:id="78" w:name="_Toc162302106"/>
       <w:r>
         <w:rPr>
           <w:rFonts w:cs="Arial"/>
@@ -6940,7 +6992,6 @@
       <w:bookmarkStart w:id="79" w:name="_Toc153172206"/>
       <w:bookmarkStart w:id="80" w:name="_Toc161874871"/>
       <w:bookmarkStart w:id="81" w:name="_Toc161874964"/>
-      <w:bookmarkStart w:id="82" w:name="_Toc162129011"/>
       <w:r>
         <w:t>Componentes:</w:t>
       </w:r>
@@ -8121,6 +8172,7 @@
           <w:rFonts w:cs="Arial"/>
         </w:rPr>
       </w:pPr>
+      <w:bookmarkStart w:id="82" w:name="_Toc162302107"/>
       <w:r>
         <w:rPr>
           <w:rFonts w:cs="Arial"/>
@@ -8143,7 +8195,7 @@
       </w:pPr>
       <w:bookmarkStart w:id="83" w:name="_Toc161874872"/>
       <w:bookmarkStart w:id="84" w:name="_Toc161874965"/>
-      <w:bookmarkStart w:id="85" w:name="_Toc162129012"/>
+      <w:bookmarkStart w:id="85" w:name="_Toc162302108"/>
       <w:r>
         <w:rPr>
           <w:rFonts w:cs="Arial"/>
@@ -8189,7 +8241,7 @@
       </w:pPr>
       <w:bookmarkStart w:id="86" w:name="_Toc161874873"/>
       <w:bookmarkStart w:id="87" w:name="_Toc161874966"/>
-      <w:bookmarkStart w:id="88" w:name="_Toc162129013"/>
+      <w:bookmarkStart w:id="88" w:name="_Toc162302109"/>
       <w:r>
         <w:rPr>
           <w:rFonts w:cs="Arial"/>
@@ -8295,7 +8347,7 @@
       </w:pPr>
       <w:bookmarkStart w:id="89" w:name="_Toc161874874"/>
       <w:bookmarkStart w:id="90" w:name="_Toc161874967"/>
-      <w:bookmarkStart w:id="91" w:name="_Toc162129014"/>
+      <w:bookmarkStart w:id="91" w:name="_Toc162302110"/>
       <w:r>
         <w:rPr>
           <w:rStyle w:val="Ttulo2Car"/>

</xml_diff>